<commit_message>
Uppdated the Assembler section
</commit_message>
<xml_diff>
--- a/Documentum/ECE3710_TheFreqZ_v0.1.docx
+++ b/Documentum/ECE3710_TheFreqZ_v0.1.docx
@@ -27,13 +27,8 @@
         <w:jc w:val="center"/>
       </w:pPr>
       <w:r>
-        <w:t xml:space="preserve">Team: The </w:t>
-      </w:r>
-      <w:proofErr w:type="spellStart"/>
-      <w:r>
-        <w:t>FreqZ</w:t>
-      </w:r>
-      <w:proofErr w:type="spellEnd"/>
+        <w:t>Team: The FreqZ</w:t>
+      </w:r>
     </w:p>
     <w:p>
       <w:pPr>
@@ -112,19 +107,7 @@
         <w:spacing w:after="0"/>
       </w:pPr>
       <w:r>
-        <w:t>GLYCH is a four player third-person shooter game inside a maze. It is a game of elimination, meaning the last</w:t>
-      </w:r>
-      <w:r>
-        <w:t xml:space="preserve"> player remaining wins. The game begins by loading maze onto the screen and each of the four players being placed into one of the four corners of the screen. Each player will be a different color stick figure to allow the players to identify their characte</w:t>
-      </w:r>
-      <w:r>
-        <w:t xml:space="preserve">r on the screen. When the game begins the players will navigate through the maze to eliminate other players by firing lasers. The rules of the game prohibit shooting through walls, and shooting in the north and south directions of the screen, allowing for </w:t>
-      </w:r>
-      <w:r>
-        <w:t>only horizontal attacks. When two players are on the same level, and no wall separates them, they are poised for attack. When this occurs, if a player is hit by a laser, the player is eliminated and the character will no longer display on the screen. The g</w:t>
-      </w:r>
-      <w:r>
-        <w:t>ame continues until only on player is left on the screen.</w:t>
+        <w:t>GLYCH is a four player third-person shooter game inside a maze. It is a game of elimination, meaning the last player remaining wins. The game begins by loading maze onto the screen and each of the four players being placed into one of the four corners of the screen. Each player will be a different color stick figure to allow the players to identify their character on the screen. When the game begins the players will navigate through the maze to eliminate other players by firing lasers. The rules of the game prohibit shooting through walls, and shooting in the north and south directions of the screen, allowing for only horizontal attacks. When two players are on the same level, and no wall separates them, they are poised for attack. When this occurs, if a player is hit by a laser, the player is eliminated and the character will no longer display on the screen. The game continues until only on player is left on the screen.</w:t>
       </w:r>
     </w:p>
     <w:p>
@@ -161,18 +144,7 @@
         <w:spacing w:after="0"/>
       </w:pPr>
       <w:r>
-        <w:t xml:space="preserve">The main modification to be made to the provided ISA is to change the processor to a 32-bit processor. In this sense, we will ensure ample memory space with the possibility of accessing </w:t>
-      </w:r>
-      <w:proofErr w:type="spellStart"/>
-      <w:r>
-        <w:t>cellularRAM</w:t>
-      </w:r>
-      <w:proofErr w:type="spellEnd"/>
-      <w:r>
-        <w:t xml:space="preserve"> if necessary, and compress the amount of instructions req</w:t>
-      </w:r>
-      <w:r>
-        <w:t>uired for our processor through the use of 32-bit registers.</w:t>
+        <w:t>The main modification to be made to the provided ISA is to change the processor to a 32-bit processor. In this sense, we will ensure ample memory space with the possibility of accessing cellularRAM if necessary, and compress the amount of instructions required for our processor through the use of 32-bit registers.</w:t>
       </w:r>
     </w:p>
     <w:p>
@@ -256,21 +228,15 @@
         <w:spacing w:after="0"/>
       </w:pPr>
       <w:r>
-        <w:t>The NES gaming c</w:t>
-      </w:r>
-      <w:r>
-        <w:t>ontrollers will provide user the ability to interact with the application and will be used to play the game.</w:t>
-      </w:r>
-    </w:p>
-    <w:p>
-      <w:pPr>
-        <w:spacing w:after="0"/>
-      </w:pPr>
-      <w:r>
-        <w:t>The sound will be provided through a music synthesizer written in Verilog, which can then be outputted to a speaker through a PMOD connector to the</w:t>
-      </w:r>
-      <w:r>
-        <w:t xml:space="preserve"> NEXYS board. </w:t>
+        <w:t>The NES gaming controllers will provide user the ability to interact with the application and will be used to play the game.</w:t>
+      </w:r>
+    </w:p>
+    <w:p>
+      <w:pPr>
+        <w:spacing w:after="0"/>
+      </w:pPr>
+      <w:r>
+        <w:t xml:space="preserve">The sound will be provided through a music synthesizer written in Verilog, which can then be outputted to a speaker through a PMOD connector to the NEXYS board. </w:t>
       </w:r>
     </w:p>
     <w:p>
@@ -323,10 +289,7 @@
         <w:spacing w:after="0"/>
       </w:pPr>
       <w:r>
-        <w:t xml:space="preserve">The </w:t>
-      </w:r>
-      <w:r>
-        <w:t>project will be broken up into four parts with both lead roles and backup roles for each one as follows:</w:t>
+        <w:t>The project will be broken up into four parts with both lead roles and backup roles for each one as follows:</w:t>
       </w:r>
     </w:p>
     <w:tbl>
@@ -351,12 +314,6 @@
         <w:gridCol w:w="1222"/>
       </w:tblGrid>
       <w:tr>
-        <w:tblPrEx>
-          <w:tblCellMar>
-            <w:top w:w="0" w:type="dxa"/>
-            <w:bottom w:w="0" w:type="dxa"/>
-          </w:tblCellMar>
-        </w:tblPrEx>
         <w:trPr>
           <w:trHeight w:val="222"/>
           <w:jc w:val="center"/>
@@ -462,12 +419,6 @@
         </w:tc>
       </w:tr>
       <w:tr>
-        <w:tblPrEx>
-          <w:tblCellMar>
-            <w:top w:w="0" w:type="dxa"/>
-            <w:bottom w:w="0" w:type="dxa"/>
-          </w:tblCellMar>
-        </w:tblPrEx>
         <w:trPr>
           <w:jc w:val="center"/>
         </w:trPr>
@@ -566,12 +517,6 @@
         </w:tc>
       </w:tr>
       <w:tr>
-        <w:tblPrEx>
-          <w:tblCellMar>
-            <w:top w:w="0" w:type="dxa"/>
-            <w:bottom w:w="0" w:type="dxa"/>
-          </w:tblCellMar>
-        </w:tblPrEx>
         <w:trPr>
           <w:jc w:val="center"/>
         </w:trPr>
@@ -670,12 +615,6 @@
         </w:tc>
       </w:tr>
       <w:tr>
-        <w:tblPrEx>
-          <w:tblCellMar>
-            <w:top w:w="0" w:type="dxa"/>
-            <w:bottom w:w="0" w:type="dxa"/>
-          </w:tblCellMar>
-        </w:tblPrEx>
         <w:trPr>
           <w:jc w:val="center"/>
         </w:trPr>
@@ -775,12 +714,6 @@
         </w:tc>
       </w:tr>
       <w:tr>
-        <w:tblPrEx>
-          <w:tblCellMar>
-            <w:top w:w="0" w:type="dxa"/>
-            <w:bottom w:w="0" w:type="dxa"/>
-          </w:tblCellMar>
-        </w:tblPrEx>
         <w:trPr>
           <w:jc w:val="center"/>
         </w:trPr>
@@ -911,88 +844,71 @@
         <w:rPr>
           <w:bCs/>
         </w:rPr>
-        <w:t>The Assembler is a python script that reads in a coma separated value (CSV) configuration file and a CSV assembly code file. The configuration file contains information specific to the assembly of each instruction.  This information is used by the assembler to assembly each line of assembly code into 32 bit binary instructions.  Once the code has been assembled it is saved in a .</w:t>
-      </w:r>
-      <w:proofErr w:type="spellStart"/>
+        <w:t xml:space="preserve">The Assembler is a python script that reads in a coma separated value (CSV) configuration file and a CSV assembly code file. The configuration file contains information specific to the assembly of each instruction.  </w:t>
+      </w:r>
       <w:r>
         <w:rPr>
           <w:bCs/>
         </w:rPr>
-        <w:t>dat</w:t>
-      </w:r>
-      <w:proofErr w:type="spellEnd"/>
+        <w:t>Writing the assembler in this way makes it easy to parse. It also works across all platforms. The information from the configuration file</w:t>
+      </w:r>
+      <w:bookmarkStart w:id="0" w:name="_GoBack"/>
+      <w:bookmarkEnd w:id="0"/>
       <w:r>
         <w:rPr>
           <w:bCs/>
         </w:rPr>
-        <w:t xml:space="preserve"> file with the same name as the assembly code file.  The assembler may be run from the command line by changing the directory to the directory containing the assembler, configuration file and the code file. Then type in the name of the assembler, “AssembleTitan.py”, into the command line and hit enter.  It may also be run as an executable in windows by double </w:t>
-      </w:r>
-      <w:bookmarkStart w:id="0" w:name="_GoBack"/>
-      <w:bookmarkEnd w:id="0"/>
+        <w:t xml:space="preserve"> is used by the assembler to assembly each line of assembly code into 32 bit binary instructions.  Once the code has been assembled it is saved in a .dat file with the same name as the assembly code file.  </w:t>
+      </w:r>
       <w:r>
         <w:rPr>
           <w:bCs/>
         </w:rPr>
-        <w:t xml:space="preserve">clicking the file. </w:t>
-      </w:r>
-    </w:p>
-    <w:p>
-      <w:pPr>
-        <w:spacing w:after="0"/>
-      </w:pPr>
-    </w:p>
-    <w:p>
-      <w:pPr>
-        <w:spacing w:after="0"/>
-      </w:pPr>
-      <w:r>
-        <w:t xml:space="preserve">The assembler is set up to assemble three different types of instructions r-type, </w:t>
-      </w:r>
-      <w:proofErr w:type="spellStart"/>
-      <w:r>
-        <w:t>i</w:t>
-      </w:r>
-      <w:proofErr w:type="spellEnd"/>
-      <w:r>
-        <w:t xml:space="preserve">-type, and j-type instructions. Each instruction is 32 bits long with a 4 bit operation (op) code.  After the operation code the rest of the bits are </w:t>
-      </w:r>
-      <w:r>
-        <w:t>decoded depending on t</w:t>
-      </w:r>
-      <w:r>
-        <w:t xml:space="preserve">he type of instruction that is specified in the op code. </w:t>
-      </w:r>
-    </w:p>
-    <w:p>
-      <w:pPr>
-        <w:spacing w:after="0"/>
-      </w:pPr>
-    </w:p>
-    <w:p>
-      <w:pPr>
-        <w:spacing w:after="0"/>
-      </w:pPr>
-      <w:r>
-        <w:t xml:space="preserve">R-type instructions include a 4 bit op code followed by three 5 bit register codes. The first register code is the destination register (Rd).  The next two registers are source registers </w:t>
-      </w:r>
-      <w:proofErr w:type="spellStart"/>
-      <w:r>
-        <w:t>Rs</w:t>
-      </w:r>
-      <w:proofErr w:type="spellEnd"/>
-      <w:r>
-        <w:t xml:space="preserve"> and Rt. The last 4 bits specify</w:t>
-      </w:r>
-      <w:r>
-        <w:t xml:space="preserve"> a function code that determines the operation of the instruction in combination with the op code.  In r-type instructions the ALU operations happen on </w:t>
-      </w:r>
-      <w:proofErr w:type="spellStart"/>
-      <w:r>
-        <w:t>Rs</w:t>
-      </w:r>
-      <w:proofErr w:type="spellEnd"/>
-      <w:r>
-        <w:t xml:space="preserve"> and Rt. Then the result of the ALU operation is stored into Rd</w:t>
+        <w:t xml:space="preserve">In order to run the assembler ensure that python is installed on your computer. </w:t>
+      </w:r>
+      <w:r>
+        <w:rPr>
+          <w:bCs/>
+        </w:rPr>
+        <w:t>The</w:t>
+      </w:r>
+      <w:r>
+        <w:rPr>
+          <w:bCs/>
+        </w:rPr>
+        <w:t>n</w:t>
+      </w:r>
+      <w:r>
+        <w:rPr>
+          <w:bCs/>
+        </w:rPr>
+        <w:t xml:space="preserve"> assembler may be run from the command line by changing the directory to the directory containing the assembler, configuration file and the code file. Then type in the name of the assembler, “AssembleTitan.py”, into the command line and hit enter. It may also be run as an executable in windows by double clicking the file. </w:t>
+      </w:r>
+    </w:p>
+    <w:p>
+      <w:pPr>
+        <w:spacing w:after="0"/>
+      </w:pPr>
+    </w:p>
+    <w:p>
+      <w:pPr>
+        <w:spacing w:after="0"/>
+      </w:pPr>
+      <w:r>
+        <w:t xml:space="preserve">The assembler is set up to assemble three different types of instructions r-type, i-type, and j-type instructions. Each instruction is 32 bits long with a 4 bit operation (op) code.  After the operation code the rest of the bits are decoded depending on the type of instruction that is specified in the op code. </w:t>
+      </w:r>
+    </w:p>
+    <w:p>
+      <w:pPr>
+        <w:spacing w:after="0"/>
+      </w:pPr>
+    </w:p>
+    <w:p>
+      <w:pPr>
+        <w:spacing w:after="0"/>
+      </w:pPr>
+      <w:r>
+        <w:t>R-type instructions include a 4 bit op code followed by three 5 bit register codes. The first register code is the destination register (Rd).  The next two registers are source registers Rs and Rt. The last 4 bits specify a function code that determines the operation of the instruction in combination with the op code.  In r-type instructions the ALU operations happen on Rs and Rt. Then the result of the ALU operation is stored into Rd</w:t>
       </w:r>
     </w:p>
     <w:p>
@@ -1008,34 +924,7 @@
       <w:bookmarkStart w:id="1" w:name="__DdeLink__80_20377096"/>
       <w:bookmarkEnd w:id="1"/>
       <w:r>
-        <w:t>R-type Instr</w:t>
-      </w:r>
-      <w:r>
-        <w:t xml:space="preserve">uction [ Op][ Rd ][ </w:t>
-      </w:r>
-      <w:proofErr w:type="spellStart"/>
-      <w:r>
-        <w:t>Rs</w:t>
-      </w:r>
-      <w:proofErr w:type="spellEnd"/>
-      <w:r>
-        <w:t xml:space="preserve"> ][ </w:t>
-      </w:r>
-      <w:proofErr w:type="spellStart"/>
-      <w:r>
-        <w:t>Rt</w:t>
-      </w:r>
-      <w:proofErr w:type="spellEnd"/>
-      <w:r>
-        <w:t xml:space="preserve"> ][ 9’b0][ </w:t>
-      </w:r>
-      <w:proofErr w:type="spellStart"/>
-      <w:r>
-        <w:t>Func</w:t>
-      </w:r>
-      <w:proofErr w:type="spellEnd"/>
-      <w:r>
-        <w:t>(4bit) ]</w:t>
+        <w:t>R-type Instruction [ Op][ Rd ][ Rs ][ Rt ][ 9’b0][ Func(4bit) ]</w:t>
       </w:r>
     </w:p>
     <w:p>
@@ -1049,34 +938,7 @@
         <w:spacing w:after="0"/>
       </w:pPr>
       <w:r>
-        <w:t xml:space="preserve">I -Type instructions include a 4 bit op code followed by two 5 bit register codes. The first register code is the destination register (Rd).  The second is the source register </w:t>
-      </w:r>
-      <w:proofErr w:type="spellStart"/>
-      <w:r>
-        <w:t>Rs</w:t>
-      </w:r>
-      <w:proofErr w:type="spellEnd"/>
-      <w:r>
-        <w:t xml:space="preserve">. The remaining 18 bits are used as an immediate value. In </w:t>
-      </w:r>
-      <w:proofErr w:type="spellStart"/>
-      <w:r>
-        <w:t>i</w:t>
-      </w:r>
-      <w:proofErr w:type="spellEnd"/>
-      <w:r>
-        <w:t>-type instructions</w:t>
-      </w:r>
-      <w:r>
-        <w:t xml:space="preserve"> the ALU operation happens between </w:t>
-      </w:r>
-      <w:proofErr w:type="spellStart"/>
-      <w:r>
-        <w:t>Rs</w:t>
-      </w:r>
-      <w:proofErr w:type="spellEnd"/>
-      <w:r>
-        <w:t xml:space="preserve"> and the immediate value. </w:t>
+        <w:t xml:space="preserve">I -Type instructions include a 4 bit op code followed by two 5 bit register codes. The first register code is the destination register (Rd).  The second is the source register Rs. The remaining 18 bits are used as an immediate value. In i-type instructions the ALU operation happens between Rs and the immediate value. </w:t>
       </w:r>
     </w:p>
     <w:p>
@@ -1098,23 +960,7 @@
         <w:jc w:val="center"/>
       </w:pPr>
       <w:r>
-        <w:t xml:space="preserve">I-type Instruction </w:t>
-      </w:r>
-      <w:proofErr w:type="gramStart"/>
-      <w:r>
-        <w:t>[ Op</w:t>
-      </w:r>
-      <w:proofErr w:type="gramEnd"/>
-      <w:r>
-        <w:t xml:space="preserve">][ Rd ][ </w:t>
-      </w:r>
-      <w:proofErr w:type="spellStart"/>
-      <w:r>
-        <w:t>Rs</w:t>
-      </w:r>
-      <w:proofErr w:type="spellEnd"/>
-      <w:r>
-        <w:t xml:space="preserve"> ][   Immediate Value   ]</w:t>
+        <w:t>I-type Instruction [ Op][ Rd ][ Rs ][   Immediate Value   ]</w:t>
       </w:r>
     </w:p>
     <w:p>
@@ -1128,10 +974,7 @@
         <w:spacing w:after="0"/>
       </w:pPr>
       <w:r>
-        <w:t>J-Type instructions include only a 4bit op code and a 28 bit immediate value. The immediate value is the address of the next instruction that will be executed. The program counter will be set to the value of the immediate and then continue normally from th</w:t>
-      </w:r>
-      <w:r>
-        <w:t xml:space="preserve">at point. </w:t>
+        <w:t xml:space="preserve">J-Type instructions include only a 4bit op code and a 28 bit immediate value. The immediate value is the address of the next instruction that will be executed. The program counter will be set to the value of the immediate and then continue normally from that point. </w:t>
       </w:r>
     </w:p>
     <w:p>
@@ -1144,13 +987,8 @@
         <w:spacing w:after="0"/>
         <w:jc w:val="center"/>
       </w:pPr>
-      <w:proofErr w:type="gramStart"/>
-      <w:r>
-        <w:t>j-type</w:t>
-      </w:r>
-      <w:proofErr w:type="gramEnd"/>
-      <w:r>
-        <w:t xml:space="preserve"> Instruction [ Op][   Jump Address Immediate Value  ]</w:t>
+      <w:r>
+        <w:t>j-type Instruction [ Op][   Jump Address Immediate Value  ]</w:t>
       </w:r>
     </w:p>
     <w:p>
@@ -1164,21 +1002,11 @@
         <w:spacing w:after="0"/>
       </w:pPr>
       <w:r>
-        <w:t>The Assembler is written in Python.  Inside the assembler the data path to a configuration file and an assembly code file are specified. Both of these files are written in coma separa</w:t>
-      </w:r>
-      <w:r>
-        <w:t xml:space="preserve">ted value (CSV) format to make parsing the files easier. Firs the </w:t>
-      </w:r>
-      <w:proofErr w:type="gramStart"/>
-      <w:r>
-        <w:t>assembler  reads</w:t>
-      </w:r>
-      <w:proofErr w:type="gramEnd"/>
-      <w:r>
-        <w:t xml:space="preserve"> in the configuration file.  The configuration file provides information about op codes and register encoding.  The first value on each line designates the line as an op code</w:t>
-      </w:r>
-      <w:r>
-        <w:t xml:space="preserve"> or register encoding. Empty lines and comments beginning will // are ignored.  </w:t>
+        <w:t xml:space="preserve">The Assembler is written in Python.  Inside the assembler the data path to a configuration file and an assembly code file are specified. Both of these files are written in coma separated value (CSV) format to make parsing the files easier. Firs the assembler  reads in the configuration file.  The configuration file </w:t>
+      </w:r>
+      <w:r>
+        <w:lastRenderedPageBreak/>
+        <w:t xml:space="preserve">provides information about op codes and register encoding.  The first value on each line designates the line as an op code or register encoding. Empty lines and comments beginning will // are ignored.  </w:t>
       </w:r>
     </w:p>
     <w:p>
@@ -1204,13 +1032,8 @@
         <w:spacing w:after="0"/>
         <w:jc w:val="center"/>
       </w:pPr>
-      <w:proofErr w:type="gramStart"/>
-      <w:r>
-        <w:t>op,</w:t>
-      </w:r>
-      <w:proofErr w:type="gramEnd"/>
-      <w:r>
-        <w:t>rtype,add,0000,0101</w:t>
+      <w:r>
+        <w:t>op,rtype,add,0000,0101</w:t>
       </w:r>
     </w:p>
     <w:p>
@@ -1218,16 +1041,8 @@
         <w:spacing w:after="0"/>
         <w:jc w:val="center"/>
       </w:pPr>
-      <w:proofErr w:type="gramStart"/>
-      <w:r>
-        <w:t>op,</w:t>
-      </w:r>
-      <w:proofErr w:type="gramEnd"/>
-      <w:r>
-        <w:t>itype,addi</w:t>
-      </w:r>
-      <w:r>
-        <w:t>,1010</w:t>
+      <w:r>
+        <w:t>op,itype,addi,1010</w:t>
       </w:r>
     </w:p>
     <w:p>
@@ -1235,13 +1050,8 @@
         <w:spacing w:after="0"/>
         <w:jc w:val="center"/>
       </w:pPr>
-      <w:proofErr w:type="gramStart"/>
-      <w:r>
-        <w:t>op,</w:t>
-      </w:r>
-      <w:proofErr w:type="gramEnd"/>
-      <w:r>
-        <w:t>jtype,j,1101</w:t>
+      <w:r>
+        <w:t>op,jtype,j,1101</w:t>
       </w:r>
     </w:p>
     <w:p>
@@ -1255,15 +1065,7 @@
         <w:spacing w:after="0"/>
       </w:pPr>
       <w:r>
-        <w:t xml:space="preserve">Lines where the first value is </w:t>
-      </w:r>
-      <w:proofErr w:type="spellStart"/>
-      <w:r>
-        <w:t>reg</w:t>
-      </w:r>
-      <w:proofErr w:type="spellEnd"/>
-      <w:r>
-        <w:t xml:space="preserve"> specify register encoding. After the first value the register name is specified followed by its encoding.  </w:t>
+        <w:t xml:space="preserve">Lines where the first value is reg specify register encoding. After the first value the register name is specified followed by its encoding.  </w:t>
       </w:r>
     </w:p>
     <w:p>
@@ -1276,153 +1078,81 @@
         <w:spacing w:after="0"/>
         <w:jc w:val="center"/>
       </w:pPr>
-      <w:proofErr w:type="gramStart"/>
-      <w:r>
-        <w:t>reg,</w:t>
-      </w:r>
-      <w:proofErr w:type="gramEnd"/>
-      <w:r>
-        <w:t>r1,00001</w:t>
-      </w:r>
-    </w:p>
-    <w:p>
-      <w:pPr>
-        <w:spacing w:after="0"/>
-      </w:pPr>
-    </w:p>
-    <w:p>
-      <w:pPr>
-        <w:spacing w:after="0"/>
-      </w:pPr>
-      <w:r>
-        <w:t xml:space="preserve">Each op code line is stored into an array then that array is stored into a </w:t>
-      </w:r>
-      <w:r>
-        <w:t>large array called ‘op’ inside of the assembler.  This array contains all of the information required for assembling each instruction except for the specific encoding for each register. The register information is stored into a python dictionary called ‘</w:t>
-      </w:r>
-      <w:proofErr w:type="spellStart"/>
-      <w:r>
-        <w:t>re</w:t>
-      </w:r>
-      <w:r>
-        <w:t>g</w:t>
-      </w:r>
-      <w:proofErr w:type="spellEnd"/>
-      <w:r>
-        <w:t xml:space="preserve">’. Each entry in </w:t>
-      </w:r>
-      <w:proofErr w:type="spellStart"/>
-      <w:r>
-        <w:t>reg</w:t>
-      </w:r>
-      <w:proofErr w:type="spellEnd"/>
-      <w:r>
-        <w:t xml:space="preserve"> is the register name with the definition equal to the register encoding.  Once ‘</w:t>
-      </w:r>
-      <w:proofErr w:type="spellStart"/>
-      <w:r>
-        <w:t>reg</w:t>
-      </w:r>
-      <w:proofErr w:type="spellEnd"/>
-      <w:r>
-        <w:t>’ and ‘op’ are populated the assembler is prepared to read in the code file and begin assembly.</w:t>
-      </w:r>
-    </w:p>
-    <w:p>
-      <w:pPr>
-        <w:spacing w:after="0"/>
-      </w:pPr>
-    </w:p>
-    <w:p>
-      <w:pPr>
-        <w:spacing w:after="0"/>
-      </w:pPr>
-      <w:r>
-        <w:t>When the code file is read into the assembler empty li</w:t>
-      </w:r>
-      <w:r>
-        <w:t xml:space="preserve">ned and comments are ignored just as in the configuration file. Then the code is assembled line by line. The first value in the line is checked to see if it is a label. If it is then the label is store in a dictionary labels where the definition is </w:t>
-      </w:r>
-      <w:proofErr w:type="gramStart"/>
-      <w:r>
-        <w:t>an</w:t>
-      </w:r>
-      <w:proofErr w:type="gramEnd"/>
-      <w:r>
-        <w:t xml:space="preserve"> 28 b</w:t>
-      </w:r>
-      <w:r>
-        <w:t>it binary number represents the value of the program counter (PC) at that point. The value of the PC is stored in a second dictionary called addresses, where the definition for each label is the value of the PC as an integer value.  These are used later on</w:t>
-      </w:r>
-      <w:r>
-        <w:t xml:space="preserve"> to finish the encoding for jumps and branches. If the line is and instruction and not a label then the assembler proceeds to assemble the instruction.</w:t>
-      </w:r>
-    </w:p>
-    <w:p>
-      <w:pPr>
-        <w:spacing w:after="0"/>
-      </w:pPr>
-    </w:p>
-    <w:p>
-      <w:pPr>
-        <w:spacing w:after="0"/>
-      </w:pPr>
-      <w:r>
-        <w:t>To assembly each institution the op code, type, and (if necessary) the function code are determined.  T</w:t>
-      </w:r>
-      <w:r>
-        <w:t xml:space="preserve">hen the assembly for each instruction is determined by its type.  Each instruction is assembled by concatenating the op code with the register encodings and the immediate value or the function code.  </w:t>
-      </w:r>
-    </w:p>
-    <w:p>
-      <w:pPr>
-        <w:spacing w:after="0"/>
-      </w:pPr>
-      <w:r>
-        <w:t xml:space="preserve">Then the assembled instruction is appended to an array </w:t>
-      </w:r>
-      <w:r>
-        <w:t xml:space="preserve">that contains the assembled instructions in order.  Finally the PC is incremented for the next instruction. </w:t>
-      </w:r>
-    </w:p>
-    <w:p>
-      <w:pPr>
-        <w:spacing w:after="0"/>
-      </w:pPr>
-    </w:p>
-    <w:p>
-      <w:pPr>
-        <w:spacing w:after="0"/>
-      </w:pPr>
-      <w:r>
-        <w:t>Once the Assembly is complete the assembler loops through the array of assembled instructions. Every time a label is encountered the label is repl</w:t>
-      </w:r>
-      <w:r>
-        <w:t xml:space="preserve">aced with the encoding from the ‘labels’ dictionary. </w:t>
-      </w:r>
-    </w:p>
-    <w:p>
-      <w:pPr>
-        <w:spacing w:after="0"/>
-      </w:pPr>
-    </w:p>
-    <w:p>
-      <w:pPr>
-        <w:spacing w:after="0"/>
-      </w:pPr>
-      <w:r>
-        <w:t>After the labels are inserted the assembly is complete. The code is written to a .</w:t>
-      </w:r>
-      <w:proofErr w:type="spellStart"/>
-      <w:r>
-        <w:t>dat</w:t>
-      </w:r>
-      <w:proofErr w:type="spellEnd"/>
-      <w:r>
-        <w:t xml:space="preserve"> file using a CSV writer. This file is ready for use by Xilinx ISE.  This completes the assembly of the code into bi</w:t>
-      </w:r>
-      <w:r>
-        <w:t xml:space="preserve">nary instructions. </w:t>
+      <w:r>
+        <w:t>reg,r1,00001</w:t>
+      </w:r>
+    </w:p>
+    <w:p>
+      <w:pPr>
+        <w:spacing w:after="0"/>
+      </w:pPr>
+    </w:p>
+    <w:p>
+      <w:pPr>
+        <w:spacing w:after="0"/>
+      </w:pPr>
+      <w:r>
+        <w:t>Each op code line is stored into an array then that array is stored into a large array called ‘op’ inside of the assembler.  This array contains all of the information required for assembling each instruction except for the specific encoding for each register. The register information is stored into a python dictionary called ‘reg’. Each entry in reg is the register name with the definition equal to the register encoding.  Once ‘reg’ and ‘op’ are populated the assembler is prepared to read in the code file and begin assembly.</w:t>
+      </w:r>
+    </w:p>
+    <w:p>
+      <w:pPr>
+        <w:spacing w:after="0"/>
+      </w:pPr>
+    </w:p>
+    <w:p>
+      <w:pPr>
+        <w:spacing w:after="0"/>
+      </w:pPr>
+      <w:r>
+        <w:t>When the code file is read into the assembler empty lined and comments are ignored just as in the configuration file. Then the code is assembled line by line. The first value in the line is checked to see if it is a label. If it is then the label is store in a dictionary labels where the definition is an 28 bit binary number represents the value of the program counter (PC) at that point. The value of the PC is stored in a second dictionary called addresses, where the definition for each label is the value of the PC as an integer value.  These are used later on to finish the encoding for jumps and branches. If the line is and instruction and not a label then the assembler proceeds to assemble the instruction.</w:t>
+      </w:r>
+    </w:p>
+    <w:p>
+      <w:pPr>
+        <w:spacing w:after="0"/>
+      </w:pPr>
+    </w:p>
+    <w:p>
+      <w:pPr>
+        <w:spacing w:after="0"/>
+      </w:pPr>
+      <w:r>
+        <w:t xml:space="preserve">To assembly each institution the op code, type, and (if necessary) the function code are determined.  Then the assembly for each instruction is determined by its type.  Each instruction is assembled by concatenating the op code with the register encodings and the immediate value or the function code.  </w:t>
+      </w:r>
+    </w:p>
+    <w:p>
+      <w:pPr>
+        <w:spacing w:after="0"/>
+      </w:pPr>
+      <w:r>
+        <w:t xml:space="preserve">Then the assembled instruction is appended to an array that contains the assembled instructions in order.  Finally the PC is incremented for the next instruction. </w:t>
+      </w:r>
+    </w:p>
+    <w:p>
+      <w:pPr>
+        <w:spacing w:after="0"/>
+      </w:pPr>
+    </w:p>
+    <w:p>
+      <w:pPr>
+        <w:spacing w:after="0"/>
+      </w:pPr>
+      <w:r>
+        <w:t xml:space="preserve">Once the Assembly is complete the assembler loops through the array of assembled instructions. Every time a label is encountered the label is replaced with the encoding from the ‘labels’ dictionary. </w:t>
+      </w:r>
+    </w:p>
+    <w:p>
+      <w:pPr>
+        <w:spacing w:after="0"/>
+      </w:pPr>
+    </w:p>
+    <w:p>
+      <w:pPr>
+        <w:spacing w:after="0"/>
+      </w:pPr>
+      <w:r>
+        <w:t xml:space="preserve">After the labels are inserted the assembly is complete. The code is written to a .dat file using a CSV writer. This file is ready for use by Xilinx ISE.  This completes the assembly of the code into binary instructions. </w:t>
       </w:r>
     </w:p>
     <w:p>

</xml_diff>

<commit_message>
worked on characterDisplayRAM test bench and started writing the description of the Logic Controller in our documentum.
Signed-off-by: steefbrown <steefbrown@gmail.com>
</commit_message>
<xml_diff>
--- a/Documentum/ECE3710_TheFreqZ_v0.1.docx
+++ b/Documentum/ECE3710_TheFreqZ_v0.1.docx
@@ -27,13 +27,8 @@
         <w:jc w:val="center"/>
       </w:pPr>
       <w:r>
-        <w:t xml:space="preserve">Team: The </w:t>
-      </w:r>
-      <w:proofErr w:type="spellStart"/>
-      <w:r>
-        <w:t>FreqZ</w:t>
-      </w:r>
-      <w:proofErr w:type="spellEnd"/>
+        <w:t>Team: The FreqZ</w:t>
+      </w:r>
     </w:p>
     <w:p>
       <w:pPr>
@@ -149,15 +144,7 @@
         <w:spacing w:after="0"/>
       </w:pPr>
       <w:r>
-        <w:t xml:space="preserve">The main modification to be made to the provided ISA is to change the processor to a 32-bit processor. In this sense, we will ensure ample memory space with the possibility of accessing </w:t>
-      </w:r>
-      <w:proofErr w:type="spellStart"/>
-      <w:r>
-        <w:t>cellularRAM</w:t>
-      </w:r>
-      <w:proofErr w:type="spellEnd"/>
-      <w:r>
-        <w:t xml:space="preserve"> if necessary, and compress the amount of instructions required for our processor through the use of 32-bit registers.</w:t>
+        <w:t>The main modification to be made to the provided ISA is to change the processor to a 32-bit processor. In this sense, we will ensure ample memory space with the possibility of accessing cellularRAM if necessary, and compress the amount of instructions required for our processor through the use of 32-bit registers.</w:t>
       </w:r>
     </w:p>
     <w:p>
@@ -843,8 +830,17 @@
           <w:b/>
           <w:bCs/>
         </w:rPr>
-        <w:t>Assembler:</w:t>
-      </w:r>
+        <w:t>Assembler</w:t>
+      </w:r>
+    </w:p>
+    <w:p>
+      <w:pPr>
+        <w:spacing w:after="0"/>
+        <w:rPr>
+          <w:b/>
+          <w:bCs/>
+        </w:rPr>
+      </w:pPr>
     </w:p>
     <w:p>
       <w:pPr>
@@ -857,71 +853,33 @@
         <w:rPr>
           <w:bCs/>
         </w:rPr>
-        <w:t>The Assembler is a python script that reads in a coma separated value (CSV) configuration file and a CSV assembly code file. The configuration file contains information specific to the assembly of each instruction.  This information is used by the assembler to assembly each line of assembly code into 32 bit binary instructions.  Once the code has been assembled it is saved in a .</w:t>
-      </w:r>
-      <w:proofErr w:type="spellStart"/>
-      <w:r>
-        <w:rPr>
-          <w:bCs/>
-        </w:rPr>
-        <w:t>dat</w:t>
-      </w:r>
-      <w:proofErr w:type="spellEnd"/>
-      <w:r>
-        <w:rPr>
-          <w:bCs/>
-        </w:rPr>
-        <w:t xml:space="preserve"> file with the same name as the assembly code file.  The assembler may be run from the command line by changing the directory to the directory containing the assembler, configuration file and the code file. Then type in the name of the assembler, “AssembleTitan.py”, into the command line and hit enter.  It may also be run as an executable in windows by double clicking the file. </w:t>
-      </w:r>
-    </w:p>
-    <w:p>
-      <w:pPr>
-        <w:spacing w:after="0"/>
-      </w:pPr>
-    </w:p>
-    <w:p>
-      <w:pPr>
-        <w:spacing w:after="0"/>
-      </w:pPr>
-      <w:r>
-        <w:t xml:space="preserve">The assembler is set up to assemble three different types of instructions r-type, </w:t>
-      </w:r>
-      <w:proofErr w:type="spellStart"/>
-      <w:r>
-        <w:t>i</w:t>
-      </w:r>
-      <w:proofErr w:type="spellEnd"/>
-      <w:r>
-        <w:t xml:space="preserve">-type, and j-type instructions. Each instruction is 32 bits long with a 4 bit operation (op) code.  After the operation code the rest of the bits are decoded depending on the type of instruction that is specified in the op code. </w:t>
-      </w:r>
-    </w:p>
-    <w:p>
-      <w:pPr>
-        <w:spacing w:after="0"/>
-      </w:pPr>
-    </w:p>
-    <w:p>
-      <w:pPr>
-        <w:spacing w:after="0"/>
-      </w:pPr>
-      <w:r>
-        <w:t xml:space="preserve">R-type instructions include a 4 bit op code followed by three 5 bit register codes. The first register code is the destination register (Rd).  The next two registers are source registers </w:t>
-      </w:r>
-      <w:proofErr w:type="spellStart"/>
-      <w:r>
-        <w:t>Rs</w:t>
-      </w:r>
-      <w:proofErr w:type="spellEnd"/>
-      <w:r>
-        <w:t xml:space="preserve"> and Rt. The last 4 bits specify a function code that determines the operation of the instruction in combination with the op code.  In r-type instructions the ALU operations happen on </w:t>
-      </w:r>
-      <w:proofErr w:type="spellStart"/>
-      <w:r>
-        <w:t>Rs</w:t>
-      </w:r>
-      <w:proofErr w:type="spellEnd"/>
-      <w:r>
-        <w:t xml:space="preserve"> and Rt. Then the result of the ALU operation is stored into Rd</w:t>
+        <w:t xml:space="preserve">The Assembler is a python script that reads in a coma separated value (CSV) configuration file and a CSV assembly code file. The configuration file contains information specific to the assembly of each instruction.  This information is used by the assembler to assembly each line of assembly code into 32 bit binary instructions.  Once the code has been assembled it is saved in a .dat file with the same name as the assembly code file.  The assembler may be run from the command line by changing the directory to the directory containing the assembler, configuration file and the code file. Then type in the name of the assembler, “AssembleTitan.py”, into the command line and hit enter.  It may also be run as an executable in windows by double clicking the file. </w:t>
+      </w:r>
+    </w:p>
+    <w:p>
+      <w:pPr>
+        <w:spacing w:after="0"/>
+      </w:pPr>
+    </w:p>
+    <w:p>
+      <w:pPr>
+        <w:spacing w:after="0"/>
+      </w:pPr>
+      <w:r>
+        <w:t xml:space="preserve">The assembler is set up to assemble three different types of instructions r-type, i-type, and j-type instructions. Each instruction is 32 bits long with a 4 bit operation (op) code.  After the operation code the rest of the bits are decoded depending on the type of instruction that is specified in the op code. </w:t>
+      </w:r>
+    </w:p>
+    <w:p>
+      <w:pPr>
+        <w:spacing w:after="0"/>
+      </w:pPr>
+    </w:p>
+    <w:p>
+      <w:pPr>
+        <w:spacing w:after="0"/>
+      </w:pPr>
+      <w:r>
+        <w:t>R-type instructions include a 4 bit op code followed by three 5 bit register codes. The first register code is the destination register (Rd).  The next two registers are source registers Rs and Rt. The last 4 bits specify a function code that determines the operation of the instruction in combination with the op code.  In r-type instructions the ALU operations happen on Rs and Rt. Then the result of the ALU operation is stored into Rd</w:t>
       </w:r>
     </w:p>
     <w:p>
@@ -937,31 +895,7 @@
       <w:bookmarkStart w:id="0" w:name="__DdeLink__80_20377096"/>
       <w:bookmarkEnd w:id="0"/>
       <w:r>
-        <w:t xml:space="preserve">R-type Instruction [ Op][ Rd ][ </w:t>
-      </w:r>
-      <w:proofErr w:type="spellStart"/>
-      <w:r>
-        <w:t>Rs</w:t>
-      </w:r>
-      <w:proofErr w:type="spellEnd"/>
-      <w:r>
-        <w:t xml:space="preserve"> ][ </w:t>
-      </w:r>
-      <w:proofErr w:type="spellStart"/>
-      <w:r>
-        <w:t>Rt</w:t>
-      </w:r>
-      <w:proofErr w:type="spellEnd"/>
-      <w:r>
-        <w:t xml:space="preserve"> ][ 9’b0][ </w:t>
-      </w:r>
-      <w:proofErr w:type="spellStart"/>
-      <w:r>
-        <w:t>Func</w:t>
-      </w:r>
-      <w:proofErr w:type="spellEnd"/>
-      <w:r>
-        <w:t>(4bit) ]</w:t>
+        <w:t>R-type Instruction [ Op][ Rd ][ Rs ][ Rt ][ 9’b0][ Func(4bit) ]</w:t>
       </w:r>
     </w:p>
     <w:p>
@@ -975,31 +909,7 @@
         <w:spacing w:after="0"/>
       </w:pPr>
       <w:r>
-        <w:t xml:space="preserve">I -Type instructions include a 4 bit op code followed by two 5 bit register codes. The first register code is the destination register (Rd).  The second is the source register </w:t>
-      </w:r>
-      <w:proofErr w:type="spellStart"/>
-      <w:r>
-        <w:t>Rs</w:t>
-      </w:r>
-      <w:proofErr w:type="spellEnd"/>
-      <w:r>
-        <w:t xml:space="preserve">. The remaining 18 bits are used as an immediate value. In </w:t>
-      </w:r>
-      <w:proofErr w:type="spellStart"/>
-      <w:r>
-        <w:t>i</w:t>
-      </w:r>
-      <w:proofErr w:type="spellEnd"/>
-      <w:r>
-        <w:t xml:space="preserve">-type instructions the ALU operation happens between </w:t>
-      </w:r>
-      <w:proofErr w:type="spellStart"/>
-      <w:r>
-        <w:t>Rs</w:t>
-      </w:r>
-      <w:proofErr w:type="spellEnd"/>
-      <w:r>
-        <w:t xml:space="preserve"> and the immediate value. </w:t>
+        <w:t xml:space="preserve">I -Type instructions include a 4 bit op code followed by two 5 bit register codes. The first register code is the destination register (Rd).  The second is the source register Rs. The remaining 18 bits are used as an immediate value. In i-type instructions the ALU operation happens between Rs and the immediate value. </w:t>
       </w:r>
     </w:p>
     <w:p>
@@ -1021,23 +931,7 @@
         <w:jc w:val="center"/>
       </w:pPr>
       <w:r>
-        <w:t xml:space="preserve">I-type Instruction </w:t>
-      </w:r>
-      <w:proofErr w:type="gramStart"/>
-      <w:r>
-        <w:t>[ Op</w:t>
-      </w:r>
-      <w:proofErr w:type="gramEnd"/>
-      <w:r>
-        <w:t xml:space="preserve">][ Rd ][ </w:t>
-      </w:r>
-      <w:proofErr w:type="spellStart"/>
-      <w:r>
-        <w:t>Rs</w:t>
-      </w:r>
-      <w:proofErr w:type="spellEnd"/>
-      <w:r>
-        <w:t xml:space="preserve"> ][   Immediate Value   ]</w:t>
+        <w:t>I-type Instruction [ Op][ Rd ][ Rs ][   Immediate Value   ]</w:t>
       </w:r>
     </w:p>
     <w:p>
@@ -1064,13 +958,8 @@
         <w:spacing w:after="0"/>
         <w:jc w:val="center"/>
       </w:pPr>
-      <w:proofErr w:type="gramStart"/>
-      <w:r>
-        <w:t>j-type</w:t>
-      </w:r>
-      <w:proofErr w:type="gramEnd"/>
-      <w:r>
-        <w:t xml:space="preserve"> Instruction [ Op][   Jump Address Immediate Value  ]</w:t>
+      <w:r>
+        <w:t>j-type Instruction [ Op][   Jump Address Immediate Value  ]</w:t>
       </w:r>
     </w:p>
     <w:p>
@@ -1090,7 +979,11 @@
         <w:t xml:space="preserve">les easier. Firs the assembler </w:t>
       </w:r>
       <w:r>
-        <w:t xml:space="preserve">reads in the configuration file.  The configuration file provides information about op codes and register encoding.  The first value on each line designates the line as an op code or register encoding. Empty lines and comments beginning will // are ignored.  </w:t>
+        <w:t xml:space="preserve">reads in the configuration file.  The configuration file </w:t>
+      </w:r>
+      <w:r>
+        <w:lastRenderedPageBreak/>
+        <w:t xml:space="preserve">provides information about op codes and register encoding.  The first value on each line designates the line as an op code or register encoding. Empty lines and comments beginning will // are ignored.  </w:t>
       </w:r>
     </w:p>
     <w:p>
@@ -1116,13 +1009,8 @@
         <w:spacing w:after="0"/>
         <w:jc w:val="center"/>
       </w:pPr>
-      <w:proofErr w:type="gramStart"/>
-      <w:r>
-        <w:t>op,</w:t>
-      </w:r>
-      <w:proofErr w:type="gramEnd"/>
-      <w:r>
-        <w:t>rtype,add,0000,0101</w:t>
+      <w:r>
+        <w:t>op,rtype,add,0000,0101</w:t>
       </w:r>
     </w:p>
     <w:p>
@@ -1130,13 +1018,8 @@
         <w:spacing w:after="0"/>
         <w:jc w:val="center"/>
       </w:pPr>
-      <w:proofErr w:type="gramStart"/>
-      <w:r>
-        <w:t>op,</w:t>
-      </w:r>
-      <w:proofErr w:type="gramEnd"/>
-      <w:r>
-        <w:t>itype,addi,1010</w:t>
+      <w:r>
+        <w:t>op,itype,addi,1010</w:t>
       </w:r>
     </w:p>
     <w:p>
@@ -1144,13 +1027,8 @@
         <w:spacing w:after="0"/>
         <w:jc w:val="center"/>
       </w:pPr>
-      <w:proofErr w:type="gramStart"/>
-      <w:r>
-        <w:t>op,</w:t>
-      </w:r>
-      <w:proofErr w:type="gramEnd"/>
-      <w:r>
-        <w:t>jtype,j,1101</w:t>
+      <w:r>
+        <w:t>op,jtype,j,1101</w:t>
       </w:r>
     </w:p>
     <w:p>
@@ -1164,15 +1042,7 @@
         <w:spacing w:after="0"/>
       </w:pPr>
       <w:r>
-        <w:t xml:space="preserve">Lines where the first value is </w:t>
-      </w:r>
-      <w:proofErr w:type="spellStart"/>
-      <w:r>
-        <w:t>reg</w:t>
-      </w:r>
-      <w:proofErr w:type="spellEnd"/>
-      <w:r>
-        <w:t xml:space="preserve"> specify register encoding. After the first value the register name is specified followed by its encoding.  </w:t>
+        <w:t xml:space="preserve">Lines where the first value is reg specify register encoding. After the first value the register name is specified followed by its encoding.  </w:t>
       </w:r>
     </w:p>
     <w:p>
@@ -1185,71 +1055,34 @@
         <w:spacing w:after="0"/>
         <w:jc w:val="center"/>
       </w:pPr>
-      <w:proofErr w:type="gramStart"/>
-      <w:r>
-        <w:t>reg,</w:t>
-      </w:r>
-      <w:proofErr w:type="gramEnd"/>
-      <w:r>
-        <w:t>r1,00001</w:t>
-      </w:r>
-    </w:p>
-    <w:p>
-      <w:pPr>
-        <w:spacing w:after="0"/>
-      </w:pPr>
-    </w:p>
-    <w:p>
-      <w:pPr>
-        <w:spacing w:after="0"/>
-      </w:pPr>
-      <w:r>
-        <w:t>Each op code line is stored into an array then that array is stored into a large array called ‘op’ inside of the assembler.  This array contains all of the information required for assembling each instruction except for the specific encoding for each register. The register information is stored into a python dictionary called ‘</w:t>
-      </w:r>
-      <w:proofErr w:type="spellStart"/>
-      <w:r>
-        <w:t>reg</w:t>
-      </w:r>
-      <w:proofErr w:type="spellEnd"/>
-      <w:r>
-        <w:t xml:space="preserve">’. Each entry in </w:t>
-      </w:r>
-      <w:proofErr w:type="spellStart"/>
-      <w:r>
-        <w:t>reg</w:t>
-      </w:r>
-      <w:proofErr w:type="spellEnd"/>
-      <w:r>
-        <w:t xml:space="preserve"> is the register name with the definition equal to the register encoding.  Once ‘</w:t>
-      </w:r>
-      <w:proofErr w:type="spellStart"/>
-      <w:r>
-        <w:t>reg</w:t>
-      </w:r>
-      <w:proofErr w:type="spellEnd"/>
-      <w:r>
-        <w:t>’ and ‘op’ are populated the assembler is prepared to read in the code file and begin assembly.</w:t>
-      </w:r>
-    </w:p>
-    <w:p>
-      <w:pPr>
-        <w:spacing w:after="0"/>
-      </w:pPr>
-    </w:p>
-    <w:p>
-      <w:pPr>
-        <w:spacing w:after="0"/>
-      </w:pPr>
-      <w:r>
-        <w:t xml:space="preserve">When the code file is read into the assembler empty lined and comments are ignored just as in the configuration file. Then the code is assembled line by line. The first value in the line is checked to see if it is a label. If it is then the label is store in a dictionary labels where the definition is </w:t>
-      </w:r>
-      <w:proofErr w:type="gramStart"/>
-      <w:r>
-        <w:t>an</w:t>
-      </w:r>
-      <w:proofErr w:type="gramEnd"/>
-      <w:r>
-        <w:t xml:space="preserve"> 28 bit binary number represents the value of the program counter (PC) at that point. The value of the PC is stored in a second dictionary called addresses, where the definition for each label is the value of the PC as an integer value.  These are used later on to finish the encoding for jumps and branches. If the line is and instruction and not a label then the assembler proceeds to assemble the instruction.</w:t>
+      <w:r>
+        <w:t>reg,r1,00001</w:t>
+      </w:r>
+    </w:p>
+    <w:p>
+      <w:pPr>
+        <w:spacing w:after="0"/>
+      </w:pPr>
+    </w:p>
+    <w:p>
+      <w:pPr>
+        <w:spacing w:after="0"/>
+      </w:pPr>
+      <w:r>
+        <w:t>Each op code line is stored into an array then that array is stored into a large array called ‘op’ inside of the assembler.  This array contains all of the information required for assembling each instruction except for the specific encoding for each register. The register information is stored into a python dictionary called ‘reg’. Each entry in reg is the register name with the definition equal to the register encoding.  Once ‘reg’ and ‘op’ are populated the assembler is prepared to read in the code file and begin assembly.</w:t>
+      </w:r>
+    </w:p>
+    <w:p>
+      <w:pPr>
+        <w:spacing w:after="0"/>
+      </w:pPr>
+    </w:p>
+    <w:p>
+      <w:pPr>
+        <w:spacing w:after="0"/>
+      </w:pPr>
+      <w:r>
+        <w:t>When the code file is read into the assembler empty lined and comments are ignored just as in the configuration file. Then the code is assembled line by line. The first value in the line is checked to see if it is a label. If it is then the label is store in a dictionary labels where the definition is an 28 bit binary number represents the value of the program counter (PC) at that point. The value of the PC is stored in a second dictionary called addresses, where the definition for each label is the value of the PC as an integer value.  These are used later on to finish the encoding for jumps and branches. If the line is and instruction and not a label then the assembler proceeds to assemble the instruction.</w:t>
       </w:r>
     </w:p>
     <w:p>
@@ -1296,15 +1129,7 @@
         <w:spacing w:after="0"/>
       </w:pPr>
       <w:r>
-        <w:t>After the labels are inserted the assembly is complete. The code is written to a .</w:t>
-      </w:r>
-      <w:proofErr w:type="spellStart"/>
-      <w:r>
-        <w:t>dat</w:t>
-      </w:r>
-      <w:proofErr w:type="spellEnd"/>
-      <w:r>
-        <w:t xml:space="preserve"> file using a CSV writer. This file is ready for use by Xilinx ISE.  This completes the assembly of the code into binary instructions. </w:t>
+        <w:t xml:space="preserve">After the labels are inserted the assembly is complete. The code is written to a .dat file using a CSV writer. This file is ready for use by Xilinx ISE.  This completes the assembly of the code into binary instructions. </w:t>
       </w:r>
     </w:p>
     <w:p>
@@ -1323,8 +1148,16 @@
         <w:rPr>
           <w:b/>
         </w:rPr>
-        <w:t>Instruction Decoder:</w:t>
-      </w:r>
+        <w:t>Instruction Decoder</w:t>
+      </w:r>
+    </w:p>
+    <w:p>
+      <w:pPr>
+        <w:spacing w:after="0"/>
+        <w:rPr>
+          <w:b/>
+        </w:rPr>
+      </w:pPr>
     </w:p>
     <w:p>
       <w:pPr>
@@ -1350,60 +1183,19 @@
       <w:pPr>
         <w:spacing w:after="0"/>
       </w:pPr>
-      <w:proofErr w:type="spellStart"/>
-      <w:r>
-        <w:t>RtSrcReg</w:t>
-      </w:r>
-      <w:proofErr w:type="spellEnd"/>
-      <w:r>
-        <w:t xml:space="preserve">: </w:t>
-      </w:r>
-      <w:proofErr w:type="spellStart"/>
-      <w:r>
-        <w:t>RtSrcReg</w:t>
-      </w:r>
-      <w:proofErr w:type="spellEnd"/>
-      <w:r>
-        <w:t xml:space="preserve"> is a control wire for the multiplexor that determines whether bits [28:24] are passed into the </w:t>
-      </w:r>
-      <w:proofErr w:type="spellStart"/>
-      <w:r>
-        <w:t>RegFile</w:t>
-      </w:r>
-      <w:proofErr w:type="spellEnd"/>
-      <w:r>
-        <w:t xml:space="preserve"> as </w:t>
-      </w:r>
-      <w:bookmarkStart w:id="1" w:name="_GoBack"/>
-      <w:bookmarkEnd w:id="1"/>
-      <w:proofErr w:type="spellStart"/>
-      <w:proofErr w:type="gramStart"/>
-      <w:r>
-        <w:t>Rt</w:t>
-      </w:r>
-      <w:proofErr w:type="spellEnd"/>
-      <w:proofErr w:type="gramEnd"/>
-      <w:r>
-        <w:t xml:space="preserve">, or if bits [17:13] are </w:t>
-      </w:r>
-      <w:r>
-        <w:t xml:space="preserve">passed into the </w:t>
-      </w:r>
-      <w:proofErr w:type="spellStart"/>
-      <w:r>
-        <w:t>RegFile</w:t>
-      </w:r>
-      <w:proofErr w:type="spellEnd"/>
-      <w:r>
-        <w:t xml:space="preserve"> as Rt. The purpose of this control signal and multiplexor serves specifically for load and store instructions where the </w:t>
-      </w:r>
-    </w:p>
-    <w:p>
-      <w:pPr>
-        <w:spacing w:after="0"/>
-      </w:pPr>
       <w:r>
         <w:lastRenderedPageBreak/>
+        <w:t xml:space="preserve">RtSrcReg: RtSrcReg is a control wire for the multiplexor that determines whether bits [28:24] are passed into the RegFile as Rt, or if bits [17:13] are </w:t>
+      </w:r>
+      <w:r>
+        <w:t xml:space="preserve">passed into the RegFile as Rt. The purpose of this control signal and multiplexor serves specifically for load and store instructions where the </w:t>
+      </w:r>
+    </w:p>
+    <w:p>
+      <w:pPr>
+        <w:spacing w:after="0"/>
+      </w:pPr>
+      <w:r>
         <w:t xml:space="preserve">Instruction: The 32-bit binary number that is read from the Instruction ROM that needs to be decoded for use in the execution </w:t>
       </w:r>
       <w:r>
@@ -1422,32 +1214,14 @@
         <w:t xml:space="preserve"> bits </w:t>
       </w:r>
       <w:r>
-        <w:t xml:space="preserve">[31:28], </w:t>
-      </w:r>
-      <w:proofErr w:type="spellStart"/>
-      <w:r>
-        <w:t>Rdest</w:t>
-      </w:r>
-      <w:proofErr w:type="spellEnd"/>
+        <w:t>[31:28], Rdest</w:t>
+      </w:r>
       <w:r>
         <w:t xml:space="preserve"> bits </w:t>
       </w:r>
       <w:r>
-        <w:t xml:space="preserve">[27:23], </w:t>
-      </w:r>
-      <w:proofErr w:type="spellStart"/>
-      <w:r>
-        <w:t>Rs</w:t>
-      </w:r>
-      <w:proofErr w:type="spellEnd"/>
-      <w:r>
-        <w:t xml:space="preserve"> bits [22:18], </w:t>
-      </w:r>
-      <w:proofErr w:type="spellStart"/>
-      <w:r>
-        <w:t>Rt</w:t>
-      </w:r>
-      <w:proofErr w:type="spellEnd"/>
+        <w:t>[27:23], Rs bits [22:18], Rt</w:t>
+      </w:r>
       <w:r>
         <w:t xml:space="preserve"> bits</w:t>
       </w:r>
@@ -1493,23 +1267,8 @@
       <w:pPr>
         <w:spacing w:after="0"/>
       </w:pPr>
-      <w:proofErr w:type="spellStart"/>
-      <w:proofErr w:type="gramStart"/>
-      <w:r>
-        <w:t>opCode</w:t>
-      </w:r>
-      <w:proofErr w:type="spellEnd"/>
-      <w:proofErr w:type="gramEnd"/>
-      <w:r>
-        <w:t xml:space="preserve">: The </w:t>
-      </w:r>
-      <w:proofErr w:type="spellStart"/>
-      <w:r>
-        <w:t>opCode</w:t>
-      </w:r>
-      <w:proofErr w:type="spellEnd"/>
-      <w:r>
-        <w:t xml:space="preserve"> is the to</w:t>
+      <w:r>
+        <w:t>opCode: The opCode is the to</w:t>
       </w:r>
       <w:r>
         <w:t>p 4</w:t>
@@ -1540,47 +1299,19 @@
       <w:pPr>
         <w:spacing w:after="0"/>
       </w:pPr>
-      <w:proofErr w:type="spellStart"/>
-      <w:proofErr w:type="gramStart"/>
-      <w:r>
-        <w:t>functCode</w:t>
-      </w:r>
-      <w:proofErr w:type="spellEnd"/>
-      <w:proofErr w:type="gramEnd"/>
-      <w:r>
-        <w:t>:</w:t>
-      </w:r>
-      <w:r>
-        <w:t xml:space="preserve"> The </w:t>
-      </w:r>
-      <w:proofErr w:type="spellStart"/>
-      <w:r>
-        <w:t>functCode</w:t>
-      </w:r>
-      <w:proofErr w:type="spellEnd"/>
-      <w:r>
-        <w:t xml:space="preserve"> is used by R-type instructions in junction with its respective </w:t>
-      </w:r>
-      <w:proofErr w:type="spellStart"/>
-      <w:r>
-        <w:t>opCode</w:t>
-      </w:r>
-      <w:proofErr w:type="spellEnd"/>
-      <w:r>
-        <w:t xml:space="preserve"> to determine the outputs of the logic controller to allow the propagation of the instruction to proceed through the execution and memory stages and to set the ALU to perform the operation required for the current instruction.</w:t>
-      </w:r>
-    </w:p>
-    <w:p>
-      <w:pPr>
-        <w:spacing w:after="0"/>
-      </w:pPr>
-      <w:proofErr w:type="spellStart"/>
-      <w:r>
-        <w:t>Rs</w:t>
-      </w:r>
-      <w:proofErr w:type="spellEnd"/>
-      <w:r>
-        <w:t>:</w:t>
+      <w:r>
+        <w:t>functCode:</w:t>
+      </w:r>
+      <w:r>
+        <w:t xml:space="preserve"> The functCode is used by R-type instructions in junction with its respective opCode to determine the outputs of the logic controller to allow the propagation of the instruction to proceed through the execution and memory stages and to set the ALU to perform the operation required for the current instruction.</w:t>
+      </w:r>
+    </w:p>
+    <w:p>
+      <w:pPr>
+        <w:spacing w:after="0"/>
+      </w:pPr>
+      <w:r>
+        <w:t>Rs:</w:t>
       </w:r>
       <w:r>
         <w:t xml:space="preserve"> This represents an argument register for R-type and I-type instructions.</w:t>
@@ -1590,15 +1321,8 @@
       <w:pPr>
         <w:spacing w:after="0"/>
       </w:pPr>
-      <w:proofErr w:type="spellStart"/>
-      <w:proofErr w:type="gramStart"/>
-      <w:r>
-        <w:t>Rt</w:t>
-      </w:r>
-      <w:proofErr w:type="spellEnd"/>
-      <w:proofErr w:type="gramEnd"/>
-      <w:r>
-        <w:t>:</w:t>
+      <w:r>
+        <w:t>Rt:</w:t>
       </w:r>
       <w:r>
         <w:t xml:space="preserve"> </w:t>
@@ -1611,42 +1335,290 @@
       <w:pPr>
         <w:spacing w:after="0"/>
       </w:pPr>
-      <w:proofErr w:type="spellStart"/>
-      <w:r>
-        <w:t>Rdest</w:t>
-      </w:r>
-      <w:proofErr w:type="spellEnd"/>
-      <w:r>
-        <w:t>:</w:t>
+      <w:r>
+        <w:t>Rdest:</w:t>
+      </w:r>
+      <w:r>
+        <w:t xml:space="preserve"> This represents the destination register in which the results of R-type and I-type instructions will be stored.</w:t>
+      </w:r>
+    </w:p>
+    <w:p>
+      <w:pPr>
+        <w:spacing w:after="0"/>
+      </w:pPr>
+      <w:r>
+        <w:t xml:space="preserve">Immediate: </w:t>
+      </w:r>
+      <w:r>
+        <w:t>This represents an 18 bit binary number that is used during the execution stage</w:t>
+      </w:r>
+      <w:r>
+        <w:t xml:space="preserve"> for I-type instructions.</w:t>
+      </w:r>
+    </w:p>
+    <w:p>
+      <w:pPr>
+        <w:spacing w:after="0"/>
+      </w:pPr>
+    </w:p>
+    <w:p>
+      <w:pPr>
+        <w:spacing w:after="0"/>
+        <w:rPr>
+          <w:b/>
+        </w:rPr>
+      </w:pPr>
+      <w:r>
+        <w:rPr>
+          <w:b/>
+        </w:rPr>
+        <w:t>Logic Controller</w:t>
+      </w:r>
+    </w:p>
+    <w:p>
+      <w:pPr>
+        <w:spacing w:after="0"/>
+      </w:pPr>
+    </w:p>
+    <w:p>
+      <w:pPr>
+        <w:spacing w:after="0"/>
+      </w:pPr>
+      <w:r>
+        <w:t>The Logic Controller is a large Finite State Machine (FSM) that controls the operations of the processor based on the instructions loaded from the instruction Read Only Memory. Every instruction requires a unique path for the data to flow through the processor</w:t>
+      </w:r>
+      <w:r>
+        <w:t>, making the Logic Controller one of the most important pieces of hardware to design</w:t>
+      </w:r>
+      <w:r>
+        <w:t xml:space="preserve">. </w:t>
+      </w:r>
+    </w:p>
+    <w:p>
+      <w:pPr>
+        <w:spacing w:after="0"/>
+      </w:pPr>
+    </w:p>
+    <w:p>
+      <w:pPr>
+        <w:spacing w:after="0"/>
+      </w:pPr>
+      <w:r>
+        <w:t>When an instruction is loaded form ROM, it is decoded, and three critical pieces of information are sent to the Logic Controller: first, the Operation Code (opCode) of the current instruction, from bits [32:28</w:t>
+      </w:r>
+      <w:r>
+        <w:t>]; seco</w:t>
+      </w:r>
+      <w:r>
+        <w:t>d, the Function Code (funct</w:t>
+      </w:r>
+      <w:r>
+        <w:t>ion</w:t>
+      </w:r>
+      <w:r>
+        <w:t xml:space="preserve">Code) of every instruction, bits [3:0]; and third, the source register, Rs, </w:t>
+      </w:r>
+      <w:r>
+        <w:t>bits [22:18].</w:t>
       </w:r>
       <w:r>
         <w:t xml:space="preserve"> </w:t>
       </w:r>
-      <w:r>
-        <w:t xml:space="preserve">This represents </w:t>
-      </w:r>
-      <w:r>
-        <w:t>the destination register in which the results of R-type and I-type instructions will be stored.</w:t>
-      </w:r>
-    </w:p>
-    <w:p>
-      <w:pPr>
-        <w:spacing w:after="0"/>
-      </w:pPr>
-      <w:r>
-        <w:t xml:space="preserve">Immediate: </w:t>
-      </w:r>
-      <w:r>
-        <w:t>This represents an 18 bit binary number that is used during the execution stage</w:t>
-      </w:r>
-      <w:r>
-        <w:t xml:space="preserve"> for I-type instructions.</w:t>
-      </w:r>
-    </w:p>
-    <w:p>
-      <w:pPr>
-        <w:spacing w:after="0"/>
-      </w:pPr>
+    </w:p>
+    <w:p>
+      <w:pPr>
+        <w:spacing w:after="0"/>
+      </w:pPr>
+    </w:p>
+    <w:p>
+      <w:pPr>
+        <w:spacing w:after="0"/>
+      </w:pPr>
+      <w:r>
+        <w:t>By nature, the FSM of the Logic Controller works on a Present State, Next State basis. Using the</w:t>
+      </w:r>
+      <w:r>
+        <w:t xml:space="preserve"> three inputted values </w:t>
+      </w:r>
+      <w:r>
+        <w:t>of the opCode, funct</w:t>
+      </w:r>
+      <w:r>
+        <w:t>ion</w:t>
+      </w:r>
+      <w:r>
+        <w:t>Code, and Rs, the Logic Controller can</w:t>
+      </w:r>
+      <w:r>
+        <w:t xml:space="preserve"> determine the Next State (NS) of the processor. When the </w:t>
+      </w:r>
+      <w:r>
+        <w:t>NS</w:t>
+      </w:r>
+      <w:r>
+        <w:t xml:space="preserve"> of the process or is assigned to the Present State (PS) of the processor</w:t>
+      </w:r>
+      <w:r>
+        <w:t xml:space="preserve"> on the positive edge of the clock</w:t>
+      </w:r>
+      <w:r>
+        <w:t xml:space="preserve">, then the output of the </w:t>
+      </w:r>
+      <w:r>
+        <w:t>PS</w:t>
+      </w:r>
+      <w:r>
+        <w:t xml:space="preserve"> is determined and sent ou</w:t>
+      </w:r>
+      <w:r>
+        <w:t xml:space="preserve">t to all </w:t>
+      </w:r>
+      <w:r>
+        <w:lastRenderedPageBreak/>
+        <w:t>areas of the processor</w:t>
+      </w:r>
+      <w:r>
+        <w:t xml:space="preserve"> combinationally</w:t>
+      </w:r>
+      <w:r>
+        <w:t>. These signals can be seen in blue in the provided figure of the processor.</w:t>
+      </w:r>
+    </w:p>
+    <w:p>
+      <w:pPr>
+        <w:spacing w:after="0"/>
+      </w:pPr>
+    </w:p>
+    <w:p>
+      <w:pPr>
+        <w:spacing w:after="0"/>
+      </w:pPr>
+      <w:r>
+        <w:t xml:space="preserve">Within the processor exist two possible states for the machine to operate in: the Execution state, and the Memory state. All instructions will require the processor to be in the Execution state, but only two instructions, load and store, will require the processor to enter the Memory state. </w:t>
+      </w:r>
+    </w:p>
+    <w:p>
+      <w:pPr>
+        <w:spacing w:after="0"/>
+      </w:pPr>
+    </w:p>
+    <w:p>
+      <w:pPr>
+        <w:spacing w:after="0"/>
+      </w:pPr>
+      <w:r>
+        <w:t>The execution state consist of everything from loading data from the Register File, to performing operations in the ALU, to writing back to the Register File; thus the feeling of a single cycle processor is maintained in this state. However, when a load or a store instruction is loaded from ROM, these instructions will need to access data RAM and will require a second cycle to complete the instruction. This is because data RAM must be clocked in order to ensure latched values. When the processor enters the Memory state, two important things occur: the program counter and the instruction ROM are disabled for one clock cycle to avoid multiple instructions at the same time. When the Memory state is completed, the processor then enters the Execution state on the next clock cycle to continue with the next instruction.</w:t>
+      </w:r>
+    </w:p>
+    <w:p>
+      <w:pPr>
+        <w:spacing w:after="0"/>
+      </w:pPr>
+    </w:p>
+    <w:p>
+      <w:pPr>
+        <w:spacing w:after="0"/>
+      </w:pPr>
+      <w:r>
+        <w:t xml:space="preserve">The Verilog code for the Logic controller is written with four always blocks: Next State, Present State, </w:t>
+      </w:r>
+      <w:r>
+        <w:t>Program Counter and instruction ROM</w:t>
+      </w:r>
+      <w:r>
+        <w:t xml:space="preserve">, and </w:t>
+      </w:r>
+      <w:r>
+        <w:t>Output Logic</w:t>
+      </w:r>
+      <w:r>
+        <w:t xml:space="preserve">. </w:t>
+      </w:r>
+      <w:r>
+        <w:t>These four always blocks explicitly represent the results desired during the Present State.</w:t>
+      </w:r>
+    </w:p>
+    <w:p>
+      <w:pPr>
+        <w:spacing w:after="0"/>
+      </w:pPr>
+    </w:p>
+    <w:p>
+      <w:pPr>
+        <w:spacing w:after="0"/>
+      </w:pPr>
+      <w:r>
+        <w:t>The Next State is always updated on the positive edge of the clock</w:t>
+      </w:r>
+      <w:r>
+        <w:t>, and cased on the Present State</w:t>
+      </w:r>
+      <w:r>
+        <w:t>. It takes into account if the current instruction is a load or a store. If it is, it sets the Next State to the Memory State, otherwise, it sets the next state to the Execution State.</w:t>
+      </w:r>
+      <w:r>
+        <w:t xml:space="preserve"> If the Present State is the Memory State, then the Next State will again be the Execution State. On the positive edge of the clock, the Next State is always set to the Present State.</w:t>
+      </w:r>
+    </w:p>
+    <w:p>
+      <w:pPr>
+        <w:spacing w:after="0"/>
+      </w:pPr>
+    </w:p>
+    <w:p>
+      <w:pPr>
+        <w:spacing w:after="0"/>
+      </w:pPr>
+      <w:r>
+        <w:t xml:space="preserve">The Program Counter and instruction ROM also case on the Present State. If the Present State is the Execution State, then the opCode for a load or store is checked to see whether or not the Program Counter and instruction ROM should be disabled. If the Present State is the Memory State, then the Program Counter and instruction ROM are re-enabled on the positive edge of the clock. </w:t>
+      </w:r>
+    </w:p>
+    <w:p>
+      <w:pPr>
+        <w:spacing w:after="0"/>
+      </w:pPr>
+    </w:p>
+    <w:p>
+      <w:pPr>
+        <w:spacing w:after="0"/>
+      </w:pPr>
+      <w:r>
+        <w:t>The Output Logic is a combination</w:t>
+      </w:r>
+      <w:r>
+        <w:t>al</w:t>
+      </w:r>
+      <w:r>
+        <w:t xml:space="preserve"> always block. It only changes w</w:t>
+      </w:r>
+      <w:r>
+        <w:t xml:space="preserve">hen the opCode or the functionCode changes. </w:t>
+      </w:r>
+      <w:r>
+        <w:t>These two signals together combine to determine the unique control signal outputs of every instruction.</w:t>
+      </w:r>
+      <w:r>
+        <w:t xml:space="preserve"> Because I-Type and J-Type instructions do not have any </w:t>
+      </w:r>
+      <w:r>
+        <w:t xml:space="preserve">function codes, these instruction opCodes are checked first. If the instruction is not an I-Type or J-Type instruction, then it is check on both the opCode and the functionCode to determine which R-Type instruction is being executed. </w:t>
+      </w:r>
+    </w:p>
+    <w:p>
+      <w:pPr>
+        <w:spacing w:after="0"/>
+      </w:pPr>
+    </w:p>
+    <w:p>
+      <w:pPr>
+        <w:spacing w:after="0"/>
+      </w:pPr>
+      <w:r>
+        <w:t xml:space="preserve">The Program Status Register module contains a multiplexor that is also controlled by the Logic Controller. The control signal to the multiplexor, PSRsel is simply assigned to the value inputted on the Rs line as the Rs will always determine the </w:t>
+      </w:r>
+      <w:r>
+        <w:t>output of the multiplexor in the Program Status Register module.</w:t>
+      </w:r>
     </w:p>
     <w:p>
       <w:pPr>
@@ -1659,6 +1631,278 @@
       </w:pPr>
       <w:r>
         <w:t xml:space="preserve"> </w:t>
+      </w:r>
+      <w:r>
+        <w:t>In total, the Logic Controller has twenty total control signals as follows:</w:t>
+      </w:r>
+    </w:p>
+    <w:p>
+      <w:pPr>
+        <w:pStyle w:val="ListParagraph"/>
+        <w:numPr>
+          <w:ilvl w:val="0"/>
+          <w:numId w:val="3"/>
+        </w:numPr>
+        <w:spacing w:after="0"/>
+      </w:pPr>
+      <w:r>
+        <w:lastRenderedPageBreak/>
+        <w:t>branch: This control signal is set high when a branch instruction is being executed. It is used to combine with the PSRcond bit through an AND gate to determine whether the Program Counter should increment by the branch amount or not.</w:t>
+      </w:r>
+    </w:p>
+    <w:p>
+      <w:pPr>
+        <w:pStyle w:val="ListParagraph"/>
+        <w:numPr>
+          <w:ilvl w:val="0"/>
+          <w:numId w:val="3"/>
+        </w:numPr>
+        <w:spacing w:after="0"/>
+      </w:pPr>
+      <w:r>
+        <w:t>jump: This control signal is set high when a branch instruction is being executed. It is used to determine whether or not the Program Counter should be set to the desired jump location.</w:t>
+      </w:r>
+    </w:p>
+    <w:p>
+      <w:pPr>
+        <w:pStyle w:val="ListParagraph"/>
+        <w:numPr>
+          <w:ilvl w:val="0"/>
+          <w:numId w:val="3"/>
+        </w:numPr>
+        <w:spacing w:after="0"/>
+      </w:pPr>
+      <w:r>
+        <w:t>jumpRA: This control signal is set high when a jump to return address, or jra, instruction is being executed. It is used to determine whether or not the Program Counter should be set to the location stored in the return address register, Ra, or register 31.</w:t>
+      </w:r>
+    </w:p>
+    <w:p>
+      <w:pPr>
+        <w:pStyle w:val="ListParagraph"/>
+        <w:numPr>
+          <w:ilvl w:val="0"/>
+          <w:numId w:val="3"/>
+        </w:numPr>
+        <w:spacing w:after="0"/>
+      </w:pPr>
+      <w:r>
+        <w:t>CFWrite: This control signal is set high when an operation is performed in the ALU that will set the C or F flags of the Program Status Register. This control signal is used within the Program Status Register module to determine whether or not the Program Status Register should update the C and F flags.</w:t>
+      </w:r>
+    </w:p>
+    <w:p>
+      <w:pPr>
+        <w:pStyle w:val="ListParagraph"/>
+        <w:numPr>
+          <w:ilvl w:val="0"/>
+          <w:numId w:val="3"/>
+        </w:numPr>
+        <w:spacing w:after="0"/>
+      </w:pPr>
+      <w:r>
+        <w:t>LZNWrite: This control signal is set high when an operation is performed in the ALU that will set the L, Z, or N flags of the Program Status Register. This control signal is used within the Program Status Register module to determine whether or not the Program Status Register should update the L, Z, and N flags.</w:t>
+      </w:r>
+    </w:p>
+    <w:p>
+      <w:pPr>
+        <w:pStyle w:val="ListParagraph"/>
+        <w:numPr>
+          <w:ilvl w:val="0"/>
+          <w:numId w:val="3"/>
+        </w:numPr>
+        <w:spacing w:after="0"/>
+      </w:pPr>
+      <w:r>
+        <w:t>wbPSR: This control signal controls the wbPSR multiplexor that differentiates between the data coming from the ALU/RAM or writing back the 32-bit, zero extended condition bit output of the PSR module</w:t>
+      </w:r>
+      <w:r>
+        <w:t xml:space="preserve">. </w:t>
+      </w:r>
+      <w:r>
+        <w:t>If wbPSR is a 0, then the data from the ALU/RAM will pass through; if it is a 1, then the 32-bit, zero extended PSRcond bit will pass through.</w:t>
+      </w:r>
+      <w:bookmarkStart w:id="1" w:name="_GoBack"/>
+      <w:bookmarkEnd w:id="1"/>
+    </w:p>
+    <w:p>
+      <w:pPr>
+        <w:pStyle w:val="ListParagraph"/>
+        <w:numPr>
+          <w:ilvl w:val="0"/>
+          <w:numId w:val="3"/>
+        </w:numPr>
+        <w:spacing w:after="0"/>
+      </w:pPr>
+      <w:r>
+        <w:t>RtSrcReg</w:t>
+      </w:r>
+    </w:p>
+    <w:p>
+      <w:pPr>
+        <w:pStyle w:val="ListParagraph"/>
+        <w:numPr>
+          <w:ilvl w:val="0"/>
+          <w:numId w:val="3"/>
+        </w:numPr>
+        <w:spacing w:after="0"/>
+      </w:pPr>
+      <w:r>
+        <w:t>wbSrc</w:t>
+      </w:r>
+    </w:p>
+    <w:p>
+      <w:pPr>
+        <w:pStyle w:val="ListParagraph"/>
+        <w:numPr>
+          <w:ilvl w:val="0"/>
+          <w:numId w:val="3"/>
+        </w:numPr>
+        <w:spacing w:after="0"/>
+      </w:pPr>
+      <w:r>
+        <w:t>memSrc</w:t>
+      </w:r>
+    </w:p>
+    <w:p>
+      <w:pPr>
+        <w:pStyle w:val="ListParagraph"/>
+        <w:numPr>
+          <w:ilvl w:val="0"/>
+          <w:numId w:val="3"/>
+        </w:numPr>
+        <w:spacing w:after="0"/>
+      </w:pPr>
+      <w:r>
+        <w:t>shiftSrc</w:t>
+      </w:r>
+    </w:p>
+    <w:p>
+      <w:pPr>
+        <w:pStyle w:val="ListParagraph"/>
+        <w:numPr>
+          <w:ilvl w:val="0"/>
+          <w:numId w:val="3"/>
+        </w:numPr>
+        <w:spacing w:after="0"/>
+      </w:pPr>
+      <w:r>
+        <w:t>aluSrcb</w:t>
+      </w:r>
+    </w:p>
+    <w:p>
+      <w:pPr>
+        <w:pStyle w:val="ListParagraph"/>
+        <w:numPr>
+          <w:ilvl w:val="0"/>
+          <w:numId w:val="3"/>
+        </w:numPr>
+        <w:spacing w:after="0"/>
+      </w:pPr>
+      <w:r>
+        <w:t>regWriteEn</w:t>
+      </w:r>
+    </w:p>
+    <w:p>
+      <w:pPr>
+        <w:pStyle w:val="ListParagraph"/>
+        <w:numPr>
+          <w:ilvl w:val="0"/>
+          <w:numId w:val="3"/>
+        </w:numPr>
+        <w:spacing w:after="0"/>
+      </w:pPr>
+      <w:r>
+        <w:t>raWrite</w:t>
+      </w:r>
+    </w:p>
+    <w:p>
+      <w:pPr>
+        <w:pStyle w:val="ListParagraph"/>
+        <w:numPr>
+          <w:ilvl w:val="0"/>
+          <w:numId w:val="3"/>
+        </w:numPr>
+        <w:spacing w:after="0"/>
+      </w:pPr>
+      <w:r>
+        <w:t>shiftType</w:t>
+      </w:r>
+    </w:p>
+    <w:p>
+      <w:pPr>
+        <w:pStyle w:val="ListParagraph"/>
+        <w:numPr>
+          <w:ilvl w:val="0"/>
+          <w:numId w:val="3"/>
+        </w:numPr>
+        <w:spacing w:after="0"/>
+      </w:pPr>
+      <w:r>
+        <w:t>memWrite</w:t>
+      </w:r>
+    </w:p>
+    <w:p>
+      <w:pPr>
+        <w:pStyle w:val="ListParagraph"/>
+        <w:numPr>
+          <w:ilvl w:val="0"/>
+          <w:numId w:val="3"/>
+        </w:numPr>
+        <w:spacing w:after="0"/>
+      </w:pPr>
+      <w:r>
+        <w:t>pcEn</w:t>
+      </w:r>
+    </w:p>
+    <w:p>
+      <w:pPr>
+        <w:pStyle w:val="ListParagraph"/>
+        <w:numPr>
+          <w:ilvl w:val="0"/>
+          <w:numId w:val="3"/>
+        </w:numPr>
+        <w:spacing w:after="0"/>
+      </w:pPr>
+      <w:r>
+        <w:t>enROM</w:t>
+      </w:r>
+    </w:p>
+    <w:p>
+      <w:pPr>
+        <w:pStyle w:val="ListParagraph"/>
+        <w:numPr>
+          <w:ilvl w:val="0"/>
+          <w:numId w:val="3"/>
+        </w:numPr>
+        <w:spacing w:after="0"/>
+      </w:pPr>
+      <w:r>
+        <w:t>enRAM</w:t>
+      </w:r>
+    </w:p>
+    <w:p>
+      <w:pPr>
+        <w:pStyle w:val="ListParagraph"/>
+        <w:numPr>
+          <w:ilvl w:val="0"/>
+          <w:numId w:val="3"/>
+        </w:numPr>
+        <w:spacing w:after="0"/>
+      </w:pPr>
+      <w:r>
+        <w:t>aluop</w:t>
+      </w:r>
+    </w:p>
+    <w:p>
+      <w:pPr>
+        <w:pStyle w:val="ListParagraph"/>
+        <w:numPr>
+          <w:ilvl w:val="0"/>
+          <w:numId w:val="3"/>
+        </w:numPr>
+        <w:spacing w:after="0"/>
+      </w:pPr>
+      <w:r>
+        <w:t>PSRsel</w:t>
       </w:r>
     </w:p>
     <w:p>
@@ -1777,6 +2021,92 @@
     </w:lvl>
   </w:abstractNum>
   <w:abstractNum w:abstractNumId="1">
+    <w:nsid w:val="27326070"/>
+    <w:multiLevelType w:val="hybridMultilevel"/>
+    <w:tmpl w:val="D5EAF748"/>
+    <w:lvl w:ilvl="0" w:tplc="0409000F">
+      <w:start w:val="1"/>
+      <w:numFmt w:val="decimal"/>
+      <w:lvlText w:val="%1."/>
+      <w:lvlJc w:val="left"/>
+      <w:pPr>
+        <w:ind w:left="720" w:hanging="360"/>
+      </w:pPr>
+    </w:lvl>
+    <w:lvl w:ilvl="1" w:tplc="04090019" w:tentative="1">
+      <w:start w:val="1"/>
+      <w:numFmt w:val="lowerLetter"/>
+      <w:lvlText w:val="%2."/>
+      <w:lvlJc w:val="left"/>
+      <w:pPr>
+        <w:ind w:left="1440" w:hanging="360"/>
+      </w:pPr>
+    </w:lvl>
+    <w:lvl w:ilvl="2" w:tplc="0409001B" w:tentative="1">
+      <w:start w:val="1"/>
+      <w:numFmt w:val="lowerRoman"/>
+      <w:lvlText w:val="%3."/>
+      <w:lvlJc w:val="right"/>
+      <w:pPr>
+        <w:ind w:left="2160" w:hanging="180"/>
+      </w:pPr>
+    </w:lvl>
+    <w:lvl w:ilvl="3" w:tplc="0409000F" w:tentative="1">
+      <w:start w:val="1"/>
+      <w:numFmt w:val="decimal"/>
+      <w:lvlText w:val="%4."/>
+      <w:lvlJc w:val="left"/>
+      <w:pPr>
+        <w:ind w:left="2880" w:hanging="360"/>
+      </w:pPr>
+    </w:lvl>
+    <w:lvl w:ilvl="4" w:tplc="04090019" w:tentative="1">
+      <w:start w:val="1"/>
+      <w:numFmt w:val="lowerLetter"/>
+      <w:lvlText w:val="%5."/>
+      <w:lvlJc w:val="left"/>
+      <w:pPr>
+        <w:ind w:left="3600" w:hanging="360"/>
+      </w:pPr>
+    </w:lvl>
+    <w:lvl w:ilvl="5" w:tplc="0409001B" w:tentative="1">
+      <w:start w:val="1"/>
+      <w:numFmt w:val="lowerRoman"/>
+      <w:lvlText w:val="%6."/>
+      <w:lvlJc w:val="right"/>
+      <w:pPr>
+        <w:ind w:left="4320" w:hanging="180"/>
+      </w:pPr>
+    </w:lvl>
+    <w:lvl w:ilvl="6" w:tplc="0409000F" w:tentative="1">
+      <w:start w:val="1"/>
+      <w:numFmt w:val="decimal"/>
+      <w:lvlText w:val="%7."/>
+      <w:lvlJc w:val="left"/>
+      <w:pPr>
+        <w:ind w:left="5040" w:hanging="360"/>
+      </w:pPr>
+    </w:lvl>
+    <w:lvl w:ilvl="7" w:tplc="04090019" w:tentative="1">
+      <w:start w:val="1"/>
+      <w:numFmt w:val="lowerLetter"/>
+      <w:lvlText w:val="%8."/>
+      <w:lvlJc w:val="left"/>
+      <w:pPr>
+        <w:ind w:left="5760" w:hanging="360"/>
+      </w:pPr>
+    </w:lvl>
+    <w:lvl w:ilvl="8" w:tplc="0409001B" w:tentative="1">
+      <w:start w:val="1"/>
+      <w:numFmt w:val="lowerRoman"/>
+      <w:lvlText w:val="%9."/>
+      <w:lvlJc w:val="right"/>
+      <w:pPr>
+        <w:ind w:left="6480" w:hanging="180"/>
+      </w:pPr>
+    </w:lvl>
+  </w:abstractNum>
+  <w:abstractNum w:abstractNumId="2">
     <w:nsid w:val="6D9C37AA"/>
     <w:multiLevelType w:val="multilevel"/>
     <w:tmpl w:val="63E4A86A"/>
@@ -1902,6 +2232,9 @@
     <w:abstractNumId w:val="0"/>
   </w:num>
   <w:num w:numId="2">
+    <w:abstractNumId w:val="2"/>
+  </w:num>
+  <w:num w:numId="3">
     <w:abstractNumId w:val="1"/>
   </w:num>
 </w:numbering>

</xml_diff>

<commit_message>
I updated the Documentum by adding A Waveform and graphics for memory that show the processor in action.
</commit_message>
<xml_diff>
--- a/Documentum/ECE3710_TheFreqZ_v0.1.docx
+++ b/Documentum/ECE3710_TheFreqZ_v0.1.docx
@@ -1,6 +1,6 @@
 
 <file path=word/document.xml><?xml version="1.0" encoding="utf-8"?>
-<w:document xmlns:wpc="http://schemas.microsoft.com/office/word/2010/wordprocessingCanvas" xmlns:mo="http://schemas.microsoft.com/office/mac/office/2008/main" xmlns:mc="http://schemas.openxmlformats.org/markup-compatibility/2006" xmlns:mv="urn:schemas-microsoft-com:mac:vml" xmlns:o="urn:schemas-microsoft-com:office:office" xmlns:r="http://schemas.openxmlformats.org/officeDocument/2006/relationships" xmlns:m="http://schemas.openxmlformats.org/officeDocument/2006/math" xmlns:v="urn:schemas-microsoft-com:vml" xmlns:wp14="http://schemas.microsoft.com/office/word/2010/wordprocessingDrawing" xmlns:wp="http://schemas.openxmlformats.org/drawingml/2006/wordprocessingDrawing" xmlns:w10="urn:schemas-microsoft-com:office:word" xmlns:w="http://schemas.openxmlformats.org/wordprocessingml/2006/main" xmlns:w14="http://schemas.microsoft.com/office/word/2010/wordml" xmlns:wpg="http://schemas.microsoft.com/office/word/2010/wordprocessingGroup" xmlns:wpi="http://schemas.microsoft.com/office/word/2010/wordprocessingInk" xmlns:wne="http://schemas.microsoft.com/office/word/2006/wordml" xmlns:wps="http://schemas.microsoft.com/office/word/2010/wordprocessingShape" mc:Ignorable="w14 wp14">
+<w:document xmlns:wpc="http://schemas.microsoft.com/office/word/2010/wordprocessingCanvas" xmlns:mc="http://schemas.openxmlformats.org/markup-compatibility/2006" xmlns:o="urn:schemas-microsoft-com:office:office" xmlns:r="http://schemas.openxmlformats.org/officeDocument/2006/relationships" xmlns:m="http://schemas.openxmlformats.org/officeDocument/2006/math" xmlns:v="urn:schemas-microsoft-com:vml" xmlns:wp14="http://schemas.microsoft.com/office/word/2010/wordprocessingDrawing" xmlns:wp="http://schemas.openxmlformats.org/drawingml/2006/wordprocessingDrawing" xmlns:w10="urn:schemas-microsoft-com:office:word" xmlns:w="http://schemas.openxmlformats.org/wordprocessingml/2006/main" xmlns:w14="http://schemas.microsoft.com/office/word/2010/wordml" xmlns:w15="http://schemas.microsoft.com/office/word/2012/wordml" xmlns:wpg="http://schemas.microsoft.com/office/word/2010/wordprocessingGroup" xmlns:wpi="http://schemas.microsoft.com/office/word/2010/wordprocessingInk" xmlns:wne="http://schemas.microsoft.com/office/word/2006/wordml" xmlns:wps="http://schemas.microsoft.com/office/word/2010/wordprocessingShape" mc:Ignorable="w14 w15 wp14">
   <w:body>
     <w:p>
       <w:pPr>
@@ -27,8 +27,13 @@
         <w:jc w:val="center"/>
       </w:pPr>
       <w:r>
-        <w:t>Team: The FreqZ</w:t>
-      </w:r>
+        <w:t xml:space="preserve">Team: The </w:t>
+      </w:r>
+      <w:proofErr w:type="spellStart"/>
+      <w:r>
+        <w:t>FreqZ</w:t>
+      </w:r>
+      <w:proofErr w:type="spellEnd"/>
     </w:p>
     <w:p>
       <w:pPr>
@@ -144,7 +149,15 @@
         <w:spacing w:after="0"/>
       </w:pPr>
       <w:r>
-        <w:t>The main modification to be made to the provided ISA is to change the processor to a 32-bit processor. In this sense, we will ensure ample memory space with the possibility of accessing cellularRAM if necessary, and compress the amount of instructions required for our processor through the use of 32-bit registers.</w:t>
+        <w:t xml:space="preserve">The main modification to be made to the provided ISA is to change the processor to a 32-bit processor. In this sense, we will ensure ample memory space with the possibility of accessing </w:t>
+      </w:r>
+      <w:proofErr w:type="spellStart"/>
+      <w:r>
+        <w:t>cellularRAM</w:t>
+      </w:r>
+      <w:proofErr w:type="spellEnd"/>
+      <w:r>
+        <w:t xml:space="preserve"> if necessary, and compress the amount of instructions required for our processor through the use of 32-bit registers.</w:t>
       </w:r>
     </w:p>
     <w:p>
@@ -853,33 +866,71 @@
         <w:rPr>
           <w:bCs/>
         </w:rPr>
-        <w:t xml:space="preserve">The Assembler is a python script that reads in a coma separated value (CSV) configuration file and a CSV assembly code file. The configuration file contains information specific to the assembly of each instruction.  This information is used by the assembler to assembly each line of assembly code into 32 bit binary instructions.  Once the code has been assembled it is saved in a .dat file with the same name as the assembly code file.  The assembler may be run from the command line by changing the directory to the directory containing the assembler, configuration file and the code file. Then type in the name of the assembler, “AssembleTitan.py”, into the command line and hit enter.  It may also be run as an executable in windows by double clicking the file. </w:t>
-      </w:r>
-    </w:p>
-    <w:p>
-      <w:pPr>
-        <w:spacing w:after="0"/>
-      </w:pPr>
-    </w:p>
-    <w:p>
-      <w:pPr>
-        <w:spacing w:after="0"/>
-      </w:pPr>
-      <w:r>
-        <w:t xml:space="preserve">The assembler is set up to assemble three different types of instructions r-type, i-type, and j-type instructions. Each instruction is 32 bits long with a 4 bit operation (op) code.  After the operation code the rest of the bits are decoded depending on the type of instruction that is specified in the op code. </w:t>
-      </w:r>
-    </w:p>
-    <w:p>
-      <w:pPr>
-        <w:spacing w:after="0"/>
-      </w:pPr>
-    </w:p>
-    <w:p>
-      <w:pPr>
-        <w:spacing w:after="0"/>
-      </w:pPr>
-      <w:r>
-        <w:t>R-type instructions include a 4 bit op code followed by three 5 bit register codes. The first register code is the destination register (Rd).  The next two registers are source registers Rs and Rt. The last 4 bits specify a function code that determines the operation of the instruction in combination with the op code.  In r-type instructions the ALU operations happen on Rs and Rt. Then the result of the ALU operation is stored into Rd</w:t>
+        <w:t>The Assembler is a python script that reads in a coma separated value (CSV) configuration file and a CSV assembly code file. The configuration file contains information specific to the assembly of each instruction.  This information is used by the assembler to assembly each line of assembly code into 32 bit binary instructions.  Once the code has been assembled it is saved in a .</w:t>
+      </w:r>
+      <w:proofErr w:type="spellStart"/>
+      <w:r>
+        <w:rPr>
+          <w:bCs/>
+        </w:rPr>
+        <w:t>dat</w:t>
+      </w:r>
+      <w:proofErr w:type="spellEnd"/>
+      <w:r>
+        <w:rPr>
+          <w:bCs/>
+        </w:rPr>
+        <w:t xml:space="preserve"> file with the same name as the assembly code file.  The assembler may be run from the command line by changing the directory to the directory containing the assembler, configuration file and the code file. Then type in the name of the assembler, “AssembleTitan.py”, into the command line and hit enter.  It may also be run as an executable in windows by double clicking the file. </w:t>
+      </w:r>
+    </w:p>
+    <w:p>
+      <w:pPr>
+        <w:spacing w:after="0"/>
+      </w:pPr>
+    </w:p>
+    <w:p>
+      <w:pPr>
+        <w:spacing w:after="0"/>
+      </w:pPr>
+      <w:r>
+        <w:t xml:space="preserve">The assembler is set up to assemble three different types of instructions r-type, </w:t>
+      </w:r>
+      <w:proofErr w:type="spellStart"/>
+      <w:r>
+        <w:t>i</w:t>
+      </w:r>
+      <w:proofErr w:type="spellEnd"/>
+      <w:r>
+        <w:t xml:space="preserve">-type, and j-type instructions. Each instruction is 32 bits long with a 4 bit operation (op) code.  After the operation code the rest of the bits are decoded depending on the type of instruction that is specified in the op code. </w:t>
+      </w:r>
+    </w:p>
+    <w:p>
+      <w:pPr>
+        <w:spacing w:after="0"/>
+      </w:pPr>
+    </w:p>
+    <w:p>
+      <w:pPr>
+        <w:spacing w:after="0"/>
+      </w:pPr>
+      <w:r>
+        <w:t xml:space="preserve">R-type instructions include a 4 bit op code followed by three 5 bit register codes. The first register code is the destination register (Rd).  The next two registers are source registers </w:t>
+      </w:r>
+      <w:proofErr w:type="spellStart"/>
+      <w:r>
+        <w:t>Rs</w:t>
+      </w:r>
+      <w:proofErr w:type="spellEnd"/>
+      <w:r>
+        <w:t xml:space="preserve"> and Rt. The last 4 bits specify a function code that determines the operation of the instruction in combination with the op code.  In r-type instructions the ALU operations happen on </w:t>
+      </w:r>
+      <w:proofErr w:type="spellStart"/>
+      <w:r>
+        <w:t>Rs</w:t>
+      </w:r>
+      <w:proofErr w:type="spellEnd"/>
+      <w:r>
+        <w:t xml:space="preserve"> and Rt. Then the result of the ALU operation is stored into Rd</w:t>
       </w:r>
     </w:p>
     <w:p>
@@ -895,7 +946,31 @@
       <w:bookmarkStart w:id="0" w:name="__DdeLink__80_20377096"/>
       <w:bookmarkEnd w:id="0"/>
       <w:r>
-        <w:t>R-type Instruction [ Op][ Rd ][ Rs ][ Rt ][ 9’b0][ Func(4bit) ]</w:t>
+        <w:t xml:space="preserve">R-type Instruction [ Op][ Rd ][ </w:t>
+      </w:r>
+      <w:proofErr w:type="spellStart"/>
+      <w:r>
+        <w:t>Rs</w:t>
+      </w:r>
+      <w:proofErr w:type="spellEnd"/>
+      <w:r>
+        <w:t xml:space="preserve"> ][ </w:t>
+      </w:r>
+      <w:proofErr w:type="spellStart"/>
+      <w:r>
+        <w:t>Rt</w:t>
+      </w:r>
+      <w:proofErr w:type="spellEnd"/>
+      <w:r>
+        <w:t xml:space="preserve"> ][ 9’b0][ </w:t>
+      </w:r>
+      <w:proofErr w:type="spellStart"/>
+      <w:r>
+        <w:t>Func</w:t>
+      </w:r>
+      <w:proofErr w:type="spellEnd"/>
+      <w:r>
+        <w:t>(4bit) ]</w:t>
       </w:r>
     </w:p>
     <w:p>
@@ -909,7 +984,31 @@
         <w:spacing w:after="0"/>
       </w:pPr>
       <w:r>
-        <w:t xml:space="preserve">I -Type instructions include a 4 bit op code followed by two 5 bit register codes. The first register code is the destination register (Rd).  The second is the source register Rs. The remaining 18 bits are used as an immediate value. In i-type instructions the ALU operation happens between Rs and the immediate value. </w:t>
+        <w:t xml:space="preserve">I -Type instructions include a 4 bit op code followed by two 5 bit register codes. The first register code is the destination register (Rd).  The second is the source register </w:t>
+      </w:r>
+      <w:proofErr w:type="spellStart"/>
+      <w:r>
+        <w:t>Rs</w:t>
+      </w:r>
+      <w:proofErr w:type="spellEnd"/>
+      <w:r>
+        <w:t xml:space="preserve">. The remaining 18 bits are used as an immediate value. In </w:t>
+      </w:r>
+      <w:proofErr w:type="spellStart"/>
+      <w:r>
+        <w:t>i</w:t>
+      </w:r>
+      <w:proofErr w:type="spellEnd"/>
+      <w:r>
+        <w:t xml:space="preserve">-type instructions the ALU operation happens between </w:t>
+      </w:r>
+      <w:proofErr w:type="spellStart"/>
+      <w:r>
+        <w:t>Rs</w:t>
+      </w:r>
+      <w:proofErr w:type="spellEnd"/>
+      <w:r>
+        <w:t xml:space="preserve"> and the immediate value. </w:t>
       </w:r>
     </w:p>
     <w:p>
@@ -931,7 +1030,23 @@
         <w:jc w:val="center"/>
       </w:pPr>
       <w:r>
-        <w:t>I-type Instruction [ Op][ Rd ][ Rs ][   Immediate Value   ]</w:t>
+        <w:t xml:space="preserve">I-type Instruction </w:t>
+      </w:r>
+      <w:proofErr w:type="gramStart"/>
+      <w:r>
+        <w:t>[ Op</w:t>
+      </w:r>
+      <w:proofErr w:type="gramEnd"/>
+      <w:r>
+        <w:t xml:space="preserve">][ Rd ][ </w:t>
+      </w:r>
+      <w:proofErr w:type="spellStart"/>
+      <w:r>
+        <w:t>Rs</w:t>
+      </w:r>
+      <w:proofErr w:type="spellEnd"/>
+      <w:r>
+        <w:t xml:space="preserve"> ][   Immediate Value   ]</w:t>
       </w:r>
     </w:p>
     <w:p>
@@ -958,8 +1073,13 @@
         <w:spacing w:after="0"/>
         <w:jc w:val="center"/>
       </w:pPr>
-      <w:r>
-        <w:t>j-type Instruction [ Op][   Jump Address Immediate Value  ]</w:t>
+      <w:proofErr w:type="gramStart"/>
+      <w:r>
+        <w:t>j-type</w:t>
+      </w:r>
+      <w:proofErr w:type="gramEnd"/>
+      <w:r>
+        <w:t xml:space="preserve"> Instruction [ Op][   Jump Address Immediate Value  ]</w:t>
       </w:r>
     </w:p>
     <w:p>
@@ -1009,8 +1129,13 @@
         <w:spacing w:after="0"/>
         <w:jc w:val="center"/>
       </w:pPr>
-      <w:r>
-        <w:t>op,rtype,add,0000,0101</w:t>
+      <w:proofErr w:type="gramStart"/>
+      <w:r>
+        <w:t>op,</w:t>
+      </w:r>
+      <w:proofErr w:type="gramEnd"/>
+      <w:r>
+        <w:t>rtype,add,0000,0101</w:t>
       </w:r>
     </w:p>
     <w:p>
@@ -1018,8 +1143,13 @@
         <w:spacing w:after="0"/>
         <w:jc w:val="center"/>
       </w:pPr>
-      <w:r>
-        <w:t>op,itype,addi,1010</w:t>
+      <w:proofErr w:type="gramStart"/>
+      <w:r>
+        <w:t>op,</w:t>
+      </w:r>
+      <w:proofErr w:type="gramEnd"/>
+      <w:r>
+        <w:t>itype,addi,1010</w:t>
       </w:r>
     </w:p>
     <w:p>
@@ -1027,8 +1157,13 @@
         <w:spacing w:after="0"/>
         <w:jc w:val="center"/>
       </w:pPr>
-      <w:r>
-        <w:t>op,jtype,j,1101</w:t>
+      <w:proofErr w:type="gramStart"/>
+      <w:r>
+        <w:t>op,</w:t>
+      </w:r>
+      <w:proofErr w:type="gramEnd"/>
+      <w:r>
+        <w:t>jtype,j,1101</w:t>
       </w:r>
     </w:p>
     <w:p>
@@ -1042,7 +1177,15 @@
         <w:spacing w:after="0"/>
       </w:pPr>
       <w:r>
-        <w:t xml:space="preserve">Lines where the first value is reg specify register encoding. After the first value the register name is specified followed by its encoding.  </w:t>
+        <w:t xml:space="preserve">Lines where the first value is </w:t>
+      </w:r>
+      <w:proofErr w:type="spellStart"/>
+      <w:r>
+        <w:t>reg</w:t>
+      </w:r>
+      <w:proofErr w:type="spellEnd"/>
+      <w:r>
+        <w:t xml:space="preserve"> specify register encoding. After the first value the register name is specified followed by its encoding.  </w:t>
       </w:r>
     </w:p>
     <w:p>
@@ -1055,34 +1198,71 @@
         <w:spacing w:after="0"/>
         <w:jc w:val="center"/>
       </w:pPr>
-      <w:r>
-        <w:t>reg,r1,00001</w:t>
-      </w:r>
-    </w:p>
-    <w:p>
-      <w:pPr>
-        <w:spacing w:after="0"/>
-      </w:pPr>
-    </w:p>
-    <w:p>
-      <w:pPr>
-        <w:spacing w:after="0"/>
-      </w:pPr>
-      <w:r>
-        <w:t>Each op code line is stored into an array then that array is stored into a large array called ‘op’ inside of the assembler.  This array contains all of the information required for assembling each instruction except for the specific encoding for each register. The register information is stored into a python dictionary called ‘reg’. Each entry in reg is the register name with the definition equal to the register encoding.  Once ‘reg’ and ‘op’ are populated the assembler is prepared to read in the code file and begin assembly.</w:t>
-      </w:r>
-    </w:p>
-    <w:p>
-      <w:pPr>
-        <w:spacing w:after="0"/>
-      </w:pPr>
-    </w:p>
-    <w:p>
-      <w:pPr>
-        <w:spacing w:after="0"/>
-      </w:pPr>
-      <w:r>
-        <w:t>When the code file is read into the assembler empty lined and comments are ignored just as in the configuration file. Then the code is assembled line by line. The first value in the line is checked to see if it is a label. If it is then the label is store in a dictionary labels where the definition is an 28 bit binary number represents the value of the program counter (PC) at that point. The value of the PC is stored in a second dictionary called addresses, where the definition for each label is the value of the PC as an integer value.  These are used later on to finish the encoding for jumps and branches. If the line is and instruction and not a label then the assembler proceeds to assemble the instruction.</w:t>
+      <w:proofErr w:type="gramStart"/>
+      <w:r>
+        <w:t>reg,</w:t>
+      </w:r>
+      <w:proofErr w:type="gramEnd"/>
+      <w:r>
+        <w:t>r1,00001</w:t>
+      </w:r>
+    </w:p>
+    <w:p>
+      <w:pPr>
+        <w:spacing w:after="0"/>
+      </w:pPr>
+    </w:p>
+    <w:p>
+      <w:pPr>
+        <w:spacing w:after="0"/>
+      </w:pPr>
+      <w:r>
+        <w:t>Each op code line is stored into an array then that array is stored into a large array called ‘op’ inside of the assembler.  This array contains all of the information required for assembling each instruction except for the specific encoding for each register. The register information is stored into a python dictionary called ‘</w:t>
+      </w:r>
+      <w:proofErr w:type="spellStart"/>
+      <w:r>
+        <w:t>reg</w:t>
+      </w:r>
+      <w:proofErr w:type="spellEnd"/>
+      <w:r>
+        <w:t xml:space="preserve">’. Each entry in </w:t>
+      </w:r>
+      <w:proofErr w:type="spellStart"/>
+      <w:r>
+        <w:t>reg</w:t>
+      </w:r>
+      <w:proofErr w:type="spellEnd"/>
+      <w:r>
+        <w:t xml:space="preserve"> is the register name with the definition equal to the register encoding.  Once ‘</w:t>
+      </w:r>
+      <w:proofErr w:type="spellStart"/>
+      <w:r>
+        <w:t>reg</w:t>
+      </w:r>
+      <w:proofErr w:type="spellEnd"/>
+      <w:r>
+        <w:t>’ and ‘op’ are populated the assembler is prepared to read in the code file and begin assembly.</w:t>
+      </w:r>
+    </w:p>
+    <w:p>
+      <w:pPr>
+        <w:spacing w:after="0"/>
+      </w:pPr>
+    </w:p>
+    <w:p>
+      <w:pPr>
+        <w:spacing w:after="0"/>
+      </w:pPr>
+      <w:r>
+        <w:t xml:space="preserve">When the code file is read into the assembler empty lined and comments are ignored just as in the configuration file. Then the code is assembled line by line. The first value in the line is checked to see if it is a label. If it is then the label is store in a dictionary labels where the definition is </w:t>
+      </w:r>
+      <w:proofErr w:type="gramStart"/>
+      <w:r>
+        <w:t>an</w:t>
+      </w:r>
+      <w:proofErr w:type="gramEnd"/>
+      <w:r>
+        <w:t xml:space="preserve"> 28 bit binary number represents the value of the program counter (PC) at that point. The value of the PC is stored in a second dictionary called addresses, where the definition for each label is the value of the PC as an integer value.  These are used later on to finish the encoding for jumps and branches. If the line is and instruction and not a label then the assembler proceeds to assemble the instruction.</w:t>
       </w:r>
     </w:p>
     <w:p>
@@ -1129,7 +1309,15 @@
         <w:spacing w:after="0"/>
       </w:pPr>
       <w:r>
-        <w:t xml:space="preserve">After the labels are inserted the assembly is complete. The code is written to a .dat file using a CSV writer. This file is ready for use by Xilinx ISE.  This completes the assembly of the code into binary instructions. </w:t>
+        <w:t>After the labels are inserted the assembly is complete. The code is written to a .</w:t>
+      </w:r>
+      <w:proofErr w:type="spellStart"/>
+      <w:r>
+        <w:t>dat</w:t>
+      </w:r>
+      <w:proofErr w:type="spellEnd"/>
+      <w:r>
+        <w:t xml:space="preserve"> file using a CSV writer. This file is ready for use by Xilinx ISE.  This completes the assembly of the code into binary instructions. </w:t>
       </w:r>
     </w:p>
     <w:p>
@@ -1183,12 +1371,51 @@
       <w:pPr>
         <w:spacing w:after="0"/>
       </w:pPr>
+      <w:proofErr w:type="spellStart"/>
       <w:r>
         <w:lastRenderedPageBreak/>
-        <w:t xml:space="preserve">RtSrcReg: RtSrcReg is a control wire for the multiplexor that determines whether bits [28:24] are passed into the RegFile as Rt, or if bits [17:13] are </w:t>
-      </w:r>
-      <w:r>
-        <w:t xml:space="preserve">passed into the RegFile as Rt. The purpose of this control signal and multiplexor serves specifically for load and store instructions where the </w:t>
+        <w:t>RtSrcReg</w:t>
+      </w:r>
+      <w:proofErr w:type="spellEnd"/>
+      <w:r>
+        <w:t xml:space="preserve">: </w:t>
+      </w:r>
+      <w:proofErr w:type="spellStart"/>
+      <w:r>
+        <w:t>RtSrcReg</w:t>
+      </w:r>
+      <w:proofErr w:type="spellEnd"/>
+      <w:r>
+        <w:t xml:space="preserve"> is a control wire for the multiplexor that determines whether bits [28:24] are passed into the </w:t>
+      </w:r>
+      <w:proofErr w:type="spellStart"/>
+      <w:r>
+        <w:t>RegFile</w:t>
+      </w:r>
+      <w:proofErr w:type="spellEnd"/>
+      <w:r>
+        <w:t xml:space="preserve"> as </w:t>
+      </w:r>
+      <w:proofErr w:type="spellStart"/>
+      <w:proofErr w:type="gramStart"/>
+      <w:r>
+        <w:t>Rt</w:t>
+      </w:r>
+      <w:proofErr w:type="spellEnd"/>
+      <w:proofErr w:type="gramEnd"/>
+      <w:r>
+        <w:t xml:space="preserve">, or if bits [17:13] are </w:t>
+      </w:r>
+      <w:r>
+        <w:t xml:space="preserve">passed into the </w:t>
+      </w:r>
+      <w:proofErr w:type="spellStart"/>
+      <w:r>
+        <w:t>RegFile</w:t>
+      </w:r>
+      <w:proofErr w:type="spellEnd"/>
+      <w:r>
+        <w:t xml:space="preserve"> as Rt. The purpose of this control signal and multiplexor serves specifically for load and store instructions where the </w:t>
       </w:r>
     </w:p>
     <w:p>
@@ -1214,14 +1441,32 @@
         <w:t xml:space="preserve"> bits </w:t>
       </w:r>
       <w:r>
-        <w:t>[31:28], Rdest</w:t>
-      </w:r>
+        <w:t xml:space="preserve">[31:28], </w:t>
+      </w:r>
+      <w:proofErr w:type="spellStart"/>
+      <w:r>
+        <w:t>Rdest</w:t>
+      </w:r>
+      <w:proofErr w:type="spellEnd"/>
       <w:r>
         <w:t xml:space="preserve"> bits </w:t>
       </w:r>
       <w:r>
-        <w:t>[27:23], Rs bits [22:18], Rt</w:t>
-      </w:r>
+        <w:t xml:space="preserve">[27:23], </w:t>
+      </w:r>
+      <w:proofErr w:type="spellStart"/>
+      <w:r>
+        <w:t>Rs</w:t>
+      </w:r>
+      <w:proofErr w:type="spellEnd"/>
+      <w:r>
+        <w:t xml:space="preserve"> bits [22:18], </w:t>
+      </w:r>
+      <w:proofErr w:type="spellStart"/>
+      <w:r>
+        <w:t>Rt</w:t>
+      </w:r>
+      <w:proofErr w:type="spellEnd"/>
       <w:r>
         <w:t xml:space="preserve"> bits</w:t>
       </w:r>
@@ -1267,8 +1512,23 @@
       <w:pPr>
         <w:spacing w:after="0"/>
       </w:pPr>
-      <w:r>
-        <w:t>opCode: The opCode is the to</w:t>
+      <w:proofErr w:type="spellStart"/>
+      <w:proofErr w:type="gramStart"/>
+      <w:r>
+        <w:t>opCode</w:t>
+      </w:r>
+      <w:proofErr w:type="spellEnd"/>
+      <w:proofErr w:type="gramEnd"/>
+      <w:r>
+        <w:t xml:space="preserve">: The </w:t>
+      </w:r>
+      <w:proofErr w:type="spellStart"/>
+      <w:r>
+        <w:t>opCode</w:t>
+      </w:r>
+      <w:proofErr w:type="spellEnd"/>
+      <w:r>
+        <w:t xml:space="preserve"> is the to</w:t>
       </w:r>
       <w:r>
         <w:t>p 4</w:t>
@@ -1299,19 +1559,47 @@
       <w:pPr>
         <w:spacing w:after="0"/>
       </w:pPr>
-      <w:r>
-        <w:t>functCode:</w:t>
-      </w:r>
-      <w:r>
-        <w:t xml:space="preserve"> The functCode is used by R-type instructions in junction with its respective opCode to determine the outputs of the logic controller to allow the propagation of the instruction to proceed through the execution and memory stages and to set the ALU to perform the operation required for the current instruction.</w:t>
-      </w:r>
-    </w:p>
-    <w:p>
-      <w:pPr>
-        <w:spacing w:after="0"/>
-      </w:pPr>
-      <w:r>
-        <w:t>Rs:</w:t>
+      <w:proofErr w:type="spellStart"/>
+      <w:proofErr w:type="gramStart"/>
+      <w:r>
+        <w:t>functCode</w:t>
+      </w:r>
+      <w:proofErr w:type="spellEnd"/>
+      <w:proofErr w:type="gramEnd"/>
+      <w:r>
+        <w:t>:</w:t>
+      </w:r>
+      <w:r>
+        <w:t xml:space="preserve"> The </w:t>
+      </w:r>
+      <w:proofErr w:type="spellStart"/>
+      <w:r>
+        <w:t>functCode</w:t>
+      </w:r>
+      <w:proofErr w:type="spellEnd"/>
+      <w:r>
+        <w:t xml:space="preserve"> is used by R-type instructions in junction with its respective </w:t>
+      </w:r>
+      <w:proofErr w:type="spellStart"/>
+      <w:r>
+        <w:t>opCode</w:t>
+      </w:r>
+      <w:proofErr w:type="spellEnd"/>
+      <w:r>
+        <w:t xml:space="preserve"> to determine the outputs of the logic controller to allow the propagation of the instruction to proceed through the execution and memory stages and to set the ALU to perform the operation required for the current instruction.</w:t>
+      </w:r>
+    </w:p>
+    <w:p>
+      <w:pPr>
+        <w:spacing w:after="0"/>
+      </w:pPr>
+      <w:proofErr w:type="spellStart"/>
+      <w:r>
+        <w:t>Rs</w:t>
+      </w:r>
+      <w:proofErr w:type="spellEnd"/>
+      <w:r>
+        <w:t>:</w:t>
       </w:r>
       <w:r>
         <w:t xml:space="preserve"> This represents an argument register for R-type and I-type instructions.</w:t>
@@ -1321,8 +1609,15 @@
       <w:pPr>
         <w:spacing w:after="0"/>
       </w:pPr>
-      <w:r>
-        <w:t>Rt:</w:t>
+      <w:proofErr w:type="spellStart"/>
+      <w:proofErr w:type="gramStart"/>
+      <w:r>
+        <w:t>Rt</w:t>
+      </w:r>
+      <w:proofErr w:type="spellEnd"/>
+      <w:proofErr w:type="gramEnd"/>
+      <w:r>
+        <w:t>:</w:t>
       </w:r>
       <w:r>
         <w:t xml:space="preserve"> </w:t>
@@ -1335,8 +1630,13 @@
       <w:pPr>
         <w:spacing w:after="0"/>
       </w:pPr>
-      <w:r>
-        <w:t>Rdest:</w:t>
+      <w:proofErr w:type="spellStart"/>
+      <w:r>
+        <w:t>Rdest</w:t>
+      </w:r>
+      <w:proofErr w:type="spellEnd"/>
+      <w:r>
+        <w:t>:</w:t>
       </w:r>
       <w:r>
         <w:t xml:space="preserve"> This represents the destination register in which the results of R-type and I-type instructions will be stored.</w:t>
@@ -1404,19 +1704,51 @@
         <w:spacing w:after="0"/>
       </w:pPr>
       <w:r>
-        <w:t>When an instruction is loaded form ROM, it is decoded, and three critical pieces of information are sent to the Logic Controller: first, the Operation Code (opCode) of the current instruction, from bits [32:28</w:t>
-      </w:r>
-      <w:r>
-        <w:t>]; seco</w:t>
-      </w:r>
-      <w:r>
-        <w:t>d, the Function Code (funct</w:t>
+        <w:t>When an instruction is loaded form ROM, it is decoded, and three critical pieces of information are sent to the Logic Controller: first, the Operation Code (</w:t>
+      </w:r>
+      <w:proofErr w:type="spellStart"/>
+      <w:r>
+        <w:t>opCode</w:t>
+      </w:r>
+      <w:proofErr w:type="spellEnd"/>
+      <w:r>
+        <w:t>) of the current instruction, from bits [32:28</w:t>
+      </w:r>
+      <w:r>
+        <w:t xml:space="preserve">]; </w:t>
+      </w:r>
+      <w:proofErr w:type="spellStart"/>
+      <w:r>
+        <w:t>seco</w:t>
+      </w:r>
+      <w:r>
+        <w:t>d</w:t>
+      </w:r>
+      <w:proofErr w:type="spellEnd"/>
+      <w:r>
+        <w:t>, the Function Code (</w:t>
+      </w:r>
+      <w:proofErr w:type="spellStart"/>
+      <w:r>
+        <w:t>funct</w:t>
       </w:r>
       <w:r>
         <w:t>ion</w:t>
       </w:r>
       <w:r>
-        <w:t xml:space="preserve">Code) of every instruction, bits [3:0]; and third, the source register, Rs, </w:t>
+        <w:t>Code</w:t>
+      </w:r>
+      <w:proofErr w:type="spellEnd"/>
+      <w:r>
+        <w:t xml:space="preserve">) of every instruction, bits [3:0]; and third, the source register, </w:t>
+      </w:r>
+      <w:proofErr w:type="spellStart"/>
+      <w:r>
+        <w:t>Rs</w:t>
+      </w:r>
+      <w:proofErr w:type="spellEnd"/>
+      <w:r>
+        <w:t xml:space="preserve">, </w:t>
       </w:r>
       <w:r>
         <w:t>bits [22:18].</w:t>
@@ -1441,13 +1773,37 @@
         <w:t xml:space="preserve"> three inputted values </w:t>
       </w:r>
       <w:r>
-        <w:t>of the opCode, funct</w:t>
+        <w:t xml:space="preserve">of the </w:t>
+      </w:r>
+      <w:proofErr w:type="spellStart"/>
+      <w:r>
+        <w:t>opCode</w:t>
+      </w:r>
+      <w:proofErr w:type="spellEnd"/>
+      <w:r>
+        <w:t xml:space="preserve">, </w:t>
+      </w:r>
+      <w:proofErr w:type="spellStart"/>
+      <w:r>
+        <w:t>funct</w:t>
       </w:r>
       <w:r>
         <w:t>ion</w:t>
       </w:r>
       <w:r>
-        <w:t>Code, and Rs, the Logic Controller can</w:t>
+        <w:t>Code</w:t>
+      </w:r>
+      <w:proofErr w:type="spellEnd"/>
+      <w:r>
+        <w:t xml:space="preserve">, and </w:t>
+      </w:r>
+      <w:proofErr w:type="spellStart"/>
+      <w:r>
+        <w:t>Rs</w:t>
+      </w:r>
+      <w:proofErr w:type="spellEnd"/>
+      <w:r>
+        <w:t>, the Logic Controller can</w:t>
       </w:r>
       <w:r>
         <w:t xml:space="preserve"> determine the Next State (NS) of the processor. When the </w:t>
@@ -1478,8 +1834,13 @@
         <w:t>areas of the processor</w:t>
       </w:r>
       <w:r>
-        <w:t xml:space="preserve"> combinationally</w:t>
-      </w:r>
+        <w:t xml:space="preserve"> </w:t>
+      </w:r>
+      <w:proofErr w:type="spellStart"/>
+      <w:r>
+        <w:t>combinationally</w:t>
+      </w:r>
+      <w:proofErr w:type="spellEnd"/>
       <w:r>
         <w:t>. These signals can be seen in blue in the provided figure of the processor.</w:t>
       </w:r>
@@ -1567,7 +1928,15 @@
         <w:spacing w:after="0"/>
       </w:pPr>
       <w:r>
-        <w:t xml:space="preserve">The Program Counter and instruction ROM also case on the Present State. If the Present State is the Execution State, then the opCode for a load or store is checked to see whether or not the Program Counter and instruction ROM should be disabled. If the Present State is the Memory State, then the Program Counter and instruction ROM are re-enabled on the positive edge of the clock. </w:t>
+        <w:t xml:space="preserve">The Program Counter and instruction ROM also case on the Present State. If the Present State is the Execution State, then the </w:t>
+      </w:r>
+      <w:proofErr w:type="spellStart"/>
+      <w:r>
+        <w:t>opCode</w:t>
+      </w:r>
+      <w:proofErr w:type="spellEnd"/>
+      <w:r>
+        <w:t xml:space="preserve"> for a load or store is checked to see whether or not the Program Counter and instruction ROM should be disabled. If the Present State is the Memory State, then the Program Counter and instruction ROM are re-enabled on the positive edge of the clock. </w:t>
       </w:r>
     </w:p>
     <w:p>
@@ -1589,7 +1958,23 @@
         <w:t xml:space="preserve"> always block. It only changes w</w:t>
       </w:r>
       <w:r>
-        <w:t xml:space="preserve">hen the opCode or the functionCode changes. </w:t>
+        <w:t xml:space="preserve">hen the </w:t>
+      </w:r>
+      <w:proofErr w:type="spellStart"/>
+      <w:r>
+        <w:t>opCode</w:t>
+      </w:r>
+      <w:proofErr w:type="spellEnd"/>
+      <w:r>
+        <w:t xml:space="preserve"> or the </w:t>
+      </w:r>
+      <w:proofErr w:type="spellStart"/>
+      <w:r>
+        <w:t>functionCode</w:t>
+      </w:r>
+      <w:proofErr w:type="spellEnd"/>
+      <w:r>
+        <w:t xml:space="preserve"> changes. </w:t>
       </w:r>
       <w:r>
         <w:t>These two signals together combine to determine the unique control signal outputs of every instruction.</w:t>
@@ -1598,20 +1983,68 @@
         <w:t xml:space="preserve"> Because I-Type and J-Type instructions do not have any </w:t>
       </w:r>
       <w:r>
-        <w:t xml:space="preserve">function codes, these instruction opCodes are checked first. If the instruction is not an I-Type or J-Type instruction, then it is check on both the opCode and the functionCode to determine which R-Type instruction is being executed. </w:t>
-      </w:r>
-    </w:p>
-    <w:p>
-      <w:pPr>
-        <w:spacing w:after="0"/>
-      </w:pPr>
-    </w:p>
-    <w:p>
-      <w:pPr>
-        <w:spacing w:after="0"/>
-      </w:pPr>
-      <w:r>
-        <w:t xml:space="preserve">The Program Status Register module contains a multiplexor that is also controlled by the Logic Controller. The control signal to the multiplexor, PSRsel is simply assigned to the value inputted on the Rs line as the Rs will always determine the </w:t>
+        <w:t xml:space="preserve">function codes, these instruction </w:t>
+      </w:r>
+      <w:proofErr w:type="spellStart"/>
+      <w:r>
+        <w:t>opCodes</w:t>
+      </w:r>
+      <w:proofErr w:type="spellEnd"/>
+      <w:r>
+        <w:t xml:space="preserve"> are checked first. If the instruction is not an I-Type or J-Type instruction, then it is check on both the </w:t>
+      </w:r>
+      <w:proofErr w:type="spellStart"/>
+      <w:r>
+        <w:t>opCode</w:t>
+      </w:r>
+      <w:proofErr w:type="spellEnd"/>
+      <w:r>
+        <w:t xml:space="preserve"> and the </w:t>
+      </w:r>
+      <w:proofErr w:type="spellStart"/>
+      <w:r>
+        <w:t>functionCode</w:t>
+      </w:r>
+      <w:proofErr w:type="spellEnd"/>
+      <w:r>
+        <w:t xml:space="preserve"> to determine which R-Type instruction is being executed. </w:t>
+      </w:r>
+    </w:p>
+    <w:p>
+      <w:pPr>
+        <w:spacing w:after="0"/>
+      </w:pPr>
+    </w:p>
+    <w:p>
+      <w:pPr>
+        <w:spacing w:after="0"/>
+      </w:pPr>
+      <w:r>
+        <w:t xml:space="preserve">The Program Status Register module contains a multiplexor that is also controlled by the Logic Controller. The control signal to the multiplexor, </w:t>
+      </w:r>
+      <w:proofErr w:type="spellStart"/>
+      <w:r>
+        <w:t>PSRsel</w:t>
+      </w:r>
+      <w:proofErr w:type="spellEnd"/>
+      <w:r>
+        <w:t xml:space="preserve"> is simply assigned to the value inputted on the </w:t>
+      </w:r>
+      <w:proofErr w:type="spellStart"/>
+      <w:r>
+        <w:t>Rs</w:t>
+      </w:r>
+      <w:proofErr w:type="spellEnd"/>
+      <w:r>
+        <w:t xml:space="preserve"> line as the </w:t>
+      </w:r>
+      <w:proofErr w:type="spellStart"/>
+      <w:r>
+        <w:t>Rs</w:t>
+      </w:r>
+      <w:proofErr w:type="spellEnd"/>
+      <w:r>
+        <w:t xml:space="preserve"> will always determine the </w:t>
       </w:r>
       <w:r>
         <w:t>output of the multiplexor in the Program Status Register module.</w:t>
@@ -1642,9 +2075,22 @@
         </w:numPr>
         <w:spacing w:after="0"/>
       </w:pPr>
+      <w:proofErr w:type="gramStart"/>
       <w:r>
         <w:lastRenderedPageBreak/>
-        <w:t>branch: This control signal is set high when a branch instruction is being executed. It is used to combine with the PSRcond bit through an AND gate to determine whether the Program Counter should increment by the branch amount or not.</w:t>
+        <w:t>branch</w:t>
+      </w:r>
+      <w:proofErr w:type="gramEnd"/>
+      <w:r>
+        <w:t xml:space="preserve">: This control signal is set high when a branch instruction is being executed. It is used to combine with the </w:t>
+      </w:r>
+      <w:proofErr w:type="spellStart"/>
+      <w:r>
+        <w:t>PSRcond</w:t>
+      </w:r>
+      <w:proofErr w:type="spellEnd"/>
+      <w:r>
+        <w:t xml:space="preserve"> bit through an AND gate to determine whether the Program Counter should increment by the branch amount or not.</w:t>
       </w:r>
     </w:p>
     <w:p>
@@ -1656,8 +2102,13 @@
         </w:numPr>
         <w:spacing w:after="0"/>
       </w:pPr>
-      <w:r>
-        <w:t>jump: This control signal is set high when a branch instruction is being executed. It is used to determine whether or not the Program Counter should be set to the desired jump location.</w:t>
+      <w:proofErr w:type="gramStart"/>
+      <w:r>
+        <w:t>jump</w:t>
+      </w:r>
+      <w:proofErr w:type="gramEnd"/>
+      <w:r>
+        <w:t>: This control signal is set high when a branch instruction is being executed. It is used to determine whether or not the Program Counter should be set to the desired jump location.</w:t>
       </w:r>
     </w:p>
     <w:p>
@@ -1669,8 +2120,23 @@
         </w:numPr>
         <w:spacing w:after="0"/>
       </w:pPr>
-      <w:r>
-        <w:t>jumpRA: This control signal is set high when a jump to return address, or jra, instruction is being executed. It is used to determine whether or not the Program Counter should be set to the location stored in the return address register, Ra, or register 31.</w:t>
+      <w:proofErr w:type="spellStart"/>
+      <w:proofErr w:type="gramStart"/>
+      <w:r>
+        <w:t>jumpRA</w:t>
+      </w:r>
+      <w:proofErr w:type="spellEnd"/>
+      <w:proofErr w:type="gramEnd"/>
+      <w:r>
+        <w:t xml:space="preserve">: This control signal is set high when a jump to return address, or </w:t>
+      </w:r>
+      <w:proofErr w:type="spellStart"/>
+      <w:r>
+        <w:t>jra</w:t>
+      </w:r>
+      <w:proofErr w:type="spellEnd"/>
+      <w:r>
+        <w:t>, instruction is being executed. It is used to determine whether or not the Program Counter should be set to the location stored in the return address register, Ra, or register 31.</w:t>
       </w:r>
     </w:p>
     <w:p>
@@ -1682,8 +2148,13 @@
         </w:numPr>
         <w:spacing w:after="0"/>
       </w:pPr>
-      <w:r>
-        <w:t>CFWrite: This control signal is set high when an operation is performed in the ALU that will set the C or F flags of the Program Status Register. This control signal is used within the Program Status Register module to determine whether or not the Program Status Register should update the C and F flags.</w:t>
+      <w:proofErr w:type="spellStart"/>
+      <w:r>
+        <w:t>CFWrite</w:t>
+      </w:r>
+      <w:proofErr w:type="spellEnd"/>
+      <w:r>
+        <w:t>: This control signal is set high when an operation is performed in the ALU that will set the C or F flags of the Program Status Register. This control signal is used within the Program Status Register module to determine whether or not the Program Status Register should update the C and F flags.</w:t>
       </w:r>
     </w:p>
     <w:p>
@@ -1695,8 +2166,13 @@
         </w:numPr>
         <w:spacing w:after="0"/>
       </w:pPr>
-      <w:r>
-        <w:t>LZNWrite: This control signal is set high when an operation is performed in the ALU that will set the L, Z, or N flags of the Program Status Register. This control signal is used within the Program Status Register module to determine whether or not the Program Status Register should update the L, Z, and N flags.</w:t>
+      <w:proofErr w:type="spellStart"/>
+      <w:r>
+        <w:t>LZNWrite</w:t>
+      </w:r>
+      <w:proofErr w:type="spellEnd"/>
+      <w:r>
+        <w:t>: This control signal is set high when an operation is performed in the ALU that will set the L, Z, or N flags of the Program Status Register. This control signal is used within the Program Status Register module to determine whether or not the Program Status Register should update the L, Z, and N flags.</w:t>
       </w:r>
     </w:p>
     <w:p>
@@ -1708,14 +2184,45 @@
         </w:numPr>
         <w:spacing w:after="0"/>
       </w:pPr>
-      <w:r>
-        <w:t>wbPSR: This control signal controls the wbPSR multiplexor that differentiates between the data coming from the ALU/RAM or writing back the 32-bit, zero extended condition bit output of the PSR module</w:t>
+      <w:proofErr w:type="spellStart"/>
+      <w:proofErr w:type="gramStart"/>
+      <w:r>
+        <w:t>wbPSR</w:t>
+      </w:r>
+      <w:proofErr w:type="spellEnd"/>
+      <w:proofErr w:type="gramEnd"/>
+      <w:r>
+        <w:t xml:space="preserve">: This control signal controls the </w:t>
+      </w:r>
+      <w:proofErr w:type="spellStart"/>
+      <w:r>
+        <w:t>wbPSR</w:t>
+      </w:r>
+      <w:proofErr w:type="spellEnd"/>
+      <w:r>
+        <w:t xml:space="preserve"> multiplexor that differentiates between the data coming from the ALU/RAM or writing back the 32-bit, zero extended condition bit output of the PSR module</w:t>
       </w:r>
       <w:r>
         <w:t xml:space="preserve">. </w:t>
       </w:r>
       <w:r>
-        <w:t>If wbPSR is a 0, then the data from the ALU/RAM will pass through; if it is a 1, then the 32-bit, zero extended PSRcond bit will pass through.</w:t>
+        <w:t xml:space="preserve">If </w:t>
+      </w:r>
+      <w:proofErr w:type="spellStart"/>
+      <w:r>
+        <w:t>wbPSR</w:t>
+      </w:r>
+      <w:proofErr w:type="spellEnd"/>
+      <w:r>
+        <w:t xml:space="preserve"> is a 0, then the data from the ALU/RAM will pass through; if it is a 1, then the 32-bit, zero extended </w:t>
+      </w:r>
+      <w:proofErr w:type="spellStart"/>
+      <w:r>
+        <w:t>PSRcond</w:t>
+      </w:r>
+      <w:proofErr w:type="spellEnd"/>
+      <w:r>
+        <w:t xml:space="preserve"> bit will pass through.</w:t>
       </w:r>
     </w:p>
     <w:p>
@@ -1727,20 +2234,106 @@
         </w:numPr>
         <w:spacing w:after="0"/>
       </w:pPr>
+      <w:proofErr w:type="spellStart"/>
       <w:r>
         <w:t>RtSrcReg</w:t>
       </w:r>
+      <w:proofErr w:type="spellEnd"/>
       <w:r>
         <w:t>: This control signal controls</w:t>
       </w:r>
       <w:r>
-        <w:t xml:space="preserve"> the RtSrcReMUX, which differentiates between the Rdest</w:t>
-      </w:r>
-      <w:r>
-        <w:t xml:space="preserve"> and Rt registers to use as a source to the Register File. </w:t>
-      </w:r>
-      <w:r>
-        <w:t xml:space="preserve">If RtSrcReg is a 1, then the Rdest bits are passed to use as the second source register in the RegFile. This is useful for loads and stores where RtData has to be what is contained in the register in the Rdest field of the instruction. Otherwise, for all other instructions, RtSrcReg  is 0, which passes in the decoded portion of the instruction representing the Rt field. </w:t>
+        <w:t xml:space="preserve"> the </w:t>
+      </w:r>
+      <w:proofErr w:type="spellStart"/>
+      <w:r>
+        <w:t>RtSrcReMUX</w:t>
+      </w:r>
+      <w:proofErr w:type="spellEnd"/>
+      <w:r>
+        <w:t xml:space="preserve">, which differentiates between the </w:t>
+      </w:r>
+      <w:proofErr w:type="spellStart"/>
+      <w:r>
+        <w:t>Rdest</w:t>
+      </w:r>
+      <w:proofErr w:type="spellEnd"/>
+      <w:r>
+        <w:t xml:space="preserve"> and </w:t>
+      </w:r>
+      <w:proofErr w:type="spellStart"/>
+      <w:proofErr w:type="gramStart"/>
+      <w:r>
+        <w:t>Rt</w:t>
+      </w:r>
+      <w:proofErr w:type="spellEnd"/>
+      <w:proofErr w:type="gramEnd"/>
+      <w:r>
+        <w:t xml:space="preserve"> registers to use as a source to the Register File. </w:t>
+      </w:r>
+      <w:r>
+        <w:t xml:space="preserve">If </w:t>
+      </w:r>
+      <w:proofErr w:type="spellStart"/>
+      <w:r>
+        <w:t>RtSrcReg</w:t>
+      </w:r>
+      <w:proofErr w:type="spellEnd"/>
+      <w:r>
+        <w:t xml:space="preserve"> is a 1, then the </w:t>
+      </w:r>
+      <w:proofErr w:type="spellStart"/>
+      <w:r>
+        <w:t>Rdest</w:t>
+      </w:r>
+      <w:proofErr w:type="spellEnd"/>
+      <w:r>
+        <w:t xml:space="preserve"> bits are passed to use as the second source register in the </w:t>
+      </w:r>
+      <w:proofErr w:type="spellStart"/>
+      <w:r>
+        <w:t>RegFile</w:t>
+      </w:r>
+      <w:proofErr w:type="spellEnd"/>
+      <w:r>
+        <w:t xml:space="preserve">. This is useful for loads and stores where </w:t>
+      </w:r>
+      <w:proofErr w:type="spellStart"/>
+      <w:r>
+        <w:t>RtData</w:t>
+      </w:r>
+      <w:proofErr w:type="spellEnd"/>
+      <w:r>
+        <w:t xml:space="preserve"> has to be what is contained in the register in the </w:t>
+      </w:r>
+      <w:proofErr w:type="spellStart"/>
+      <w:r>
+        <w:t>Rdest</w:t>
+      </w:r>
+      <w:proofErr w:type="spellEnd"/>
+      <w:r>
+        <w:t xml:space="preserve"> field of the instruction. Otherwise, for all other instructions, </w:t>
+      </w:r>
+      <w:proofErr w:type="spellStart"/>
+      <w:proofErr w:type="gramStart"/>
+      <w:r>
+        <w:t>RtSrcReg</w:t>
+      </w:r>
+      <w:proofErr w:type="spellEnd"/>
+      <w:r>
+        <w:t xml:space="preserve">  is</w:t>
+      </w:r>
+      <w:proofErr w:type="gramEnd"/>
+      <w:r>
+        <w:t xml:space="preserve"> 0, which passes in the decoded portion of the instruction representing the </w:t>
+      </w:r>
+      <w:proofErr w:type="spellStart"/>
+      <w:r>
+        <w:t>Rt</w:t>
+      </w:r>
+      <w:proofErr w:type="spellEnd"/>
+      <w:r>
+        <w:t xml:space="preserve"> field. </w:t>
       </w:r>
     </w:p>
     <w:p>
@@ -1752,11 +2345,55 @@
         </w:numPr>
         <w:spacing w:after="0"/>
       </w:pPr>
+      <w:proofErr w:type="spellStart"/>
+      <w:proofErr w:type="gramStart"/>
       <w:r>
         <w:t>wbSrc</w:t>
       </w:r>
-      <w:r>
-        <w:t xml:space="preserve">: This control signal controls the wbSrcMUX that differentiates between the data coming out of dataRAM and the result of the ALU. If the result of the ALU is desired to be written back to the destination register of the Register File, then wbSrc is set high. If the data to be written back comes from dataRAM, for load instructions only, then wbSrc is set low. </w:t>
+      <w:proofErr w:type="spellEnd"/>
+      <w:proofErr w:type="gramEnd"/>
+      <w:r>
+        <w:t xml:space="preserve">: This control signal controls the </w:t>
+      </w:r>
+      <w:proofErr w:type="spellStart"/>
+      <w:r>
+        <w:t>wbSrcMUX</w:t>
+      </w:r>
+      <w:proofErr w:type="spellEnd"/>
+      <w:r>
+        <w:t xml:space="preserve"> that differentiates between the data coming out of </w:t>
+      </w:r>
+      <w:proofErr w:type="spellStart"/>
+      <w:r>
+        <w:t>dataRAM</w:t>
+      </w:r>
+      <w:proofErr w:type="spellEnd"/>
+      <w:r>
+        <w:t xml:space="preserve"> and the result of the ALU. If the result of the ALU is desired to be written back to the destination register of the Register File, then </w:t>
+      </w:r>
+      <w:proofErr w:type="spellStart"/>
+      <w:r>
+        <w:t>wbSrc</w:t>
+      </w:r>
+      <w:proofErr w:type="spellEnd"/>
+      <w:r>
+        <w:t xml:space="preserve"> is set high. If the data to be written back comes from </w:t>
+      </w:r>
+      <w:proofErr w:type="spellStart"/>
+      <w:r>
+        <w:t>dataRAM</w:t>
+      </w:r>
+      <w:proofErr w:type="spellEnd"/>
+      <w:r>
+        <w:t xml:space="preserve">, for load instructions only, then </w:t>
+      </w:r>
+      <w:proofErr w:type="spellStart"/>
+      <w:r>
+        <w:t>wbSrc</w:t>
+      </w:r>
+      <w:proofErr w:type="spellEnd"/>
+      <w:r>
+        <w:t xml:space="preserve"> is set low. </w:t>
       </w:r>
     </w:p>
     <w:p>
@@ -1768,12 +2405,45 @@
         </w:numPr>
         <w:spacing w:after="0"/>
       </w:pPr>
+      <w:proofErr w:type="spellStart"/>
+      <w:proofErr w:type="gramStart"/>
       <w:r>
         <w:t>memSrc</w:t>
       </w:r>
-      <w:r>
-        <w:t>: This control signal controls the memSrcMUX that differentiates between the data coming from the result of the ALU, or the shifted data coming out of the shifter. If memSrc is low, then the data coming out of the shifter is passed. If memSrc is high, then the data representing the result of the ALU is passed. The output of this mux then presents itself as the address to the dataRAM</w:t>
-      </w:r>
+      <w:proofErr w:type="spellEnd"/>
+      <w:proofErr w:type="gramEnd"/>
+      <w:r>
+        <w:t xml:space="preserve">: This control signal controls the </w:t>
+      </w:r>
+      <w:proofErr w:type="spellStart"/>
+      <w:r>
+        <w:t>memSrcMUX</w:t>
+      </w:r>
+      <w:proofErr w:type="spellEnd"/>
+      <w:r>
+        <w:t xml:space="preserve"> that differentiates between the data coming from the result of the ALU, or the shifted data coming out of the shifter. If </w:t>
+      </w:r>
+      <w:proofErr w:type="spellStart"/>
+      <w:r>
+        <w:t>memSrc</w:t>
+      </w:r>
+      <w:proofErr w:type="spellEnd"/>
+      <w:r>
+        <w:t xml:space="preserve"> is low, then the data coming out of the shifter is passed. If </w:t>
+      </w:r>
+      <w:proofErr w:type="spellStart"/>
+      <w:r>
+        <w:t>memSrc</w:t>
+      </w:r>
+      <w:proofErr w:type="spellEnd"/>
+      <w:r>
+        <w:t xml:space="preserve"> is high, then the data representing the result of the ALU is passed. The output of this mux then presents itself as the address to the </w:t>
+      </w:r>
+      <w:proofErr w:type="spellStart"/>
+      <w:r>
+        <w:t>dataRAM</w:t>
+      </w:r>
+      <w:proofErr w:type="spellEnd"/>
       <w:r>
         <w:t xml:space="preserve"> module</w:t>
       </w:r>
@@ -1790,14 +2460,42 @@
         </w:numPr>
         <w:spacing w:after="0"/>
       </w:pPr>
+      <w:proofErr w:type="spellStart"/>
+      <w:proofErr w:type="gramStart"/>
       <w:r>
         <w:t>shiftSrc</w:t>
       </w:r>
+      <w:proofErr w:type="spellEnd"/>
+      <w:proofErr w:type="gramEnd"/>
       <w:r>
         <w:t xml:space="preserve">: </w:t>
       </w:r>
       <w:r>
-        <w:t>This control signal controls the shiftSrcMUX that differentiates between the RtData and immediate data as the amount to shift by. If the signal is set high, then the immediate value is the value by which the shifter will shift the inputted data. If the signal is low, then the RtData is passed as the amount by which the shifter will shift the inputted data.</w:t>
+        <w:t xml:space="preserve">This control signal controls the </w:t>
+      </w:r>
+      <w:proofErr w:type="spellStart"/>
+      <w:r>
+        <w:t>shiftSrcMUX</w:t>
+      </w:r>
+      <w:proofErr w:type="spellEnd"/>
+      <w:r>
+        <w:t xml:space="preserve"> that differentiates between the </w:t>
+      </w:r>
+      <w:proofErr w:type="spellStart"/>
+      <w:r>
+        <w:t>RtData</w:t>
+      </w:r>
+      <w:proofErr w:type="spellEnd"/>
+      <w:r>
+        <w:t xml:space="preserve"> and immediate data as the amount to shift by. If the signal is set high, then the immediate value is the value by which the shifter will shift the inputted data. If the signal is low, then the </w:t>
+      </w:r>
+      <w:proofErr w:type="spellStart"/>
+      <w:r>
+        <w:t>RtData</w:t>
+      </w:r>
+      <w:proofErr w:type="spellEnd"/>
+      <w:r>
+        <w:t xml:space="preserve"> is passed as the amount by which the shifter will shift the inputted data.</w:t>
       </w:r>
     </w:p>
     <w:p>
@@ -1809,11 +2507,47 @@
         </w:numPr>
         <w:spacing w:after="0"/>
       </w:pPr>
+      <w:proofErr w:type="spellStart"/>
+      <w:proofErr w:type="gramStart"/>
       <w:r>
         <w:t>aluSrcb</w:t>
       </w:r>
-      <w:r>
-        <w:t>: This control signal controls the aluSrcbMUX that differentiates between the RtData and immediate data as the second argument to be passed into the ALU (arg b). If the signal is high, then the data from RtData will be passed as argument b for the ALU. If the signal is low, then the 32-bit immediate data will be passed as argument b for the ALU.</w:t>
+      <w:proofErr w:type="spellEnd"/>
+      <w:proofErr w:type="gramEnd"/>
+      <w:r>
+        <w:t xml:space="preserve">: This control signal controls the </w:t>
+      </w:r>
+      <w:proofErr w:type="spellStart"/>
+      <w:r>
+        <w:t>aluSrcbMUX</w:t>
+      </w:r>
+      <w:proofErr w:type="spellEnd"/>
+      <w:r>
+        <w:t xml:space="preserve"> that differentiates between the </w:t>
+      </w:r>
+      <w:proofErr w:type="spellStart"/>
+      <w:r>
+        <w:t>RtData</w:t>
+      </w:r>
+      <w:proofErr w:type="spellEnd"/>
+      <w:r>
+        <w:t xml:space="preserve"> and immediate data as the second argument to be passed into the ALU (</w:t>
+      </w:r>
+      <w:proofErr w:type="spellStart"/>
+      <w:r>
+        <w:t>arg</w:t>
+      </w:r>
+      <w:proofErr w:type="spellEnd"/>
+      <w:r>
+        <w:t xml:space="preserve"> b). If the signal is high, then the data from </w:t>
+      </w:r>
+      <w:proofErr w:type="spellStart"/>
+      <w:r>
+        <w:t>RtData</w:t>
+      </w:r>
+      <w:proofErr w:type="spellEnd"/>
+      <w:r>
+        <w:t xml:space="preserve"> will be passed as argument b for the ALU. If the signal is low, then the 32-bit immediate data will be passed as argument b for the ALU.</w:t>
       </w:r>
     </w:p>
     <w:p>
@@ -1825,15 +2559,27 @@
         </w:numPr>
         <w:spacing w:after="0"/>
       </w:pPr>
+      <w:proofErr w:type="spellStart"/>
+      <w:proofErr w:type="gramStart"/>
       <w:r>
         <w:t>regWriteEn</w:t>
       </w:r>
+      <w:proofErr w:type="spellEnd"/>
+      <w:proofErr w:type="gramEnd"/>
       <w:r>
         <w:t xml:space="preserve">: This control signal determines whether or not writing back to a specified register in the Register File will occur or not. Most instructions will want to write back to the register </w:t>
       </w:r>
       <w:r>
         <w:lastRenderedPageBreak/>
-        <w:t xml:space="preserve">defined in the Rdest field, but some instructions, such as a store or compare, will not want to write back to a register, and therefore, this signal will be set low </w:t>
+        <w:t xml:space="preserve">defined in the </w:t>
+      </w:r>
+      <w:proofErr w:type="spellStart"/>
+      <w:r>
+        <w:t>Rdest</w:t>
+      </w:r>
+      <w:proofErr w:type="spellEnd"/>
+      <w:r>
+        <w:t xml:space="preserve"> field, but some instructions, such as a store or compare, will not want to write back to a register, and therefore, this signal will be set low </w:t>
       </w:r>
       <w:r>
         <w:t>for said</w:t>
@@ -1851,14 +2597,26 @@
         </w:numPr>
         <w:spacing w:after="0"/>
       </w:pPr>
+      <w:proofErr w:type="spellStart"/>
+      <w:proofErr w:type="gramStart"/>
       <w:r>
         <w:t>raWrite</w:t>
       </w:r>
+      <w:proofErr w:type="spellEnd"/>
+      <w:proofErr w:type="gramEnd"/>
       <w:r>
         <w:t>: This control signal determines whether or not  the Return Address</w:t>
       </w:r>
       <w:r>
-        <w:t xml:space="preserve"> register (RA) is written back in the Register File. If the signal is asserted, then the data for the RA register is saved into the designated RA register (in the case of this 32-bit machine, it is register 31). This signal is necessary when a jal occurs and the return address must be saved.</w:t>
+        <w:t xml:space="preserve"> register (RA) is written back in the Register File. If the signal is asserted, then the data for the RA register is saved into the designated RA register (in the case of this 32-bit machine, it is register 31). This signal is necessary when a </w:t>
+      </w:r>
+      <w:proofErr w:type="spellStart"/>
+      <w:r>
+        <w:t>jal</w:t>
+      </w:r>
+      <w:proofErr w:type="spellEnd"/>
+      <w:r>
+        <w:t xml:space="preserve"> occurs and the return address must be saved.</w:t>
       </w:r>
     </w:p>
     <w:p>
@@ -1870,9 +2628,13 @@
         </w:numPr>
         <w:spacing w:after="0"/>
       </w:pPr>
+      <w:proofErr w:type="spellStart"/>
+      <w:proofErr w:type="gramStart"/>
       <w:r>
         <w:t>shiftType</w:t>
       </w:r>
+      <w:proofErr w:type="spellEnd"/>
+      <w:proofErr w:type="gramEnd"/>
       <w:r>
         <w:t>: This control signal informs the shifter if the shift to be performed is a logical or arithmetic shift. If the signal is high, then an arithmetic shift is performed. If the signal is low, then a logical shift is performed.</w:t>
       </w:r>
@@ -1886,11 +2648,31 @@
         </w:numPr>
         <w:spacing w:after="0"/>
       </w:pPr>
+      <w:proofErr w:type="spellStart"/>
+      <w:proofErr w:type="gramStart"/>
       <w:r>
         <w:t>memWrite</w:t>
       </w:r>
-      <w:r>
-        <w:t>: This control signal informs the dataRAM whether something is being written back to RAM or not. This signal will only be set high for a store instruction, in which case writing to dataRAM will be valid; otherwise it will be low.</w:t>
+      <w:proofErr w:type="spellEnd"/>
+      <w:proofErr w:type="gramEnd"/>
+      <w:r>
+        <w:t xml:space="preserve">: This control signal informs the </w:t>
+      </w:r>
+      <w:proofErr w:type="spellStart"/>
+      <w:r>
+        <w:t>dataRAM</w:t>
+      </w:r>
+      <w:proofErr w:type="spellEnd"/>
+      <w:r>
+        <w:t xml:space="preserve"> whether something is being written back to RAM or not. This signal will only be set high for a store instruction, in which case writing to </w:t>
+      </w:r>
+      <w:proofErr w:type="spellStart"/>
+      <w:r>
+        <w:t>dataRAM</w:t>
+      </w:r>
+      <w:proofErr w:type="spellEnd"/>
+      <w:r>
+        <w:t xml:space="preserve"> will be valid; otherwise it will be low.</w:t>
       </w:r>
     </w:p>
     <w:p>
@@ -1902,9 +2684,13 @@
         </w:numPr>
         <w:spacing w:after="0"/>
       </w:pPr>
+      <w:proofErr w:type="spellStart"/>
+      <w:proofErr w:type="gramStart"/>
       <w:r>
         <w:t>pcEn</w:t>
       </w:r>
+      <w:proofErr w:type="spellEnd"/>
+      <w:proofErr w:type="gramEnd"/>
       <w:r>
         <w:t>: This control signal tells the Program Counter whether or not to increment. This signal is always kept high unless memory is being accessed, in which case it will be pulled low for one cycle to allow accessing memory without moving onto the next instruction.</w:t>
       </w:r>
@@ -1918,11 +2704,31 @@
         </w:numPr>
         <w:spacing w:after="0"/>
       </w:pPr>
+      <w:proofErr w:type="spellStart"/>
+      <w:proofErr w:type="gramStart"/>
       <w:r>
         <w:t>enROM</w:t>
       </w:r>
-      <w:r>
-        <w:t>: This control signal tells the Instruction ROM whether or not to read out the data. Just as the pcEn, this signal will always by high except when accessing dataRAM is required, in which case it will be pulled low for one cycle.</w:t>
+      <w:proofErr w:type="spellEnd"/>
+      <w:proofErr w:type="gramEnd"/>
+      <w:r>
+        <w:t xml:space="preserve">: This control signal tells the Instruction ROM whether or not to read out the data. Just as the </w:t>
+      </w:r>
+      <w:proofErr w:type="spellStart"/>
+      <w:r>
+        <w:t>pcEn</w:t>
+      </w:r>
+      <w:proofErr w:type="spellEnd"/>
+      <w:r>
+        <w:t xml:space="preserve">, this signal will always by high except when accessing </w:t>
+      </w:r>
+      <w:proofErr w:type="spellStart"/>
+      <w:r>
+        <w:t>dataRAM</w:t>
+      </w:r>
+      <w:proofErr w:type="spellEnd"/>
+      <w:r>
+        <w:t xml:space="preserve"> is required, in which case it will be pulled low for one cycle.</w:t>
       </w:r>
     </w:p>
     <w:p>
@@ -1934,9 +2740,13 @@
         </w:numPr>
         <w:spacing w:after="0"/>
       </w:pPr>
+      <w:proofErr w:type="spellStart"/>
+      <w:proofErr w:type="gramStart"/>
       <w:r>
         <w:t>enRAM</w:t>
       </w:r>
+      <w:proofErr w:type="spellEnd"/>
+      <w:proofErr w:type="gramEnd"/>
       <w:r>
         <w:t>: This control si</w:t>
       </w:r>
@@ -1947,7 +2757,23 @@
         <w:t xml:space="preserve"> instruction is being performed. When this signal goes high, it means tha</w:t>
       </w:r>
       <w:r>
-        <w:t>t dataRAM will be enabled to write the RtData into the desired address</w:t>
+        <w:t xml:space="preserve">t </w:t>
+      </w:r>
+      <w:proofErr w:type="spellStart"/>
+      <w:r>
+        <w:t>dataRAM</w:t>
+      </w:r>
+      <w:proofErr w:type="spellEnd"/>
+      <w:r>
+        <w:t xml:space="preserve"> will be enabled to write the </w:t>
+      </w:r>
+      <w:proofErr w:type="spellStart"/>
+      <w:r>
+        <w:t>RtData</w:t>
+      </w:r>
+      <w:proofErr w:type="spellEnd"/>
+      <w:r>
+        <w:t xml:space="preserve"> into the desired address</w:t>
       </w:r>
       <w:r>
         <w:t>.</w:t>
@@ -1962,12 +2788,16 @@
         </w:numPr>
         <w:spacing w:after="0"/>
       </w:pPr>
+      <w:proofErr w:type="spellStart"/>
+      <w:proofErr w:type="gramStart"/>
       <w:r>
         <w:t>a</w:t>
       </w:r>
       <w:r>
         <w:t>luop</w:t>
       </w:r>
+      <w:proofErr w:type="spellEnd"/>
+      <w:proofErr w:type="gramEnd"/>
       <w:r>
         <w:t xml:space="preserve">: </w:t>
       </w:r>
@@ -1984,11 +2814,399 @@
         </w:numPr>
         <w:spacing w:after="0"/>
       </w:pPr>
+      <w:proofErr w:type="spellStart"/>
       <w:r>
         <w:t>PSRsel</w:t>
       </w:r>
-      <w:r>
-        <w:t xml:space="preserve">: This control signal determines what PSRcond to output from the Program Status Register. </w:t>
+      <w:proofErr w:type="spellEnd"/>
+      <w:r>
+        <w:t xml:space="preserve">: This control signal determines what </w:t>
+      </w:r>
+      <w:proofErr w:type="spellStart"/>
+      <w:r>
+        <w:t>PSRcond</w:t>
+      </w:r>
+      <w:proofErr w:type="spellEnd"/>
+      <w:r>
+        <w:t xml:space="preserve"> to output from the Program Status Register. </w:t>
+      </w:r>
+    </w:p>
+    <w:p>
+      <w:pPr>
+        <w:spacing w:after="0"/>
+      </w:pPr>
+    </w:p>
+    <w:p>
+      <w:pPr>
+        <w:spacing w:after="0"/>
+        <w:rPr>
+          <w:b/>
+        </w:rPr>
+      </w:pPr>
+    </w:p>
+    <w:p>
+      <w:pPr>
+        <w:spacing w:after="0"/>
+        <w:rPr>
+          <w:b/>
+        </w:rPr>
+      </w:pPr>
+    </w:p>
+    <w:p>
+      <w:pPr>
+        <w:spacing w:after="0"/>
+        <w:rPr>
+          <w:b/>
+        </w:rPr>
+      </w:pPr>
+    </w:p>
+    <w:p>
+      <w:pPr>
+        <w:spacing w:after="0"/>
+        <w:rPr>
+          <w:b/>
+        </w:rPr>
+      </w:pPr>
+    </w:p>
+    <w:p>
+      <w:pPr>
+        <w:spacing w:after="0"/>
+        <w:rPr>
+          <w:b/>
+        </w:rPr>
+      </w:pPr>
+    </w:p>
+    <w:p>
+      <w:pPr>
+        <w:spacing w:after="0"/>
+        <w:rPr>
+          <w:b/>
+        </w:rPr>
+      </w:pPr>
+    </w:p>
+    <w:p>
+      <w:pPr>
+        <w:spacing w:after="0"/>
+        <w:rPr>
+          <w:b/>
+        </w:rPr>
+      </w:pPr>
+    </w:p>
+    <w:p>
+      <w:pPr>
+        <w:spacing w:after="0"/>
+        <w:rPr>
+          <w:b/>
+        </w:rPr>
+      </w:pPr>
+    </w:p>
+    <w:p>
+      <w:pPr>
+        <w:spacing w:after="0"/>
+        <w:rPr>
+          <w:b/>
+        </w:rPr>
+      </w:pPr>
+    </w:p>
+    <w:p>
+      <w:pPr>
+        <w:spacing w:after="0"/>
+        <w:rPr>
+          <w:b/>
+        </w:rPr>
+      </w:pPr>
+    </w:p>
+    <w:p>
+      <w:pPr>
+        <w:spacing w:after="0"/>
+        <w:rPr>
+          <w:b/>
+        </w:rPr>
+      </w:pPr>
+    </w:p>
+    <w:p>
+      <w:pPr>
+        <w:spacing w:after="0"/>
+        <w:rPr>
+          <w:b/>
+        </w:rPr>
+      </w:pPr>
+    </w:p>
+    <w:p>
+      <w:pPr>
+        <w:spacing w:after="0"/>
+        <w:rPr>
+          <w:b/>
+        </w:rPr>
+      </w:pPr>
+    </w:p>
+    <w:p>
+      <w:pPr>
+        <w:spacing w:after="0"/>
+        <w:rPr>
+          <w:b/>
+        </w:rPr>
+      </w:pPr>
+    </w:p>
+    <w:p>
+      <w:pPr>
+        <w:spacing w:after="0"/>
+        <w:rPr>
+          <w:b/>
+        </w:rPr>
+      </w:pPr>
+    </w:p>
+    <w:p>
+      <w:pPr>
+        <w:spacing w:after="0"/>
+        <w:rPr>
+          <w:b/>
+        </w:rPr>
+      </w:pPr>
+    </w:p>
+    <w:p>
+      <w:pPr>
+        <w:spacing w:after="0"/>
+        <w:rPr>
+          <w:b/>
+        </w:rPr>
+      </w:pPr>
+    </w:p>
+    <w:p>
+      <w:pPr>
+        <w:spacing w:after="0"/>
+        <w:rPr>
+          <w:b/>
+        </w:rPr>
+      </w:pPr>
+    </w:p>
+    <w:p>
+      <w:pPr>
+        <w:spacing w:after="0"/>
+        <w:rPr>
+          <w:b/>
+        </w:rPr>
+      </w:pPr>
+    </w:p>
+    <w:p>
+      <w:pPr>
+        <w:spacing w:after="0"/>
+        <w:rPr>
+          <w:b/>
+        </w:rPr>
+      </w:pPr>
+    </w:p>
+    <w:p>
+      <w:pPr>
+        <w:spacing w:after="0"/>
+        <w:rPr>
+          <w:b/>
+        </w:rPr>
+      </w:pPr>
+      <w:r>
+        <w:rPr>
+          <w:b/>
+        </w:rPr>
+        <w:lastRenderedPageBreak/>
+        <w:t>Instruction Execution</w:t>
+      </w:r>
+    </w:p>
+    <w:p>
+      <w:pPr>
+        <w:spacing w:after="0"/>
+      </w:pPr>
+    </w:p>
+    <w:p>
+      <w:pPr>
+        <w:spacing w:after="0"/>
+      </w:pPr>
+      <w:r>
+        <w:t xml:space="preserve">The processor executes most instructions in a single cycle.  The Program counter designates the currant instruction. This instruction is then decoded and routed to the various sections of the processor. The op code and function cod are sent to the control logic. The immediate and register designations are sent to the register file and the ALU. Depending on the instruction the control logic manipulates the data path in order to guide data through the execution phase. </w:t>
+      </w:r>
+    </w:p>
+    <w:p>
+      <w:pPr>
+        <w:spacing w:after="0"/>
+      </w:pPr>
+    </w:p>
+    <w:p>
+      <w:pPr>
+        <w:spacing w:after="0"/>
+      </w:pPr>
+      <w:r>
+        <w:t xml:space="preserve">This is a representation of the instructions that have been loaded into memory.  The instructions begin at address 0x0 and then increment with the PC. After the processor is reset the PC will begin again at address 0x0. </w:t>
+      </w:r>
+    </w:p>
+    <w:p>
+      <w:pPr>
+        <w:spacing w:after="0"/>
+      </w:pPr>
+    </w:p>
+    <w:p>
+      <w:pPr>
+        <w:spacing w:after="0"/>
+      </w:pPr>
+      <w:r>
+        <w:rPr>
+          <w:noProof/>
+        </w:rPr>
+        <w:drawing>
+          <wp:inline distT="0" distB="0" distL="0" distR="0" wp14:anchorId="3039B580" wp14:editId="1E9C6575">
+            <wp:extent cx="5204460" cy="2484120"/>
+            <wp:effectExtent l="0" t="0" r="0" b="0"/>
+            <wp:docPr id="4" name="Picture 4" descr="C:\Users\Mark\Documents\ECE 3710 - Computer Design Lab\ECE3710\Documentum\Processor_instROM.PNG"/>
+            <wp:cNvGraphicFramePr>
+              <a:graphicFrameLocks xmlns:a="http://schemas.openxmlformats.org/drawingml/2006/main" noChangeAspect="1"/>
+            </wp:cNvGraphicFramePr>
+            <a:graphic xmlns:a="http://schemas.openxmlformats.org/drawingml/2006/main">
+              <a:graphicData uri="http://schemas.openxmlformats.org/drawingml/2006/picture">
+                <pic:pic xmlns:pic="http://schemas.openxmlformats.org/drawingml/2006/picture">
+                  <pic:nvPicPr>
+                    <pic:cNvPr id="0" name="Picture 3" descr="C:\Users\Mark\Documents\ECE 3710 - Computer Design Lab\ECE3710\Documentum\Processor_instROM.PNG"/>
+                    <pic:cNvPicPr>
+                      <a:picLocks noChangeAspect="1" noChangeArrowheads="1"/>
+                    </pic:cNvPicPr>
+                  </pic:nvPicPr>
+                  <pic:blipFill>
+                    <a:blip r:embed="rId5">
+                      <a:extLst>
+                        <a:ext uri="{28A0092B-C50C-407E-A947-70E740481C1C}">
+                          <a14:useLocalDpi xmlns:a14="http://schemas.microsoft.com/office/drawing/2010/main" val="0"/>
+                        </a:ext>
+                      </a:extLst>
+                    </a:blip>
+                    <a:srcRect/>
+                    <a:stretch>
+                      <a:fillRect/>
+                    </a:stretch>
+                  </pic:blipFill>
+                  <pic:spPr bwMode="auto">
+                    <a:xfrm>
+                      <a:off x="0" y="0"/>
+                      <a:ext cx="5204460" cy="2484120"/>
+                    </a:xfrm>
+                    <a:prstGeom prst="rect">
+                      <a:avLst/>
+                    </a:prstGeom>
+                    <a:noFill/>
+                    <a:ln>
+                      <a:noFill/>
+                    </a:ln>
+                  </pic:spPr>
+                </pic:pic>
+              </a:graphicData>
+            </a:graphic>
+          </wp:inline>
+        </w:drawing>
+      </w:r>
+    </w:p>
+    <w:p>
+      <w:pPr>
+        <w:spacing w:after="0"/>
+      </w:pPr>
+    </w:p>
+    <w:p>
+      <w:pPr>
+        <w:spacing w:after="0"/>
+      </w:pPr>
+      <w:r>
+        <w:t>This waveform shows</w:t>
+      </w:r>
+      <w:r>
+        <w:t xml:space="preserve"> the first instruction at address 0x0,</w:t>
+      </w:r>
+      <w:r>
+        <w:t xml:space="preserve"> an </w:t>
+      </w:r>
+      <w:proofErr w:type="spellStart"/>
+      <w:r>
+        <w:t>addi</w:t>
+      </w:r>
+      <w:proofErr w:type="spellEnd"/>
+      <w:r>
+        <w:t xml:space="preserve"> instruction</w:t>
+      </w:r>
+      <w:r>
+        <w:t>,</w:t>
+      </w:r>
+      <w:r>
+        <w:t xml:space="preserve"> in execution. The instruction indicates that an immediate value of 128 should be added with r0 and then stored into register 2.  The execution of the instruction takes place over one clock cycle. The next instruction as indicated by the program counter (PC) is then loaded on the following clock cycle. </w:t>
+      </w:r>
+    </w:p>
+    <w:p>
+      <w:pPr>
+        <w:spacing w:after="0"/>
+      </w:pPr>
+    </w:p>
+    <w:p>
+      <w:pPr>
+        <w:spacing w:after="0"/>
+      </w:pPr>
+      <w:r>
+        <w:rPr>
+          <w:noProof/>
+        </w:rPr>
+        <w:drawing>
+          <wp:inline distT="0" distB="0" distL="0" distR="0" wp14:anchorId="0BA35843" wp14:editId="554DB455">
+            <wp:extent cx="5943600" cy="1854200"/>
+            <wp:effectExtent l="0" t="0" r="0" b="0"/>
+            <wp:docPr id="1" name="Picture 1"/>
+            <wp:cNvGraphicFramePr>
+              <a:graphicFrameLocks xmlns:a="http://schemas.openxmlformats.org/drawingml/2006/main" noChangeAspect="1"/>
+            </wp:cNvGraphicFramePr>
+            <a:graphic xmlns:a="http://schemas.openxmlformats.org/drawingml/2006/main">
+              <a:graphicData uri="http://schemas.openxmlformats.org/drawingml/2006/picture">
+                <pic:pic xmlns:pic="http://schemas.openxmlformats.org/drawingml/2006/picture">
+                  <pic:nvPicPr>
+                    <pic:cNvPr id="1" name=""/>
+                    <pic:cNvPicPr/>
+                  </pic:nvPicPr>
+                  <pic:blipFill>
+                    <a:blip r:embed="rId6"/>
+                    <a:stretch>
+                      <a:fillRect/>
+                    </a:stretch>
+                  </pic:blipFill>
+                  <pic:spPr>
+                    <a:xfrm>
+                      <a:off x="0" y="0"/>
+                      <a:ext cx="5943600" cy="1854200"/>
+                    </a:xfrm>
+                    <a:prstGeom prst="rect">
+                      <a:avLst/>
+                    </a:prstGeom>
+                  </pic:spPr>
+                </pic:pic>
+              </a:graphicData>
+            </a:graphic>
+          </wp:inline>
+        </w:drawing>
+      </w:r>
+    </w:p>
+    <w:p>
+      <w:pPr>
+        <w:spacing w:after="0"/>
+        <w:jc w:val="center"/>
+      </w:pPr>
+    </w:p>
+    <w:p>
+      <w:pPr>
+        <w:spacing w:after="0"/>
+        <w:jc w:val="center"/>
+      </w:pPr>
+    </w:p>
+    <w:p>
+      <w:pPr>
+        <w:spacing w:after="0"/>
+      </w:pPr>
+    </w:p>
+    <w:p>
+      <w:pPr>
+        <w:spacing w:after="0"/>
+      </w:pPr>
+      <w:r>
+        <w:lastRenderedPageBreak/>
+        <w:t xml:space="preserve">As the program continues the value of r2 is incremented 14 times by 1.  Here the register file is shown at the end of execution with a value of 142 in r2. This shows that the processor is able to execute the entire program that was loaded into the instruction ROM. </w:t>
       </w:r>
       <w:bookmarkStart w:id="1" w:name="_GoBack"/>
       <w:bookmarkEnd w:id="1"/>
@@ -2001,13 +3219,60 @@
     <w:p>
       <w:pPr>
         <w:spacing w:after="0"/>
-        <w:jc w:val="center"/>
-      </w:pPr>
-    </w:p>
-    <w:p>
-      <w:pPr>
-        <w:spacing w:after="0"/>
-      </w:pPr>
+      </w:pPr>
+      <w:r>
+        <w:rPr>
+          <w:noProof/>
+        </w:rPr>
+        <w:drawing>
+          <wp:inline distT="0" distB="0" distL="0" distR="0" wp14:anchorId="2B84E590" wp14:editId="2682BCF2">
+            <wp:extent cx="2362200" cy="3261360"/>
+            <wp:effectExtent l="0" t="0" r="0" b="0"/>
+            <wp:docPr id="2" name="Picture 2" descr="C:\Users\Mark\Documents\ECE 3710 - Computer Design Lab\ECE3710\Documentum\Processor_RegFile.PNG"/>
+            <wp:cNvGraphicFramePr>
+              <a:graphicFrameLocks xmlns:a="http://schemas.openxmlformats.org/drawingml/2006/main" noChangeAspect="1"/>
+            </wp:cNvGraphicFramePr>
+            <a:graphic xmlns:a="http://schemas.openxmlformats.org/drawingml/2006/main">
+              <a:graphicData uri="http://schemas.openxmlformats.org/drawingml/2006/picture">
+                <pic:pic xmlns:pic="http://schemas.openxmlformats.org/drawingml/2006/picture">
+                  <pic:nvPicPr>
+                    <pic:cNvPr id="0" name="Picture 1" descr="C:\Users\Mark\Documents\ECE 3710 - Computer Design Lab\ECE3710\Documentum\Processor_RegFile.PNG"/>
+                    <pic:cNvPicPr>
+                      <a:picLocks noChangeAspect="1" noChangeArrowheads="1"/>
+                    </pic:cNvPicPr>
+                  </pic:nvPicPr>
+                  <pic:blipFill>
+                    <a:blip r:embed="rId7">
+                      <a:extLst>
+                        <a:ext uri="{28A0092B-C50C-407E-A947-70E740481C1C}">
+                          <a14:useLocalDpi xmlns:a14="http://schemas.microsoft.com/office/drawing/2010/main" val="0"/>
+                        </a:ext>
+                      </a:extLst>
+                    </a:blip>
+                    <a:srcRect/>
+                    <a:stretch>
+                      <a:fillRect/>
+                    </a:stretch>
+                  </pic:blipFill>
+                  <pic:spPr bwMode="auto">
+                    <a:xfrm>
+                      <a:off x="0" y="0"/>
+                      <a:ext cx="2362200" cy="3261360"/>
+                    </a:xfrm>
+                    <a:prstGeom prst="rect">
+                      <a:avLst/>
+                    </a:prstGeom>
+                    <a:noFill/>
+                    <a:ln>
+                      <a:noFill/>
+                    </a:ln>
+                  </pic:spPr>
+                </pic:pic>
+              </a:graphicData>
+            </a:graphic>
+          </wp:inline>
+        </w:drawing>
+      </w:r>
     </w:p>
     <w:sectPr>
       <w:pgSz w:w="12240" w:h="15840"/>
@@ -2021,7 +3286,7 @@
 </file>
 
 <file path=word/numbering.xml><?xml version="1.0" encoding="utf-8"?>
-<w:numbering xmlns:wpc="http://schemas.microsoft.com/office/word/2010/wordprocessingCanvas" xmlns:mo="http://schemas.microsoft.com/office/mac/office/2008/main" xmlns:mc="http://schemas.openxmlformats.org/markup-compatibility/2006" xmlns:mv="urn:schemas-microsoft-com:mac:vml" xmlns:o="urn:schemas-microsoft-com:office:office" xmlns:r="http://schemas.openxmlformats.org/officeDocument/2006/relationships" xmlns:m="http://schemas.openxmlformats.org/officeDocument/2006/math" xmlns:v="urn:schemas-microsoft-com:vml" xmlns:wp14="http://schemas.microsoft.com/office/word/2010/wordprocessingDrawing" xmlns:wp="http://schemas.openxmlformats.org/drawingml/2006/wordprocessingDrawing" xmlns:w10="urn:schemas-microsoft-com:office:word" xmlns:w="http://schemas.openxmlformats.org/wordprocessingml/2006/main" xmlns:w14="http://schemas.microsoft.com/office/word/2010/wordml" xmlns:wpg="http://schemas.microsoft.com/office/word/2010/wordprocessingGroup" xmlns:wpi="http://schemas.microsoft.com/office/word/2010/wordprocessingInk" xmlns:wne="http://schemas.microsoft.com/office/word/2006/wordml" xmlns:wps="http://schemas.microsoft.com/office/word/2010/wordprocessingShape" mc:Ignorable="w14 wp14">
+<w:numbering xmlns:wpc="http://schemas.microsoft.com/office/word/2010/wordprocessingCanvas" xmlns:mc="http://schemas.openxmlformats.org/markup-compatibility/2006" xmlns:o="urn:schemas-microsoft-com:office:office" xmlns:r="http://schemas.openxmlformats.org/officeDocument/2006/relationships" xmlns:m="http://schemas.openxmlformats.org/officeDocument/2006/math" xmlns:v="urn:schemas-microsoft-com:vml" xmlns:wp14="http://schemas.microsoft.com/office/word/2010/wordprocessingDrawing" xmlns:wp="http://schemas.openxmlformats.org/drawingml/2006/wordprocessingDrawing" xmlns:w10="urn:schemas-microsoft-com:office:word" xmlns:w="http://schemas.openxmlformats.org/wordprocessingml/2006/main" xmlns:w14="http://schemas.microsoft.com/office/word/2010/wordml" xmlns:w15="http://schemas.microsoft.com/office/word/2012/wordml" xmlns:wpg="http://schemas.microsoft.com/office/word/2010/wordprocessingGroup" xmlns:wpi="http://schemas.microsoft.com/office/word/2010/wordprocessingInk" xmlns:wne="http://schemas.microsoft.com/office/word/2006/wordml" xmlns:wps="http://schemas.microsoft.com/office/word/2010/wordprocessingShape" mc:Ignorable="w14 w15 wp14">
   <w:abstractNum w:abstractNumId="0">
     <w:nsid w:val="12782B43"/>
     <w:multiLevelType w:val="multilevel"/>
@@ -2329,7 +3594,7 @@
 </file>
 
 <file path=word/styles.xml><?xml version="1.0" encoding="utf-8"?>
-<w:styles xmlns:mc="http://schemas.openxmlformats.org/markup-compatibility/2006" xmlns:r="http://schemas.openxmlformats.org/officeDocument/2006/relationships" xmlns:w="http://schemas.openxmlformats.org/wordprocessingml/2006/main" xmlns:w14="http://schemas.microsoft.com/office/word/2010/wordml" mc:Ignorable="w14">
+<w:styles xmlns:mc="http://schemas.openxmlformats.org/markup-compatibility/2006" xmlns:r="http://schemas.openxmlformats.org/officeDocument/2006/relationships" xmlns:w="http://schemas.openxmlformats.org/wordprocessingml/2006/main" xmlns:w14="http://schemas.microsoft.com/office/word/2010/wordml" xmlns:w15="http://schemas.microsoft.com/office/word/2012/wordml" mc:Ignorable="w14 w15">
   <w:docDefaults>
     <w:rPrDefault>
       <w:rPr>
@@ -2345,153 +3610,369 @@
       </w:pPr>
     </w:pPrDefault>
   </w:docDefaults>
-  <w:latentStyles w:defLockedState="0" w:defUIPriority="99" w:defSemiHidden="1" w:defUnhideWhenUsed="1" w:defQFormat="0" w:count="276">
-    <w:lsdException w:name="Normal" w:semiHidden="0" w:uiPriority="0" w:unhideWhenUsed="0" w:qFormat="1"/>
-    <w:lsdException w:name="heading 1" w:semiHidden="0" w:uiPriority="9" w:unhideWhenUsed="0" w:qFormat="1"/>
-    <w:lsdException w:name="heading 2" w:uiPriority="9" w:qFormat="1"/>
-    <w:lsdException w:name="heading 3" w:uiPriority="9" w:qFormat="1"/>
-    <w:lsdException w:name="heading 4" w:uiPriority="9" w:qFormat="1"/>
-    <w:lsdException w:name="heading 5" w:uiPriority="9" w:qFormat="1"/>
-    <w:lsdException w:name="heading 6" w:uiPriority="9" w:qFormat="1"/>
-    <w:lsdException w:name="heading 7" w:uiPriority="9" w:qFormat="1"/>
-    <w:lsdException w:name="heading 8" w:uiPriority="9" w:qFormat="1"/>
-    <w:lsdException w:name="heading 9" w:uiPriority="9" w:qFormat="1"/>
-    <w:lsdException w:name="toc 1" w:uiPriority="39"/>
-    <w:lsdException w:name="toc 2" w:uiPriority="39"/>
-    <w:lsdException w:name="toc 3" w:uiPriority="39"/>
-    <w:lsdException w:name="toc 4" w:uiPriority="39"/>
-    <w:lsdException w:name="toc 5" w:uiPriority="39"/>
-    <w:lsdException w:name="toc 6" w:uiPriority="39"/>
-    <w:lsdException w:name="toc 7" w:uiPriority="39"/>
-    <w:lsdException w:name="toc 8" w:uiPriority="39"/>
-    <w:lsdException w:name="toc 9" w:uiPriority="39"/>
-    <w:lsdException w:name="caption" w:uiPriority="35" w:qFormat="1"/>
-    <w:lsdException w:name="Title" w:semiHidden="0" w:uiPriority="10" w:unhideWhenUsed="0" w:qFormat="1"/>
-    <w:lsdException w:name="Default Paragraph Font" w:uiPriority="1"/>
-    <w:lsdException w:name="Subtitle" w:semiHidden="0" w:uiPriority="11" w:unhideWhenUsed="0" w:qFormat="1"/>
-    <w:lsdException w:name="Strong" w:semiHidden="0" w:uiPriority="22" w:unhideWhenUsed="0" w:qFormat="1"/>
-    <w:lsdException w:name="Emphasis" w:semiHidden="0" w:uiPriority="20" w:unhideWhenUsed="0" w:qFormat="1"/>
-    <w:lsdException w:name="Table Grid" w:semiHidden="0" w:uiPriority="39" w:unhideWhenUsed="0"/>
-    <w:lsdException w:name="Note Level 1" w:semiHidden="0" w:unhideWhenUsed="0"/>
-    <w:lsdException w:name="Note Level 2" w:semiHidden="0" w:unhideWhenUsed="0"/>
-    <w:lsdException w:name="Note Level 3" w:semiHidden="0" w:unhideWhenUsed="0"/>
-    <w:lsdException w:name="Note Level 4" w:semiHidden="0" w:unhideWhenUsed="0"/>
-    <w:lsdException w:name="Note Level 5" w:semiHidden="0" w:unhideWhenUsed="0"/>
-    <w:lsdException w:name="Note Level 6" w:semiHidden="0" w:unhideWhenUsed="0"/>
-    <w:lsdException w:name="Note Level 7" w:semiHidden="0" w:unhideWhenUsed="0"/>
-    <w:lsdException w:name="Note Level 8" w:semiHidden="0" w:unhideWhenUsed="0"/>
-    <w:lsdException w:name="Note Level 9" w:semiHidden="0" w:unhideWhenUsed="0"/>
-    <w:lsdException w:name="Placeholder Text" w:unhideWhenUsed="0"/>
-    <w:lsdException w:name="No Spacing" w:semiHidden="0" w:uiPriority="1" w:unhideWhenUsed="0" w:qFormat="1"/>
-    <w:lsdException w:name="Light Shading" w:semiHidden="0" w:uiPriority="60" w:unhideWhenUsed="0"/>
-    <w:lsdException w:name="Light List" w:semiHidden="0" w:uiPriority="61" w:unhideWhenUsed="0"/>
-    <w:lsdException w:name="Light Grid" w:semiHidden="0" w:uiPriority="62" w:unhideWhenUsed="0"/>
-    <w:lsdException w:name="Medium Shading 1" w:semiHidden="0" w:uiPriority="63" w:unhideWhenUsed="0"/>
-    <w:lsdException w:name="Medium Shading 2" w:semiHidden="0" w:uiPriority="64" w:unhideWhenUsed="0"/>
-    <w:lsdException w:name="Medium List 1" w:semiHidden="0" w:uiPriority="65" w:unhideWhenUsed="0"/>
-    <w:lsdException w:name="Medium List 2" w:semiHidden="0" w:uiPriority="66" w:unhideWhenUsed="0"/>
-    <w:lsdException w:name="Medium Grid 1" w:semiHidden="0" w:uiPriority="67" w:unhideWhenUsed="0"/>
-    <w:lsdException w:name="Medium Grid 2" w:semiHidden="0" w:uiPriority="68" w:unhideWhenUsed="0"/>
-    <w:lsdException w:name="Medium Grid 3" w:semiHidden="0" w:uiPriority="69" w:unhideWhenUsed="0"/>
-    <w:lsdException w:name="Dark List" w:semiHidden="0" w:uiPriority="70" w:unhideWhenUsed="0"/>
-    <w:lsdException w:name="Colorful Shading" w:semiHidden="0" w:uiPriority="71" w:unhideWhenUsed="0"/>
-    <w:lsdException w:name="Colorful List" w:semiHidden="0" w:uiPriority="72" w:unhideWhenUsed="0"/>
-    <w:lsdException w:name="Colorful Grid" w:semiHidden="0" w:uiPriority="73" w:unhideWhenUsed="0"/>
-    <w:lsdException w:name="Light Shading Accent 1" w:semiHidden="0" w:uiPriority="60" w:unhideWhenUsed="0"/>
-    <w:lsdException w:name="Light List Accent 1" w:semiHidden="0" w:uiPriority="61" w:unhideWhenUsed="0"/>
-    <w:lsdException w:name="Light Grid Accent 1" w:semiHidden="0" w:uiPriority="62" w:unhideWhenUsed="0"/>
-    <w:lsdException w:name="Medium Shading 1 Accent 1" w:semiHidden="0" w:uiPriority="63" w:unhideWhenUsed="0"/>
-    <w:lsdException w:name="Medium Shading 2 Accent 1" w:semiHidden="0" w:uiPriority="64" w:unhideWhenUsed="0"/>
-    <w:lsdException w:name="Medium List 1 Accent 1" w:semiHidden="0" w:uiPriority="65" w:unhideWhenUsed="0"/>
-    <w:lsdException w:name="Revision" w:unhideWhenUsed="0"/>
-    <w:lsdException w:name="List Paragraph" w:semiHidden="0" w:uiPriority="34" w:unhideWhenUsed="0" w:qFormat="1"/>
-    <w:lsdException w:name="Quote" w:semiHidden="0" w:uiPriority="29" w:unhideWhenUsed="0" w:qFormat="1"/>
-    <w:lsdException w:name="Intense Quote" w:semiHidden="0" w:uiPriority="30" w:unhideWhenUsed="0" w:qFormat="1"/>
-    <w:lsdException w:name="Medium List 2 Accent 1" w:semiHidden="0" w:uiPriority="66" w:unhideWhenUsed="0"/>
-    <w:lsdException w:name="Medium Grid 1 Accent 1" w:semiHidden="0" w:uiPriority="67" w:unhideWhenUsed="0"/>
-    <w:lsdException w:name="Medium Grid 2 Accent 1" w:semiHidden="0" w:uiPriority="68" w:unhideWhenUsed="0"/>
-    <w:lsdException w:name="Medium Grid 3 Accent 1" w:semiHidden="0" w:uiPriority="69" w:unhideWhenUsed="0"/>
-    <w:lsdException w:name="Dark List Accent 1" w:semiHidden="0" w:uiPriority="70" w:unhideWhenUsed="0"/>
-    <w:lsdException w:name="Colorful Shading Accent 1" w:semiHidden="0" w:uiPriority="71" w:unhideWhenUsed="0"/>
-    <w:lsdException w:name="Colorful List Accent 1" w:semiHidden="0" w:uiPriority="72" w:unhideWhenUsed="0"/>
-    <w:lsdException w:name="Colorful Grid Accent 1" w:semiHidden="0" w:uiPriority="73" w:unhideWhenUsed="0"/>
-    <w:lsdException w:name="Light Shading Accent 2" w:semiHidden="0" w:uiPriority="60" w:unhideWhenUsed="0"/>
-    <w:lsdException w:name="Light List Accent 2" w:semiHidden="0" w:uiPriority="61" w:unhideWhenUsed="0"/>
-    <w:lsdException w:name="Light Grid Accent 2" w:semiHidden="0" w:uiPriority="62" w:unhideWhenUsed="0"/>
-    <w:lsdException w:name="Medium Shading 1 Accent 2" w:semiHidden="0" w:uiPriority="63" w:unhideWhenUsed="0"/>
-    <w:lsdException w:name="Medium Shading 2 Accent 2" w:semiHidden="0" w:uiPriority="64" w:unhideWhenUsed="0"/>
-    <w:lsdException w:name="Medium List 1 Accent 2" w:semiHidden="0" w:uiPriority="65" w:unhideWhenUsed="0"/>
-    <w:lsdException w:name="Medium List 2 Accent 2" w:semiHidden="0" w:uiPriority="66" w:unhideWhenUsed="0"/>
-    <w:lsdException w:name="Medium Grid 1 Accent 2" w:semiHidden="0" w:uiPriority="67" w:unhideWhenUsed="0"/>
-    <w:lsdException w:name="Medium Grid 2 Accent 2" w:semiHidden="0" w:uiPriority="68" w:unhideWhenUsed="0"/>
-    <w:lsdException w:name="Medium Grid 3 Accent 2" w:semiHidden="0" w:uiPriority="69" w:unhideWhenUsed="0"/>
-    <w:lsdException w:name="Dark List Accent 2" w:semiHidden="0" w:uiPriority="70" w:unhideWhenUsed="0"/>
-    <w:lsdException w:name="Colorful Shading Accent 2" w:semiHidden="0" w:uiPriority="71" w:unhideWhenUsed="0"/>
-    <w:lsdException w:name="Colorful List Accent 2" w:semiHidden="0" w:uiPriority="72" w:unhideWhenUsed="0"/>
-    <w:lsdException w:name="Colorful Grid Accent 2" w:semiHidden="0" w:uiPriority="73" w:unhideWhenUsed="0"/>
-    <w:lsdException w:name="Light Shading Accent 3" w:semiHidden="0" w:uiPriority="60" w:unhideWhenUsed="0"/>
-    <w:lsdException w:name="Light List Accent 3" w:semiHidden="0" w:uiPriority="61" w:unhideWhenUsed="0"/>
-    <w:lsdException w:name="Light Grid Accent 3" w:semiHidden="0" w:uiPriority="62" w:unhideWhenUsed="0"/>
-    <w:lsdException w:name="Medium Shading 1 Accent 3" w:semiHidden="0" w:uiPriority="63" w:unhideWhenUsed="0"/>
-    <w:lsdException w:name="Medium Shading 2 Accent 3" w:semiHidden="0" w:uiPriority="64" w:unhideWhenUsed="0"/>
-    <w:lsdException w:name="Medium List 1 Accent 3" w:semiHidden="0" w:uiPriority="65" w:unhideWhenUsed="0"/>
-    <w:lsdException w:name="Medium List 2 Accent 3" w:semiHidden="0" w:uiPriority="66" w:unhideWhenUsed="0"/>
-    <w:lsdException w:name="Medium Grid 1 Accent 3" w:semiHidden="0" w:uiPriority="67" w:unhideWhenUsed="0"/>
-    <w:lsdException w:name="Medium Grid 2 Accent 3" w:semiHidden="0" w:uiPriority="68" w:unhideWhenUsed="0"/>
-    <w:lsdException w:name="Medium Grid 3 Accent 3" w:semiHidden="0" w:uiPriority="69" w:unhideWhenUsed="0"/>
-    <w:lsdException w:name="Dark List Accent 3" w:semiHidden="0" w:uiPriority="70" w:unhideWhenUsed="0"/>
-    <w:lsdException w:name="Colorful Shading Accent 3" w:semiHidden="0" w:uiPriority="71" w:unhideWhenUsed="0"/>
-    <w:lsdException w:name="Colorful List Accent 3" w:semiHidden="0" w:uiPriority="72" w:unhideWhenUsed="0"/>
-    <w:lsdException w:name="Colorful Grid Accent 3" w:semiHidden="0" w:uiPriority="73" w:unhideWhenUsed="0"/>
-    <w:lsdException w:name="Light Shading Accent 4" w:semiHidden="0" w:uiPriority="60" w:unhideWhenUsed="0"/>
-    <w:lsdException w:name="Light List Accent 4" w:semiHidden="0" w:uiPriority="61" w:unhideWhenUsed="0"/>
-    <w:lsdException w:name="Light Grid Accent 4" w:semiHidden="0" w:uiPriority="62" w:unhideWhenUsed="0"/>
-    <w:lsdException w:name="Medium Shading 1 Accent 4" w:semiHidden="0" w:uiPriority="63" w:unhideWhenUsed="0"/>
-    <w:lsdException w:name="Medium Shading 2 Accent 4" w:semiHidden="0" w:uiPriority="64" w:unhideWhenUsed="0"/>
-    <w:lsdException w:name="Medium List 1 Accent 4" w:semiHidden="0" w:uiPriority="65" w:unhideWhenUsed="0"/>
-    <w:lsdException w:name="Medium List 2 Accent 4" w:semiHidden="0" w:uiPriority="66" w:unhideWhenUsed="0"/>
-    <w:lsdException w:name="Medium Grid 1 Accent 4" w:semiHidden="0" w:uiPriority="67" w:unhideWhenUsed="0"/>
-    <w:lsdException w:name="Medium Grid 2 Accent 4" w:semiHidden="0" w:uiPriority="68" w:unhideWhenUsed="0"/>
-    <w:lsdException w:name="Medium Grid 3 Accent 4" w:semiHidden="0" w:uiPriority="69" w:unhideWhenUsed="0"/>
-    <w:lsdException w:name="Dark List Accent 4" w:semiHidden="0" w:uiPriority="70" w:unhideWhenUsed="0"/>
-    <w:lsdException w:name="Colorful Shading Accent 4" w:semiHidden="0" w:uiPriority="71" w:unhideWhenUsed="0"/>
-    <w:lsdException w:name="Colorful List Accent 4" w:semiHidden="0" w:uiPriority="72" w:unhideWhenUsed="0"/>
-    <w:lsdException w:name="Colorful Grid Accent 4" w:semiHidden="0" w:uiPriority="73" w:unhideWhenUsed="0"/>
-    <w:lsdException w:name="Light Shading Accent 5" w:semiHidden="0" w:uiPriority="60" w:unhideWhenUsed="0"/>
-    <w:lsdException w:name="Light List Accent 5" w:semiHidden="0" w:uiPriority="61" w:unhideWhenUsed="0"/>
-    <w:lsdException w:name="Light Grid Accent 5" w:semiHidden="0" w:uiPriority="62" w:unhideWhenUsed="0"/>
-    <w:lsdException w:name="Medium Shading 1 Accent 5" w:semiHidden="0" w:uiPriority="63" w:unhideWhenUsed="0"/>
-    <w:lsdException w:name="Medium Shading 2 Accent 5" w:semiHidden="0" w:uiPriority="64" w:unhideWhenUsed="0"/>
-    <w:lsdException w:name="Medium List 1 Accent 5" w:semiHidden="0" w:uiPriority="65" w:unhideWhenUsed="0"/>
-    <w:lsdException w:name="Medium List 2 Accent 5" w:semiHidden="0" w:uiPriority="66" w:unhideWhenUsed="0"/>
-    <w:lsdException w:name="Medium Grid 1 Accent 5" w:semiHidden="0" w:uiPriority="67" w:unhideWhenUsed="0"/>
-    <w:lsdException w:name="Medium Grid 2 Accent 5" w:semiHidden="0" w:uiPriority="68" w:unhideWhenUsed="0"/>
-    <w:lsdException w:name="Medium Grid 3 Accent 5" w:semiHidden="0" w:uiPriority="69" w:unhideWhenUsed="0"/>
-    <w:lsdException w:name="Dark List Accent 5" w:semiHidden="0" w:uiPriority="70" w:unhideWhenUsed="0"/>
-    <w:lsdException w:name="Colorful Shading Accent 5" w:semiHidden="0" w:uiPriority="71" w:unhideWhenUsed="0"/>
-    <w:lsdException w:name="Colorful List Accent 5" w:semiHidden="0" w:uiPriority="72" w:unhideWhenUsed="0"/>
-    <w:lsdException w:name="Colorful Grid Accent 5" w:semiHidden="0" w:uiPriority="73" w:unhideWhenUsed="0"/>
-    <w:lsdException w:name="Light Shading Accent 6" w:semiHidden="0" w:uiPriority="60" w:unhideWhenUsed="0"/>
-    <w:lsdException w:name="Light List Accent 6" w:semiHidden="0" w:uiPriority="61" w:unhideWhenUsed="0"/>
-    <w:lsdException w:name="Light Grid Accent 6" w:semiHidden="0" w:uiPriority="62" w:unhideWhenUsed="0"/>
-    <w:lsdException w:name="Medium Shading 1 Accent 6" w:semiHidden="0" w:uiPriority="63" w:unhideWhenUsed="0"/>
-    <w:lsdException w:name="Medium Shading 2 Accent 6" w:semiHidden="0" w:uiPriority="64" w:unhideWhenUsed="0"/>
-    <w:lsdException w:name="Medium List 1 Accent 6" w:semiHidden="0" w:uiPriority="65" w:unhideWhenUsed="0"/>
-    <w:lsdException w:name="Medium List 2 Accent 6" w:semiHidden="0" w:uiPriority="66" w:unhideWhenUsed="0"/>
-    <w:lsdException w:name="Medium Grid 1 Accent 6" w:semiHidden="0" w:uiPriority="67" w:unhideWhenUsed="0"/>
-    <w:lsdException w:name="Medium Grid 2 Accent 6" w:semiHidden="0" w:uiPriority="68" w:unhideWhenUsed="0"/>
-    <w:lsdException w:name="Medium Grid 3 Accent 6" w:semiHidden="0" w:uiPriority="69" w:unhideWhenUsed="0"/>
-    <w:lsdException w:name="Dark List Accent 6" w:semiHidden="0" w:uiPriority="70" w:unhideWhenUsed="0"/>
-    <w:lsdException w:name="Colorful Shading Accent 6" w:semiHidden="0" w:uiPriority="71" w:unhideWhenUsed="0"/>
-    <w:lsdException w:name="Colorful List Accent 6" w:semiHidden="0" w:uiPriority="72" w:unhideWhenUsed="0"/>
-    <w:lsdException w:name="Colorful Grid Accent 6" w:semiHidden="0" w:uiPriority="73" w:unhideWhenUsed="0"/>
-    <w:lsdException w:name="Subtle Emphasis" w:semiHidden="0" w:uiPriority="19" w:unhideWhenUsed="0" w:qFormat="1"/>
-    <w:lsdException w:name="Intense Emphasis" w:semiHidden="0" w:uiPriority="21" w:unhideWhenUsed="0" w:qFormat="1"/>
-    <w:lsdException w:name="Subtle Reference" w:semiHidden="0" w:uiPriority="31" w:unhideWhenUsed="0" w:qFormat="1"/>
-    <w:lsdException w:name="Intense Reference" w:semiHidden="0" w:uiPriority="32" w:unhideWhenUsed="0" w:qFormat="1"/>
-    <w:lsdException w:name="Book Title" w:semiHidden="0" w:uiPriority="33" w:unhideWhenUsed="0" w:qFormat="1"/>
-    <w:lsdException w:name="Bibliography" w:uiPriority="37"/>
-    <w:lsdException w:name="TOC Heading" w:uiPriority="39" w:qFormat="1"/>
+  <w:latentStyles w:defLockedState="0" w:defUIPriority="99" w:defSemiHidden="0" w:defUnhideWhenUsed="0" w:defQFormat="0" w:count="371">
+    <w:lsdException w:name="Normal" w:uiPriority="0" w:qFormat="1"/>
+    <w:lsdException w:name="heading 1" w:uiPriority="9" w:qFormat="1"/>
+    <w:lsdException w:name="heading 2" w:semiHidden="1" w:uiPriority="9" w:unhideWhenUsed="1" w:qFormat="1"/>
+    <w:lsdException w:name="heading 3" w:semiHidden="1" w:uiPriority="9" w:unhideWhenUsed="1" w:qFormat="1"/>
+    <w:lsdException w:name="heading 4" w:semiHidden="1" w:uiPriority="9" w:unhideWhenUsed="1" w:qFormat="1"/>
+    <w:lsdException w:name="heading 5" w:semiHidden="1" w:uiPriority="9" w:unhideWhenUsed="1" w:qFormat="1"/>
+    <w:lsdException w:name="heading 6" w:semiHidden="1" w:uiPriority="9" w:unhideWhenUsed="1" w:qFormat="1"/>
+    <w:lsdException w:name="heading 7" w:semiHidden="1" w:uiPriority="9" w:unhideWhenUsed="1" w:qFormat="1"/>
+    <w:lsdException w:name="heading 8" w:semiHidden="1" w:uiPriority="9" w:unhideWhenUsed="1" w:qFormat="1"/>
+    <w:lsdException w:name="heading 9" w:semiHidden="1" w:uiPriority="9" w:unhideWhenUsed="1" w:qFormat="1"/>
+    <w:lsdException w:name="index 1" w:semiHidden="1" w:unhideWhenUsed="1"/>
+    <w:lsdException w:name="index 2" w:semiHidden="1" w:unhideWhenUsed="1"/>
+    <w:lsdException w:name="index 3" w:semiHidden="1" w:unhideWhenUsed="1"/>
+    <w:lsdException w:name="index 4" w:semiHidden="1" w:unhideWhenUsed="1"/>
+    <w:lsdException w:name="index 5" w:semiHidden="1" w:unhideWhenUsed="1"/>
+    <w:lsdException w:name="index 6" w:semiHidden="1" w:unhideWhenUsed="1"/>
+    <w:lsdException w:name="index 7" w:semiHidden="1" w:unhideWhenUsed="1"/>
+    <w:lsdException w:name="index 8" w:semiHidden="1" w:unhideWhenUsed="1"/>
+    <w:lsdException w:name="index 9" w:semiHidden="1" w:unhideWhenUsed="1"/>
+    <w:lsdException w:name="toc 1" w:semiHidden="1" w:uiPriority="39" w:unhideWhenUsed="1"/>
+    <w:lsdException w:name="toc 2" w:semiHidden="1" w:uiPriority="39" w:unhideWhenUsed="1"/>
+    <w:lsdException w:name="toc 3" w:semiHidden="1" w:uiPriority="39" w:unhideWhenUsed="1"/>
+    <w:lsdException w:name="toc 4" w:semiHidden="1" w:uiPriority="39" w:unhideWhenUsed="1"/>
+    <w:lsdException w:name="toc 5" w:semiHidden="1" w:uiPriority="39" w:unhideWhenUsed="1"/>
+    <w:lsdException w:name="toc 6" w:semiHidden="1" w:uiPriority="39" w:unhideWhenUsed="1"/>
+    <w:lsdException w:name="toc 7" w:semiHidden="1" w:uiPriority="39" w:unhideWhenUsed="1"/>
+    <w:lsdException w:name="toc 8" w:semiHidden="1" w:uiPriority="39" w:unhideWhenUsed="1"/>
+    <w:lsdException w:name="toc 9" w:semiHidden="1" w:uiPriority="39" w:unhideWhenUsed="1"/>
+    <w:lsdException w:name="Normal Indent" w:semiHidden="1" w:unhideWhenUsed="1"/>
+    <w:lsdException w:name="footnote text" w:semiHidden="1" w:unhideWhenUsed="1"/>
+    <w:lsdException w:name="annotation text" w:semiHidden="1" w:unhideWhenUsed="1"/>
+    <w:lsdException w:name="header" w:semiHidden="1" w:unhideWhenUsed="1"/>
+    <w:lsdException w:name="footer" w:semiHidden="1" w:unhideWhenUsed="1"/>
+    <w:lsdException w:name="index heading" w:semiHidden="1" w:unhideWhenUsed="1"/>
+    <w:lsdException w:name="caption" w:semiHidden="1" w:uiPriority="35" w:unhideWhenUsed="1" w:qFormat="1"/>
+    <w:lsdException w:name="table of figures" w:semiHidden="1" w:unhideWhenUsed="1"/>
+    <w:lsdException w:name="envelope address" w:semiHidden="1" w:unhideWhenUsed="1"/>
+    <w:lsdException w:name="envelope return" w:semiHidden="1" w:unhideWhenUsed="1"/>
+    <w:lsdException w:name="footnote reference" w:semiHidden="1" w:unhideWhenUsed="1"/>
+    <w:lsdException w:name="annotation reference" w:semiHidden="1" w:unhideWhenUsed="1"/>
+    <w:lsdException w:name="line number" w:semiHidden="1" w:unhideWhenUsed="1"/>
+    <w:lsdException w:name="page number" w:semiHidden="1" w:unhideWhenUsed="1"/>
+    <w:lsdException w:name="endnote reference" w:semiHidden="1" w:unhideWhenUsed="1"/>
+    <w:lsdException w:name="endnote text" w:semiHidden="1" w:unhideWhenUsed="1"/>
+    <w:lsdException w:name="table of authorities" w:semiHidden="1" w:unhideWhenUsed="1"/>
+    <w:lsdException w:name="macro" w:semiHidden="1" w:unhideWhenUsed="1"/>
+    <w:lsdException w:name="toa heading" w:semiHidden="1" w:unhideWhenUsed="1"/>
+    <w:lsdException w:name="List" w:semiHidden="1" w:unhideWhenUsed="1"/>
+    <w:lsdException w:name="List Bullet" w:semiHidden="1" w:unhideWhenUsed="1"/>
+    <w:lsdException w:name="List Number" w:semiHidden="1" w:unhideWhenUsed="1"/>
+    <w:lsdException w:name="List 2" w:semiHidden="1" w:unhideWhenUsed="1"/>
+    <w:lsdException w:name="List 3" w:semiHidden="1" w:unhideWhenUsed="1"/>
+    <w:lsdException w:name="List 4" w:semiHidden="1" w:unhideWhenUsed="1"/>
+    <w:lsdException w:name="List 5" w:semiHidden="1" w:unhideWhenUsed="1"/>
+    <w:lsdException w:name="List Bullet 2" w:semiHidden="1" w:unhideWhenUsed="1"/>
+    <w:lsdException w:name="List Bullet 3" w:semiHidden="1" w:unhideWhenUsed="1"/>
+    <w:lsdException w:name="List Bullet 4" w:semiHidden="1" w:unhideWhenUsed="1"/>
+    <w:lsdException w:name="List Bullet 5" w:semiHidden="1" w:unhideWhenUsed="1"/>
+    <w:lsdException w:name="List Number 2" w:semiHidden="1" w:unhideWhenUsed="1"/>
+    <w:lsdException w:name="List Number 3" w:semiHidden="1" w:unhideWhenUsed="1"/>
+    <w:lsdException w:name="List Number 4" w:semiHidden="1" w:unhideWhenUsed="1"/>
+    <w:lsdException w:name="List Number 5" w:semiHidden="1" w:unhideWhenUsed="1"/>
+    <w:lsdException w:name="Title" w:uiPriority="10" w:qFormat="1"/>
+    <w:lsdException w:name="Closing" w:semiHidden="1" w:unhideWhenUsed="1"/>
+    <w:lsdException w:name="Signature" w:semiHidden="1" w:unhideWhenUsed="1"/>
+    <w:lsdException w:name="Default Paragraph Font" w:semiHidden="1" w:uiPriority="1" w:unhideWhenUsed="1"/>
+    <w:lsdException w:name="Body Text" w:semiHidden="1" w:unhideWhenUsed="1"/>
+    <w:lsdException w:name="Body Text Indent" w:semiHidden="1" w:unhideWhenUsed="1"/>
+    <w:lsdException w:name="List Continue" w:semiHidden="1" w:unhideWhenUsed="1"/>
+    <w:lsdException w:name="List Continue 2" w:semiHidden="1" w:unhideWhenUsed="1"/>
+    <w:lsdException w:name="List Continue 3" w:semiHidden="1" w:unhideWhenUsed="1"/>
+    <w:lsdException w:name="List Continue 4" w:semiHidden="1" w:unhideWhenUsed="1"/>
+    <w:lsdException w:name="List Continue 5" w:semiHidden="1" w:unhideWhenUsed="1"/>
+    <w:lsdException w:name="Message Header" w:semiHidden="1" w:unhideWhenUsed="1"/>
+    <w:lsdException w:name="Subtitle" w:uiPriority="11" w:qFormat="1"/>
+    <w:lsdException w:name="Salutation" w:semiHidden="1" w:unhideWhenUsed="1"/>
+    <w:lsdException w:name="Date" w:semiHidden="1" w:unhideWhenUsed="1"/>
+    <w:lsdException w:name="Body Text First Indent" w:semiHidden="1" w:unhideWhenUsed="1"/>
+    <w:lsdException w:name="Body Text First Indent 2" w:semiHidden="1" w:unhideWhenUsed="1"/>
+    <w:lsdException w:name="Note Heading" w:semiHidden="1" w:unhideWhenUsed="1"/>
+    <w:lsdException w:name="Body Text 2" w:semiHidden="1" w:unhideWhenUsed="1"/>
+    <w:lsdException w:name="Body Text 3" w:semiHidden="1" w:unhideWhenUsed="1"/>
+    <w:lsdException w:name="Body Text Indent 2" w:semiHidden="1" w:unhideWhenUsed="1"/>
+    <w:lsdException w:name="Body Text Indent 3" w:semiHidden="1" w:unhideWhenUsed="1"/>
+    <w:lsdException w:name="Block Text" w:semiHidden="1" w:unhideWhenUsed="1"/>
+    <w:lsdException w:name="Hyperlink" w:semiHidden="1" w:unhideWhenUsed="1"/>
+    <w:lsdException w:name="FollowedHyperlink" w:semiHidden="1" w:unhideWhenUsed="1"/>
+    <w:lsdException w:name="Strong" w:uiPriority="22" w:qFormat="1"/>
+    <w:lsdException w:name="Emphasis" w:uiPriority="20" w:qFormat="1"/>
+    <w:lsdException w:name="Document Map" w:semiHidden="1" w:unhideWhenUsed="1"/>
+    <w:lsdException w:name="Plain Text" w:semiHidden="1" w:unhideWhenUsed="1"/>
+    <w:lsdException w:name="E-mail Signature" w:semiHidden="1" w:unhideWhenUsed="1"/>
+    <w:lsdException w:name="HTML Top of Form" w:semiHidden="1" w:unhideWhenUsed="1"/>
+    <w:lsdException w:name="HTML Bottom of Form" w:semiHidden="1" w:unhideWhenUsed="1"/>
+    <w:lsdException w:name="Normal (Web)" w:semiHidden="1" w:unhideWhenUsed="1"/>
+    <w:lsdException w:name="HTML Acronym" w:semiHidden="1" w:unhideWhenUsed="1"/>
+    <w:lsdException w:name="HTML Address" w:semiHidden="1" w:unhideWhenUsed="1"/>
+    <w:lsdException w:name="HTML Cite" w:semiHidden="1" w:unhideWhenUsed="1"/>
+    <w:lsdException w:name="HTML Code" w:semiHidden="1" w:unhideWhenUsed="1"/>
+    <w:lsdException w:name="HTML Definition" w:semiHidden="1" w:unhideWhenUsed="1"/>
+    <w:lsdException w:name="HTML Keyboard" w:semiHidden="1" w:unhideWhenUsed="1"/>
+    <w:lsdException w:name="HTML Preformatted" w:semiHidden="1" w:unhideWhenUsed="1"/>
+    <w:lsdException w:name="HTML Sample" w:semiHidden="1" w:unhideWhenUsed="1"/>
+    <w:lsdException w:name="HTML Typewriter" w:semiHidden="1" w:unhideWhenUsed="1"/>
+    <w:lsdException w:name="HTML Variable" w:semiHidden="1" w:unhideWhenUsed="1"/>
+    <w:lsdException w:name="Normal Table" w:semiHidden="1" w:unhideWhenUsed="1"/>
+    <w:lsdException w:name="annotation subject" w:semiHidden="1" w:unhideWhenUsed="1"/>
+    <w:lsdException w:name="No List" w:semiHidden="1" w:unhideWhenUsed="1"/>
+    <w:lsdException w:name="Outline List 1" w:semiHidden="1" w:unhideWhenUsed="1"/>
+    <w:lsdException w:name="Outline List 2" w:semiHidden="1" w:unhideWhenUsed="1"/>
+    <w:lsdException w:name="Outline List 3" w:semiHidden="1" w:unhideWhenUsed="1"/>
+    <w:lsdException w:name="Table Simple 1" w:semiHidden="1" w:unhideWhenUsed="1"/>
+    <w:lsdException w:name="Table Simple 2" w:semiHidden="1" w:unhideWhenUsed="1"/>
+    <w:lsdException w:name="Table Simple 3" w:semiHidden="1" w:unhideWhenUsed="1"/>
+    <w:lsdException w:name="Table Classic 1" w:semiHidden="1" w:unhideWhenUsed="1"/>
+    <w:lsdException w:name="Table Classic 2" w:semiHidden="1" w:unhideWhenUsed="1"/>
+    <w:lsdException w:name="Table Classic 3" w:semiHidden="1" w:unhideWhenUsed="1"/>
+    <w:lsdException w:name="Table Classic 4" w:semiHidden="1" w:unhideWhenUsed="1"/>
+    <w:lsdException w:name="Table Colorful 1" w:semiHidden="1" w:unhideWhenUsed="1"/>
+    <w:lsdException w:name="Table Colorful 2" w:semiHidden="1" w:unhideWhenUsed="1"/>
+    <w:lsdException w:name="Table Colorful 3" w:semiHidden="1" w:unhideWhenUsed="1"/>
+    <w:lsdException w:name="Table Columns 1" w:semiHidden="1" w:unhideWhenUsed="1"/>
+    <w:lsdException w:name="Table Columns 2" w:semiHidden="1" w:unhideWhenUsed="1"/>
+    <w:lsdException w:name="Table Columns 3" w:semiHidden="1" w:unhideWhenUsed="1"/>
+    <w:lsdException w:name="Table Columns 4" w:semiHidden="1" w:unhideWhenUsed="1"/>
+    <w:lsdException w:name="Table Columns 5" w:semiHidden="1" w:unhideWhenUsed="1"/>
+    <w:lsdException w:name="Table Grid 1" w:semiHidden="1" w:unhideWhenUsed="1"/>
+    <w:lsdException w:name="Table Grid 2" w:semiHidden="1" w:unhideWhenUsed="1"/>
+    <w:lsdException w:name="Table Grid 3" w:semiHidden="1" w:unhideWhenUsed="1"/>
+    <w:lsdException w:name="Table Grid 4" w:semiHidden="1" w:unhideWhenUsed="1"/>
+    <w:lsdException w:name="Table Grid 5" w:semiHidden="1" w:unhideWhenUsed="1"/>
+    <w:lsdException w:name="Table Grid 6" w:semiHidden="1" w:unhideWhenUsed="1"/>
+    <w:lsdException w:name="Table Grid 7" w:semiHidden="1" w:unhideWhenUsed="1"/>
+    <w:lsdException w:name="Table Grid 8" w:semiHidden="1" w:unhideWhenUsed="1"/>
+    <w:lsdException w:name="Table List 1" w:semiHidden="1" w:unhideWhenUsed="1"/>
+    <w:lsdException w:name="Table List 2" w:semiHidden="1" w:unhideWhenUsed="1"/>
+    <w:lsdException w:name="Table List 3" w:semiHidden="1" w:unhideWhenUsed="1"/>
+    <w:lsdException w:name="Table List 4" w:semiHidden="1" w:unhideWhenUsed="1"/>
+    <w:lsdException w:name="Table List 5" w:semiHidden="1" w:unhideWhenUsed="1"/>
+    <w:lsdException w:name="Table List 6" w:semiHidden="1" w:unhideWhenUsed="1"/>
+    <w:lsdException w:name="Table List 7" w:semiHidden="1" w:unhideWhenUsed="1"/>
+    <w:lsdException w:name="Table List 8" w:semiHidden="1" w:unhideWhenUsed="1"/>
+    <w:lsdException w:name="Table 3D effects 1" w:semiHidden="1" w:unhideWhenUsed="1"/>
+    <w:lsdException w:name="Table 3D effects 2" w:semiHidden="1" w:unhideWhenUsed="1"/>
+    <w:lsdException w:name="Table 3D effects 3" w:semiHidden="1" w:unhideWhenUsed="1"/>
+    <w:lsdException w:name="Table Contemporary" w:semiHidden="1" w:unhideWhenUsed="1"/>
+    <w:lsdException w:name="Table Elegant" w:semiHidden="1" w:unhideWhenUsed="1"/>
+    <w:lsdException w:name="Table Professional" w:semiHidden="1" w:unhideWhenUsed="1"/>
+    <w:lsdException w:name="Table Subtle 1" w:semiHidden="1" w:unhideWhenUsed="1"/>
+    <w:lsdException w:name="Table Subtle 2" w:semiHidden="1" w:unhideWhenUsed="1"/>
+    <w:lsdException w:name="Table Web 1" w:semiHidden="1" w:unhideWhenUsed="1"/>
+    <w:lsdException w:name="Table Web 2" w:semiHidden="1" w:unhideWhenUsed="1"/>
+    <w:lsdException w:name="Table Web 3" w:semiHidden="1" w:unhideWhenUsed="1"/>
+    <w:lsdException w:name="Balloon Text" w:semiHidden="1" w:unhideWhenUsed="1"/>
+    <w:lsdException w:name="Table Grid" w:uiPriority="39"/>
+    <w:lsdException w:name="Table Theme" w:semiHidden="1" w:unhideWhenUsed="1"/>
+    <w:lsdException w:name="Placeholder Text" w:semiHidden="1"/>
+    <w:lsdException w:name="No Spacing" w:uiPriority="1" w:qFormat="1"/>
+    <w:lsdException w:name="Light Shading" w:uiPriority="60"/>
+    <w:lsdException w:name="Light List" w:uiPriority="61"/>
+    <w:lsdException w:name="Light Grid" w:uiPriority="62"/>
+    <w:lsdException w:name="Medium Shading 1" w:uiPriority="63"/>
+    <w:lsdException w:name="Medium Shading 2" w:uiPriority="64"/>
+    <w:lsdException w:name="Medium List 1" w:uiPriority="65"/>
+    <w:lsdException w:name="Medium List 2" w:uiPriority="66"/>
+    <w:lsdException w:name="Medium Grid 1" w:uiPriority="67"/>
+    <w:lsdException w:name="Medium Grid 2" w:uiPriority="68"/>
+    <w:lsdException w:name="Medium Grid 3" w:uiPriority="69"/>
+    <w:lsdException w:name="Dark List" w:uiPriority="70"/>
+    <w:lsdException w:name="Colorful Shading" w:uiPriority="71"/>
+    <w:lsdException w:name="Colorful List" w:uiPriority="72"/>
+    <w:lsdException w:name="Colorful Grid" w:uiPriority="73"/>
+    <w:lsdException w:name="Light Shading Accent 1" w:uiPriority="60"/>
+    <w:lsdException w:name="Light List Accent 1" w:uiPriority="61"/>
+    <w:lsdException w:name="Light Grid Accent 1" w:uiPriority="62"/>
+    <w:lsdException w:name="Medium Shading 1 Accent 1" w:uiPriority="63"/>
+    <w:lsdException w:name="Medium Shading 2 Accent 1" w:uiPriority="64"/>
+    <w:lsdException w:name="Medium List 1 Accent 1" w:uiPriority="65"/>
+    <w:lsdException w:name="Revision" w:semiHidden="1"/>
+    <w:lsdException w:name="List Paragraph" w:uiPriority="34" w:qFormat="1"/>
+    <w:lsdException w:name="Quote" w:uiPriority="29" w:qFormat="1"/>
+    <w:lsdException w:name="Intense Quote" w:uiPriority="30" w:qFormat="1"/>
+    <w:lsdException w:name="Medium List 2 Accent 1" w:uiPriority="66"/>
+    <w:lsdException w:name="Medium Grid 1 Accent 1" w:uiPriority="67"/>
+    <w:lsdException w:name="Medium Grid 2 Accent 1" w:uiPriority="68"/>
+    <w:lsdException w:name="Medium Grid 3 Accent 1" w:uiPriority="69"/>
+    <w:lsdException w:name="Dark List Accent 1" w:uiPriority="70"/>
+    <w:lsdException w:name="Colorful Shading Accent 1" w:uiPriority="71"/>
+    <w:lsdException w:name="Colorful List Accent 1" w:uiPriority="72"/>
+    <w:lsdException w:name="Colorful Grid Accent 1" w:uiPriority="73"/>
+    <w:lsdException w:name="Light Shading Accent 2" w:uiPriority="60"/>
+    <w:lsdException w:name="Light List Accent 2" w:uiPriority="61"/>
+    <w:lsdException w:name="Light Grid Accent 2" w:uiPriority="62"/>
+    <w:lsdException w:name="Medium Shading 1 Accent 2" w:uiPriority="63"/>
+    <w:lsdException w:name="Medium Shading 2 Accent 2" w:uiPriority="64"/>
+    <w:lsdException w:name="Medium List 1 Accent 2" w:uiPriority="65"/>
+    <w:lsdException w:name="Medium List 2 Accent 2" w:uiPriority="66"/>
+    <w:lsdException w:name="Medium Grid 1 Accent 2" w:uiPriority="67"/>
+    <w:lsdException w:name="Medium Grid 2 Accent 2" w:uiPriority="68"/>
+    <w:lsdException w:name="Medium Grid 3 Accent 2" w:uiPriority="69"/>
+    <w:lsdException w:name="Dark List Accent 2" w:uiPriority="70"/>
+    <w:lsdException w:name="Colorful Shading Accent 2" w:uiPriority="71"/>
+    <w:lsdException w:name="Colorful List Accent 2" w:uiPriority="72"/>
+    <w:lsdException w:name="Colorful Grid Accent 2" w:uiPriority="73"/>
+    <w:lsdException w:name="Light Shading Accent 3" w:uiPriority="60"/>
+    <w:lsdException w:name="Light List Accent 3" w:uiPriority="61"/>
+    <w:lsdException w:name="Light Grid Accent 3" w:uiPriority="62"/>
+    <w:lsdException w:name="Medium Shading 1 Accent 3" w:uiPriority="63"/>
+    <w:lsdException w:name="Medium Shading 2 Accent 3" w:uiPriority="64"/>
+    <w:lsdException w:name="Medium List 1 Accent 3" w:uiPriority="65"/>
+    <w:lsdException w:name="Medium List 2 Accent 3" w:uiPriority="66"/>
+    <w:lsdException w:name="Medium Grid 1 Accent 3" w:uiPriority="67"/>
+    <w:lsdException w:name="Medium Grid 2 Accent 3" w:uiPriority="68"/>
+    <w:lsdException w:name="Medium Grid 3 Accent 3" w:uiPriority="69"/>
+    <w:lsdException w:name="Dark List Accent 3" w:uiPriority="70"/>
+    <w:lsdException w:name="Colorful Shading Accent 3" w:uiPriority="71"/>
+    <w:lsdException w:name="Colorful List Accent 3" w:uiPriority="72"/>
+    <w:lsdException w:name="Colorful Grid Accent 3" w:uiPriority="73"/>
+    <w:lsdException w:name="Light Shading Accent 4" w:uiPriority="60"/>
+    <w:lsdException w:name="Light List Accent 4" w:uiPriority="61"/>
+    <w:lsdException w:name="Light Grid Accent 4" w:uiPriority="62"/>
+    <w:lsdException w:name="Medium Shading 1 Accent 4" w:uiPriority="63"/>
+    <w:lsdException w:name="Medium Shading 2 Accent 4" w:uiPriority="64"/>
+    <w:lsdException w:name="Medium List 1 Accent 4" w:uiPriority="65"/>
+    <w:lsdException w:name="Medium List 2 Accent 4" w:uiPriority="66"/>
+    <w:lsdException w:name="Medium Grid 1 Accent 4" w:uiPriority="67"/>
+    <w:lsdException w:name="Medium Grid 2 Accent 4" w:uiPriority="68"/>
+    <w:lsdException w:name="Medium Grid 3 Accent 4" w:uiPriority="69"/>
+    <w:lsdException w:name="Dark List Accent 4" w:uiPriority="70"/>
+    <w:lsdException w:name="Colorful Shading Accent 4" w:uiPriority="71"/>
+    <w:lsdException w:name="Colorful List Accent 4" w:uiPriority="72"/>
+    <w:lsdException w:name="Colorful Grid Accent 4" w:uiPriority="73"/>
+    <w:lsdException w:name="Light Shading Accent 5" w:uiPriority="60"/>
+    <w:lsdException w:name="Light List Accent 5" w:uiPriority="61"/>
+    <w:lsdException w:name="Light Grid Accent 5" w:uiPriority="62"/>
+    <w:lsdException w:name="Medium Shading 1 Accent 5" w:uiPriority="63"/>
+    <w:lsdException w:name="Medium Shading 2 Accent 5" w:uiPriority="64"/>
+    <w:lsdException w:name="Medium List 1 Accent 5" w:uiPriority="65"/>
+    <w:lsdException w:name="Medium List 2 Accent 5" w:uiPriority="66"/>
+    <w:lsdException w:name="Medium Grid 1 Accent 5" w:uiPriority="67"/>
+    <w:lsdException w:name="Medium Grid 2 Accent 5" w:uiPriority="68"/>
+    <w:lsdException w:name="Medium Grid 3 Accent 5" w:uiPriority="69"/>
+    <w:lsdException w:name="Dark List Accent 5" w:uiPriority="70"/>
+    <w:lsdException w:name="Colorful Shading Accent 5" w:uiPriority="71"/>
+    <w:lsdException w:name="Colorful List Accent 5" w:uiPriority="72"/>
+    <w:lsdException w:name="Colorful Grid Accent 5" w:uiPriority="73"/>
+    <w:lsdException w:name="Light Shading Accent 6" w:uiPriority="60"/>
+    <w:lsdException w:name="Light List Accent 6" w:uiPriority="61"/>
+    <w:lsdException w:name="Light Grid Accent 6" w:uiPriority="62"/>
+    <w:lsdException w:name="Medium Shading 1 Accent 6" w:uiPriority="63"/>
+    <w:lsdException w:name="Medium Shading 2 Accent 6" w:uiPriority="64"/>
+    <w:lsdException w:name="Medium List 1 Accent 6" w:uiPriority="65"/>
+    <w:lsdException w:name="Medium List 2 Accent 6" w:uiPriority="66"/>
+    <w:lsdException w:name="Medium Grid 1 Accent 6" w:uiPriority="67"/>
+    <w:lsdException w:name="Medium Grid 2 Accent 6" w:uiPriority="68"/>
+    <w:lsdException w:name="Medium Grid 3 Accent 6" w:uiPriority="69"/>
+    <w:lsdException w:name="Dark List Accent 6" w:uiPriority="70"/>
+    <w:lsdException w:name="Colorful Shading Accent 6" w:uiPriority="71"/>
+    <w:lsdException w:name="Colorful List Accent 6" w:uiPriority="72"/>
+    <w:lsdException w:name="Colorful Grid Accent 6" w:uiPriority="73"/>
+    <w:lsdException w:name="Subtle Emphasis" w:uiPriority="19" w:qFormat="1"/>
+    <w:lsdException w:name="Intense Emphasis" w:uiPriority="21" w:qFormat="1"/>
+    <w:lsdException w:name="Subtle Reference" w:uiPriority="31" w:qFormat="1"/>
+    <w:lsdException w:name="Intense Reference" w:uiPriority="32" w:qFormat="1"/>
+    <w:lsdException w:name="Book Title" w:uiPriority="33" w:qFormat="1"/>
+    <w:lsdException w:name="Bibliography" w:semiHidden="1" w:uiPriority="37" w:unhideWhenUsed="1"/>
+    <w:lsdException w:name="TOC Heading" w:semiHidden="1" w:uiPriority="39" w:unhideWhenUsed="1" w:qFormat="1"/>
+    <w:lsdException w:name="Grid Table 4" w:uiPriority="49"/>
+    <w:lsdException w:name="Grid Table 5 Dark" w:uiPriority="50"/>
+    <w:lsdException w:name="Grid Table 6 Colorful" w:uiPriority="51"/>
+    <w:lsdException w:name="Grid Table 7 Colorful" w:uiPriority="52"/>
+    <w:lsdException w:name="Grid Table 1 Light Accent 1" w:uiPriority="46"/>
+    <w:lsdException w:name="Grid Table 2 Accent 1" w:uiPriority="47"/>
+    <w:lsdException w:name="Grid Table 3 Accent 1" w:uiPriority="48"/>
+    <w:lsdException w:name="Grid Table 4 Accent 1" w:uiPriority="49"/>
+    <w:lsdException w:name="Grid Table 5 Dark Accent 1" w:uiPriority="50"/>
+    <w:lsdException w:name="Grid Table 6 Colorful Accent 1" w:uiPriority="51"/>
+    <w:lsdException w:name="Grid Table 7 Colorful Accent 1" w:uiPriority="52"/>
+    <w:lsdException w:name="Grid Table 1 Light Accent 2" w:uiPriority="46"/>
+    <w:lsdException w:name="Grid Table 2 Accent 2" w:uiPriority="47"/>
+    <w:lsdException w:name="Grid Table 3 Accent 2" w:uiPriority="48"/>
+    <w:lsdException w:name="Grid Table 4 Accent 2" w:uiPriority="49"/>
+    <w:lsdException w:name="Grid Table 5 Dark Accent 2" w:uiPriority="50"/>
+    <w:lsdException w:name="Grid Table 6 Colorful Accent 2" w:uiPriority="51"/>
+    <w:lsdException w:name="Grid Table 7 Colorful Accent 2" w:uiPriority="52"/>
+    <w:lsdException w:name="Grid Table 1 Light Accent 3" w:uiPriority="46"/>
+    <w:lsdException w:name="Grid Table 2 Accent 3" w:uiPriority="47"/>
+    <w:lsdException w:name="Grid Table 3 Accent 3" w:uiPriority="48"/>
+    <w:lsdException w:name="Grid Table 4 Accent 3" w:uiPriority="49"/>
+    <w:lsdException w:name="Grid Table 5 Dark Accent 3" w:uiPriority="50"/>
+    <w:lsdException w:name="Grid Table 6 Colorful Accent 3" w:uiPriority="51"/>
+    <w:lsdException w:name="Grid Table 7 Colorful Accent 3" w:uiPriority="52"/>
+    <w:lsdException w:name="Grid Table 1 Light Accent 4" w:uiPriority="46"/>
+    <w:lsdException w:name="Grid Table 2 Accent 4" w:uiPriority="47"/>
+    <w:lsdException w:name="Grid Table 3 Accent 4" w:uiPriority="48"/>
+    <w:lsdException w:name="Grid Table 4 Accent 4" w:uiPriority="49"/>
+    <w:lsdException w:name="Grid Table 5 Dark Accent 4" w:uiPriority="50"/>
+    <w:lsdException w:name="Grid Table 6 Colorful Accent 4" w:uiPriority="51"/>
+    <w:lsdException w:name="Grid Table 7 Colorful Accent 4" w:uiPriority="52"/>
+    <w:lsdException w:name="Grid Table 1 Light Accent 5" w:uiPriority="46"/>
+    <w:lsdException w:name="Grid Table 2 Accent 5" w:uiPriority="47"/>
+    <w:lsdException w:name="Grid Table 3 Accent 5" w:uiPriority="48"/>
+    <w:lsdException w:name="Grid Table 4 Accent 5" w:uiPriority="49"/>
+    <w:lsdException w:name="Grid Table 5 Dark Accent 5" w:uiPriority="50"/>
+    <w:lsdException w:name="Grid Table 6 Colorful Accent 5" w:uiPriority="51"/>
+    <w:lsdException w:name="Grid Table 7 Colorful Accent 5" w:uiPriority="52"/>
+    <w:lsdException w:name="Grid Table 1 Light Accent 6" w:uiPriority="46"/>
+    <w:lsdException w:name="Grid Table 2 Accent 6" w:uiPriority="47"/>
+    <w:lsdException w:name="Grid Table 3 Accent 6" w:uiPriority="48"/>
+    <w:lsdException w:name="Grid Table 4 Accent 6" w:uiPriority="49"/>
+    <w:lsdException w:name="Grid Table 5 Dark Accent 6" w:uiPriority="50"/>
+    <w:lsdException w:name="Grid Table 6 Colorful Accent 6" w:uiPriority="51"/>
+    <w:lsdException w:name="Grid Table 7 Colorful Accent 6" w:uiPriority="52"/>
+    <w:lsdException w:name="List Table 1 Light" w:uiPriority="46"/>
+    <w:lsdException w:name="List Table 2" w:uiPriority="47"/>
+    <w:lsdException w:name="List Table 3" w:uiPriority="48"/>
+    <w:lsdException w:name="List Table 4" w:uiPriority="49"/>
+    <w:lsdException w:name="List Table 5 Dark" w:uiPriority="50"/>
+    <w:lsdException w:name="List Table 6 Colorful" w:uiPriority="51"/>
+    <w:lsdException w:name="List Table 7 Colorful" w:uiPriority="52"/>
+    <w:lsdException w:name="List Table 1 Light Accent 1" w:uiPriority="46"/>
+    <w:lsdException w:name="List Table 2 Accent 1" w:uiPriority="47"/>
+    <w:lsdException w:name="List Table 3 Accent 1" w:uiPriority="48"/>
+    <w:lsdException w:name="List Table 4 Accent 1" w:uiPriority="49"/>
+    <w:lsdException w:name="List Table 5 Dark Accent 1" w:uiPriority="50"/>
+    <w:lsdException w:name="List Table 6 Colorful Accent 1" w:uiPriority="51"/>
+    <w:lsdException w:name="List Table 7 Colorful Accent 1" w:uiPriority="52"/>
+    <w:lsdException w:name="List Table 1 Light Accent 2" w:uiPriority="46"/>
+    <w:lsdException w:name="List Table 2 Accent 2" w:uiPriority="47"/>
+    <w:lsdException w:name="List Table 3 Accent 2" w:uiPriority="48"/>
+    <w:lsdException w:name="List Table 4 Accent 2" w:uiPriority="49"/>
+    <w:lsdException w:name="List Table 5 Dark Accent 2" w:uiPriority="50"/>
+    <w:lsdException w:name="List Table 6 Colorful Accent 2" w:uiPriority="51"/>
+    <w:lsdException w:name="List Table 7 Colorful Accent 2" w:uiPriority="52"/>
+    <w:lsdException w:name="List Table 1 Light Accent 3" w:uiPriority="46"/>
+    <w:lsdException w:name="List Table 2 Accent 3" w:uiPriority="47"/>
+    <w:lsdException w:name="List Table 3 Accent 3" w:uiPriority="48"/>
+    <w:lsdException w:name="List Table 4 Accent 3" w:uiPriority="49"/>
+    <w:lsdException w:name="List Table 5 Dark Accent 3" w:uiPriority="50"/>
+    <w:lsdException w:name="List Table 6 Colorful Accent 3" w:uiPriority="51"/>
+    <w:lsdException w:name="List Table 7 Colorful Accent 3" w:uiPriority="52"/>
+    <w:lsdException w:name="List Table 1 Light Accent 4" w:uiPriority="46"/>
+    <w:lsdException w:name="List Table 2 Accent 4" w:uiPriority="47"/>
+    <w:lsdException w:name="List Table 3 Accent 4" w:uiPriority="48"/>
+    <w:lsdException w:name="List Table 4 Accent 4" w:uiPriority="49"/>
+    <w:lsdException w:name="List Table 5 Dark Accent 4" w:uiPriority="50"/>
+    <w:lsdException w:name="List Table 6 Colorful Accent 4" w:uiPriority="51"/>
+    <w:lsdException w:name="List Table 7 Colorful Accent 4" w:uiPriority="52"/>
+    <w:lsdException w:name="List Table 1 Light Accent 5" w:uiPriority="46"/>
+    <w:lsdException w:name="List Table 2 Accent 5" w:uiPriority="47"/>
+    <w:lsdException w:name="List Table 3 Accent 5" w:uiPriority="48"/>
+    <w:lsdException w:name="List Table 4 Accent 5" w:uiPriority="49"/>
+    <w:lsdException w:name="List Table 5 Dark Accent 5" w:uiPriority="50"/>
+    <w:lsdException w:name="List Table 6 Colorful Accent 5" w:uiPriority="51"/>
+    <w:lsdException w:name="List Table 7 Colorful Accent 5" w:uiPriority="52"/>
+    <w:lsdException w:name="List Table 1 Light Accent 6" w:uiPriority="46"/>
+    <w:lsdException w:name="List Table 2 Accent 6" w:uiPriority="47"/>
+    <w:lsdException w:name="List Table 3 Accent 6" w:uiPriority="48"/>
+    <w:lsdException w:name="List Table 4 Accent 6" w:uiPriority="49"/>
+    <w:lsdException w:name="List Table 5 Dark Accent 6" w:uiPriority="50"/>
+    <w:lsdException w:name="List Table 6 Colorful Accent 6" w:uiPriority="51"/>
+    <w:lsdException w:name="List Table 7 Colorful Accent 6" w:uiPriority="52"/>
   </w:latentStyles>
   <w:style w:type="paragraph" w:default="1" w:styleId="Normal">
     <w:name w:val="Normal"/>
@@ -2590,192 +4071,6 @@
       <w:ind w:left="720"/>
       <w:contextualSpacing/>
     </w:pPr>
-  </w:style>
-</w:styles>
-</file>
-
-<file path=word/stylesWithEffects.xml><?xml version="1.0" encoding="utf-8"?>
-<w:styles xmlns:wpc="http://schemas.microsoft.com/office/word/2010/wordprocessingCanvas" xmlns:mo="http://schemas.microsoft.com/office/mac/office/2008/main" xmlns:mc="http://schemas.openxmlformats.org/markup-compatibility/2006" xmlns:mv="urn:schemas-microsoft-com:mac:vml" xmlns:o="urn:schemas-microsoft-com:office:office" xmlns:r="http://schemas.openxmlformats.org/officeDocument/2006/relationships" xmlns:m="http://schemas.openxmlformats.org/officeDocument/2006/math" xmlns:v="urn:schemas-microsoft-com:vml" xmlns:wp14="http://schemas.microsoft.com/office/word/2010/wordprocessingDrawing" xmlns:wp="http://schemas.openxmlformats.org/drawingml/2006/wordprocessingDrawing" xmlns:w10="urn:schemas-microsoft-com:office:word" xmlns:w="http://schemas.openxmlformats.org/wordprocessingml/2006/main" xmlns:w14="http://schemas.microsoft.com/office/word/2010/wordml" xmlns:wpg="http://schemas.microsoft.com/office/word/2010/wordprocessingGroup" xmlns:wpi="http://schemas.microsoft.com/office/word/2010/wordprocessingInk" xmlns:wne="http://schemas.microsoft.com/office/word/2006/wordml" xmlns:wps="http://schemas.microsoft.com/office/word/2010/wordprocessingShape" mc:Ignorable="w14 wp14">
-  <w:docDefaults>
-    <w:rPrDefault>
-      <w:rPr>
-        <w:rFonts w:asciiTheme="minorHAnsi" w:eastAsiaTheme="minorEastAsia" w:hAnsiTheme="minorHAnsi" w:cstheme="minorBidi"/>
-        <w:sz w:val="24"/>
-        <w:szCs w:val="24"/>
-        <w:lang w:val="en-US" w:eastAsia="ja-JP" w:bidi="ar-SA"/>
-      </w:rPr>
-    </w:rPrDefault>
-    <w:pPrDefault/>
-  </w:docDefaults>
-  <w:latentStyles w:defLockedState="0" w:defUIPriority="99" w:defSemiHidden="1" w:defUnhideWhenUsed="1" w:defQFormat="0" w:count="276">
-    <w:lsdException w:name="Normal" w:semiHidden="0" w:uiPriority="0" w:unhideWhenUsed="0" w:qFormat="1"/>
-    <w:lsdException w:name="heading 1" w:semiHidden="0" w:uiPriority="9" w:unhideWhenUsed="0" w:qFormat="1"/>
-    <w:lsdException w:name="heading 2" w:uiPriority="9" w:qFormat="1"/>
-    <w:lsdException w:name="heading 3" w:uiPriority="9" w:qFormat="1"/>
-    <w:lsdException w:name="heading 4" w:uiPriority="9" w:qFormat="1"/>
-    <w:lsdException w:name="heading 5" w:uiPriority="9" w:qFormat="1"/>
-    <w:lsdException w:name="heading 6" w:uiPriority="9" w:qFormat="1"/>
-    <w:lsdException w:name="heading 7" w:uiPriority="9" w:qFormat="1"/>
-    <w:lsdException w:name="heading 8" w:uiPriority="9" w:qFormat="1"/>
-    <w:lsdException w:name="heading 9" w:uiPriority="9" w:qFormat="1"/>
-    <w:lsdException w:name="toc 1" w:uiPriority="39"/>
-    <w:lsdException w:name="toc 2" w:uiPriority="39"/>
-    <w:lsdException w:name="toc 3" w:uiPriority="39"/>
-    <w:lsdException w:name="toc 4" w:uiPriority="39"/>
-    <w:lsdException w:name="toc 5" w:uiPriority="39"/>
-    <w:lsdException w:name="toc 6" w:uiPriority="39"/>
-    <w:lsdException w:name="toc 7" w:uiPriority="39"/>
-    <w:lsdException w:name="toc 8" w:uiPriority="39"/>
-    <w:lsdException w:name="toc 9" w:uiPriority="39"/>
-    <w:lsdException w:name="caption" w:uiPriority="35" w:qFormat="1"/>
-    <w:lsdException w:name="Title" w:semiHidden="0" w:uiPriority="10" w:unhideWhenUsed="0" w:qFormat="1"/>
-    <w:lsdException w:name="Default Paragraph Font" w:uiPriority="1"/>
-    <w:lsdException w:name="Subtitle" w:semiHidden="0" w:uiPriority="11" w:unhideWhenUsed="0" w:qFormat="1"/>
-    <w:lsdException w:name="Strong" w:semiHidden="0" w:uiPriority="22" w:unhideWhenUsed="0" w:qFormat="1"/>
-    <w:lsdException w:name="Emphasis" w:semiHidden="0" w:uiPriority="20" w:unhideWhenUsed="0" w:qFormat="1"/>
-    <w:lsdException w:name="Table Grid" w:semiHidden="0" w:uiPriority="59" w:unhideWhenUsed="0"/>
-    <w:lsdException w:name="Placeholder Text" w:unhideWhenUsed="0"/>
-    <w:lsdException w:name="No Spacing" w:semiHidden="0" w:uiPriority="1" w:unhideWhenUsed="0" w:qFormat="1"/>
-    <w:lsdException w:name="Light Shading" w:semiHidden="0" w:uiPriority="60" w:unhideWhenUsed="0"/>
-    <w:lsdException w:name="Light List" w:semiHidden="0" w:uiPriority="61" w:unhideWhenUsed="0"/>
-    <w:lsdException w:name="Light Grid" w:semiHidden="0" w:uiPriority="62" w:unhideWhenUsed="0"/>
-    <w:lsdException w:name="Medium Shading 1" w:semiHidden="0" w:uiPriority="63" w:unhideWhenUsed="0"/>
-    <w:lsdException w:name="Medium Shading 2" w:semiHidden="0" w:uiPriority="64" w:unhideWhenUsed="0"/>
-    <w:lsdException w:name="Medium List 1" w:semiHidden="0" w:uiPriority="65" w:unhideWhenUsed="0"/>
-    <w:lsdException w:name="Medium List 2" w:semiHidden="0" w:uiPriority="66" w:unhideWhenUsed="0"/>
-    <w:lsdException w:name="Medium Grid 1" w:semiHidden="0" w:uiPriority="67" w:unhideWhenUsed="0"/>
-    <w:lsdException w:name="Medium Grid 2" w:semiHidden="0" w:uiPriority="68" w:unhideWhenUsed="0"/>
-    <w:lsdException w:name="Medium Grid 3" w:semiHidden="0" w:uiPriority="69" w:unhideWhenUsed="0"/>
-    <w:lsdException w:name="Dark List" w:semiHidden="0" w:uiPriority="70" w:unhideWhenUsed="0"/>
-    <w:lsdException w:name="Colorful Shading" w:semiHidden="0" w:uiPriority="71" w:unhideWhenUsed="0"/>
-    <w:lsdException w:name="Colorful List" w:semiHidden="0" w:uiPriority="72" w:unhideWhenUsed="0"/>
-    <w:lsdException w:name="Colorful Grid" w:semiHidden="0" w:uiPriority="73" w:unhideWhenUsed="0"/>
-    <w:lsdException w:name="Light Shading Accent 1" w:semiHidden="0" w:uiPriority="60" w:unhideWhenUsed="0"/>
-    <w:lsdException w:name="Light List Accent 1" w:semiHidden="0" w:uiPriority="61" w:unhideWhenUsed="0"/>
-    <w:lsdException w:name="Light Grid Accent 1" w:semiHidden="0" w:uiPriority="62" w:unhideWhenUsed="0"/>
-    <w:lsdException w:name="Medium Shading 1 Accent 1" w:semiHidden="0" w:uiPriority="63" w:unhideWhenUsed="0"/>
-    <w:lsdException w:name="Medium Shading 2 Accent 1" w:semiHidden="0" w:uiPriority="64" w:unhideWhenUsed="0"/>
-    <w:lsdException w:name="Medium List 1 Accent 1" w:semiHidden="0" w:uiPriority="65" w:unhideWhenUsed="0"/>
-    <w:lsdException w:name="Revision" w:unhideWhenUsed="0"/>
-    <w:lsdException w:name="List Paragraph" w:semiHidden="0" w:uiPriority="34" w:unhideWhenUsed="0" w:qFormat="1"/>
-    <w:lsdException w:name="Quote" w:semiHidden="0" w:uiPriority="29" w:unhideWhenUsed="0" w:qFormat="1"/>
-    <w:lsdException w:name="Intense Quote" w:semiHidden="0" w:uiPriority="30" w:unhideWhenUsed="0" w:qFormat="1"/>
-    <w:lsdException w:name="Medium List 2 Accent 1" w:semiHidden="0" w:uiPriority="66" w:unhideWhenUsed="0"/>
-    <w:lsdException w:name="Medium Grid 1 Accent 1" w:semiHidden="0" w:uiPriority="67" w:unhideWhenUsed="0"/>
-    <w:lsdException w:name="Medium Grid 2 Accent 1" w:semiHidden="0" w:uiPriority="68" w:unhideWhenUsed="0"/>
-    <w:lsdException w:name="Medium Grid 3 Accent 1" w:semiHidden="0" w:uiPriority="69" w:unhideWhenUsed="0"/>
-    <w:lsdException w:name="Dark List Accent 1" w:semiHidden="0" w:uiPriority="70" w:unhideWhenUsed="0"/>
-    <w:lsdException w:name="Colorful Shading Accent 1" w:semiHidden="0" w:uiPriority="71" w:unhideWhenUsed="0"/>
-    <w:lsdException w:name="Colorful List Accent 1" w:semiHidden="0" w:uiPriority="72" w:unhideWhenUsed="0"/>
-    <w:lsdException w:name="Colorful Grid Accent 1" w:semiHidden="0" w:uiPriority="73" w:unhideWhenUsed="0"/>
-    <w:lsdException w:name="Light Shading Accent 2" w:semiHidden="0" w:uiPriority="60" w:unhideWhenUsed="0"/>
-    <w:lsdException w:name="Light List Accent 2" w:semiHidden="0" w:uiPriority="61" w:unhideWhenUsed="0"/>
-    <w:lsdException w:name="Light Grid Accent 2" w:semiHidden="0" w:uiPriority="62" w:unhideWhenUsed="0"/>
-    <w:lsdException w:name="Medium Shading 1 Accent 2" w:semiHidden="0" w:uiPriority="63" w:unhideWhenUsed="0"/>
-    <w:lsdException w:name="Medium Shading 2 Accent 2" w:semiHidden="0" w:uiPriority="64" w:unhideWhenUsed="0"/>
-    <w:lsdException w:name="Medium List 1 Accent 2" w:semiHidden="0" w:uiPriority="65" w:unhideWhenUsed="0"/>
-    <w:lsdException w:name="Medium List 2 Accent 2" w:semiHidden="0" w:uiPriority="66" w:unhideWhenUsed="0"/>
-    <w:lsdException w:name="Medium Grid 1 Accent 2" w:semiHidden="0" w:uiPriority="67" w:unhideWhenUsed="0"/>
-    <w:lsdException w:name="Medium Grid 2 Accent 2" w:semiHidden="0" w:uiPriority="68" w:unhideWhenUsed="0"/>
-    <w:lsdException w:name="Medium Grid 3 Accent 2" w:semiHidden="0" w:uiPriority="69" w:unhideWhenUsed="0"/>
-    <w:lsdException w:name="Dark List Accent 2" w:semiHidden="0" w:uiPriority="70" w:unhideWhenUsed="0"/>
-    <w:lsdException w:name="Colorful Shading Accent 2" w:semiHidden="0" w:uiPriority="71" w:unhideWhenUsed="0"/>
-    <w:lsdException w:name="Colorful List Accent 2" w:semiHidden="0" w:uiPriority="72" w:unhideWhenUsed="0"/>
-    <w:lsdException w:name="Colorful Grid Accent 2" w:semiHidden="0" w:uiPriority="73" w:unhideWhenUsed="0"/>
-    <w:lsdException w:name="Light Shading Accent 3" w:semiHidden="0" w:uiPriority="60" w:unhideWhenUsed="0"/>
-    <w:lsdException w:name="Light List Accent 3" w:semiHidden="0" w:uiPriority="61" w:unhideWhenUsed="0"/>
-    <w:lsdException w:name="Light Grid Accent 3" w:semiHidden="0" w:uiPriority="62" w:unhideWhenUsed="0"/>
-    <w:lsdException w:name="Medium Shading 1 Accent 3" w:semiHidden="0" w:uiPriority="63" w:unhideWhenUsed="0"/>
-    <w:lsdException w:name="Medium Shading 2 Accent 3" w:semiHidden="0" w:uiPriority="64" w:unhideWhenUsed="0"/>
-    <w:lsdException w:name="Medium List 1 Accent 3" w:semiHidden="0" w:uiPriority="65" w:unhideWhenUsed="0"/>
-    <w:lsdException w:name="Medium List 2 Accent 3" w:semiHidden="0" w:uiPriority="66" w:unhideWhenUsed="0"/>
-    <w:lsdException w:name="Medium Grid 1 Accent 3" w:semiHidden="0" w:uiPriority="67" w:unhideWhenUsed="0"/>
-    <w:lsdException w:name="Medium Grid 2 Accent 3" w:semiHidden="0" w:uiPriority="68" w:unhideWhenUsed="0"/>
-    <w:lsdException w:name="Medium Grid 3 Accent 3" w:semiHidden="0" w:uiPriority="69" w:unhideWhenUsed="0"/>
-    <w:lsdException w:name="Dark List Accent 3" w:semiHidden="0" w:uiPriority="70" w:unhideWhenUsed="0"/>
-    <w:lsdException w:name="Colorful Shading Accent 3" w:semiHidden="0" w:uiPriority="71" w:unhideWhenUsed="0"/>
-    <w:lsdException w:name="Colorful List Accent 3" w:semiHidden="0" w:uiPriority="72" w:unhideWhenUsed="0"/>
-    <w:lsdException w:name="Colorful Grid Accent 3" w:semiHidden="0" w:uiPriority="73" w:unhideWhenUsed="0"/>
-    <w:lsdException w:name="Light Shading Accent 4" w:semiHidden="0" w:uiPriority="60" w:unhideWhenUsed="0"/>
-    <w:lsdException w:name="Light List Accent 4" w:semiHidden="0" w:uiPriority="61" w:unhideWhenUsed="0"/>
-    <w:lsdException w:name="Light Grid Accent 4" w:semiHidden="0" w:uiPriority="62" w:unhideWhenUsed="0"/>
-    <w:lsdException w:name="Medium Shading 1 Accent 4" w:semiHidden="0" w:uiPriority="63" w:unhideWhenUsed="0"/>
-    <w:lsdException w:name="Medium Shading 2 Accent 4" w:semiHidden="0" w:uiPriority="64" w:unhideWhenUsed="0"/>
-    <w:lsdException w:name="Medium List 1 Accent 4" w:semiHidden="0" w:uiPriority="65" w:unhideWhenUsed="0"/>
-    <w:lsdException w:name="Medium List 2 Accent 4" w:semiHidden="0" w:uiPriority="66" w:unhideWhenUsed="0"/>
-    <w:lsdException w:name="Medium Grid 1 Accent 4" w:semiHidden="0" w:uiPriority="67" w:unhideWhenUsed="0"/>
-    <w:lsdException w:name="Medium Grid 2 Accent 4" w:semiHidden="0" w:uiPriority="68" w:unhideWhenUsed="0"/>
-    <w:lsdException w:name="Medium Grid 3 Accent 4" w:semiHidden="0" w:uiPriority="69" w:unhideWhenUsed="0"/>
-    <w:lsdException w:name="Dark List Accent 4" w:semiHidden="0" w:uiPriority="70" w:unhideWhenUsed="0"/>
-    <w:lsdException w:name="Colorful Shading Accent 4" w:semiHidden="0" w:uiPriority="71" w:unhideWhenUsed="0"/>
-    <w:lsdException w:name="Colorful List Accent 4" w:semiHidden="0" w:uiPriority="72" w:unhideWhenUsed="0"/>
-    <w:lsdException w:name="Colorful Grid Accent 4" w:semiHidden="0" w:uiPriority="73" w:unhideWhenUsed="0"/>
-    <w:lsdException w:name="Light Shading Accent 5" w:semiHidden="0" w:uiPriority="60" w:unhideWhenUsed="0"/>
-    <w:lsdException w:name="Light List Accent 5" w:semiHidden="0" w:uiPriority="61" w:unhideWhenUsed="0"/>
-    <w:lsdException w:name="Light Grid Accent 5" w:semiHidden="0" w:uiPriority="62" w:unhideWhenUsed="0"/>
-    <w:lsdException w:name="Medium Shading 1 Accent 5" w:semiHidden="0" w:uiPriority="63" w:unhideWhenUsed="0"/>
-    <w:lsdException w:name="Medium Shading 2 Accent 5" w:semiHidden="0" w:uiPriority="64" w:unhideWhenUsed="0"/>
-    <w:lsdException w:name="Medium List 1 Accent 5" w:semiHidden="0" w:uiPriority="65" w:unhideWhenUsed="0"/>
-    <w:lsdException w:name="Medium List 2 Accent 5" w:semiHidden="0" w:uiPriority="66" w:unhideWhenUsed="0"/>
-    <w:lsdException w:name="Medium Grid 1 Accent 5" w:semiHidden="0" w:uiPriority="67" w:unhideWhenUsed="0"/>
-    <w:lsdException w:name="Medium Grid 2 Accent 5" w:semiHidden="0" w:uiPriority="68" w:unhideWhenUsed="0"/>
-    <w:lsdException w:name="Medium Grid 3 Accent 5" w:semiHidden="0" w:uiPriority="69" w:unhideWhenUsed="0"/>
-    <w:lsdException w:name="Dark List Accent 5" w:semiHidden="0" w:uiPriority="70" w:unhideWhenUsed="0"/>
-    <w:lsdException w:name="Colorful Shading Accent 5" w:semiHidden="0" w:uiPriority="71" w:unhideWhenUsed="0"/>
-    <w:lsdException w:name="Colorful List Accent 5" w:semiHidden="0" w:uiPriority="72" w:unhideWhenUsed="0"/>
-    <w:lsdException w:name="Colorful Grid Accent 5" w:semiHidden="0" w:uiPriority="73" w:unhideWhenUsed="0"/>
-    <w:lsdException w:name="Light Shading Accent 6" w:semiHidden="0" w:uiPriority="60" w:unhideWhenUsed="0"/>
-    <w:lsdException w:name="Light List Accent 6" w:semiHidden="0" w:uiPriority="61" w:unhideWhenUsed="0"/>
-    <w:lsdException w:name="Light Grid Accent 6" w:semiHidden="0" w:uiPriority="62" w:unhideWhenUsed="0"/>
-    <w:lsdException w:name="Medium Shading 1 Accent 6" w:semiHidden="0" w:uiPriority="63" w:unhideWhenUsed="0"/>
-    <w:lsdException w:name="Medium Shading 2 Accent 6" w:semiHidden="0" w:uiPriority="64" w:unhideWhenUsed="0"/>
-    <w:lsdException w:name="Medium List 1 Accent 6" w:semiHidden="0" w:uiPriority="65" w:unhideWhenUsed="0"/>
-    <w:lsdException w:name="Medium List 2 Accent 6" w:semiHidden="0" w:uiPriority="66" w:unhideWhenUsed="0"/>
-    <w:lsdException w:name="Medium Grid 1 Accent 6" w:semiHidden="0" w:uiPriority="67" w:unhideWhenUsed="0"/>
-    <w:lsdException w:name="Medium Grid 2 Accent 6" w:semiHidden="0" w:uiPriority="68" w:unhideWhenUsed="0"/>
-    <w:lsdException w:name="Medium Grid 3 Accent 6" w:semiHidden="0" w:uiPriority="69" w:unhideWhenUsed="0"/>
-    <w:lsdException w:name="Dark List Accent 6" w:semiHidden="0" w:uiPriority="70" w:unhideWhenUsed="0"/>
-    <w:lsdException w:name="Colorful Shading Accent 6" w:semiHidden="0" w:uiPriority="71" w:unhideWhenUsed="0"/>
-    <w:lsdException w:name="Colorful List Accent 6" w:semiHidden="0" w:uiPriority="72" w:unhideWhenUsed="0"/>
-    <w:lsdException w:name="Colorful Grid Accent 6" w:semiHidden="0" w:uiPriority="73" w:unhideWhenUsed="0"/>
-    <w:lsdException w:name="Subtle Emphasis" w:semiHidden="0" w:uiPriority="19" w:unhideWhenUsed="0" w:qFormat="1"/>
-    <w:lsdException w:name="Intense Emphasis" w:semiHidden="0" w:uiPriority="21" w:unhideWhenUsed="0" w:qFormat="1"/>
-    <w:lsdException w:name="Subtle Reference" w:semiHidden="0" w:uiPriority="31" w:unhideWhenUsed="0" w:qFormat="1"/>
-    <w:lsdException w:name="Intense Reference" w:semiHidden="0" w:uiPriority="32" w:unhideWhenUsed="0" w:qFormat="1"/>
-    <w:lsdException w:name="Book Title" w:semiHidden="0" w:uiPriority="33" w:unhideWhenUsed="0" w:qFormat="1"/>
-    <w:lsdException w:name="Bibliography" w:uiPriority="37"/>
-    <w:lsdException w:name="TOC Heading" w:uiPriority="39" w:qFormat="1"/>
-  </w:latentStyles>
-  <w:style w:type="paragraph" w:default="1" w:styleId="Normal">
-    <w:name w:val="Normal"/>
-    <w:qFormat/>
-  </w:style>
-  <w:style w:type="character" w:default="1" w:styleId="DefaultParagraphFont">
-    <w:name w:val="Default Paragraph Font"/>
-    <w:uiPriority w:val="1"/>
-    <w:semiHidden/>
-    <w:unhideWhenUsed/>
-  </w:style>
-  <w:style w:type="table" w:default="1" w:styleId="TableNormal">
-    <w:name w:val="Normal Table"/>
-    <w:uiPriority w:val="99"/>
-    <w:semiHidden/>
-    <w:unhideWhenUsed/>
-    <w:tblPr>
-      <w:tblInd w:w="0" w:type="dxa"/>
-      <w:tblCellMar>
-        <w:top w:w="0" w:type="dxa"/>
-        <w:left w:w="108" w:type="dxa"/>
-        <w:bottom w:w="0" w:type="dxa"/>
-        <w:right w:w="108" w:type="dxa"/>
-      </w:tblCellMar>
-    </w:tblPr>
-  </w:style>
-  <w:style w:type="numbering" w:default="1" w:styleId="NoList">
-    <w:name w:val="No List"/>
-    <w:uiPriority w:val="99"/>
-    <w:semiHidden/>
-    <w:unhideWhenUsed/>
   </w:style>
 </w:styles>
 </file>
@@ -3035,7 +4330,7 @@
   <a:extraClrSchemeLst/>
   <a:extLst>
     <a:ext uri="{05A4C25C-085E-4340-85A3-A5531E510DB2}">
-      <thm15:themeFamily xmlns:thm15="http://schemas.microsoft.com/office/thememl/2012/main" xmlns="" name="Office Theme" id="{62F939B6-93AF-4DB8-9C6B-D6C7DFDC589F}" vid="{4A3C46E8-61CC-4603-A589-7422A47A8E4A}"/>
+      <thm15:themeFamily xmlns:thm15="http://schemas.microsoft.com/office/thememl/2012/main" name="Office Theme" id="{62F939B6-93AF-4DB8-9C6B-D6C7DFDC589F}" vid="{4A3C46E8-61CC-4603-A589-7422A47A8E4A}"/>
     </a:ext>
   </a:extLst>
 </a:theme>

</xml_diff>

<commit_message>
Added NES Documentation to the Overall Document
</commit_message>
<xml_diff>
--- a/Documentum/ECE3710_TheFreqZ_v0.1.docx
+++ b/Documentum/ECE3710_TheFreqZ_v0.1.docx
@@ -3208,8 +3208,6 @@
         <w:lastRenderedPageBreak/>
         <w:t xml:space="preserve">As the program continues the value of r2 is incremented 14 times by 1.  Here the register file is shown at the end of execution with a value of 142 in r2. This shows that the processor is able to execute the entire program that was loaded into the instruction ROM. </w:t>
       </w:r>
-      <w:bookmarkStart w:id="1" w:name="_GoBack"/>
-      <w:bookmarkEnd w:id="1"/>
     </w:p>
     <w:p>
       <w:pPr>
@@ -3273,6 +3271,485 @@
           </wp:inline>
         </w:drawing>
       </w:r>
+    </w:p>
+    <w:p>
+      <w:pPr>
+        <w:spacing w:after="0"/>
+      </w:pPr>
+    </w:p>
+    <w:p>
+      <w:pPr>
+        <w:spacing w:after="0"/>
+        <w:rPr>
+          <w:b/>
+          <w:u w:val="single"/>
+        </w:rPr>
+      </w:pPr>
+      <w:r>
+        <w:rPr>
+          <w:b/>
+          <w:u w:val="single"/>
+        </w:rPr>
+        <w:t>Input-</w:t>
+      </w:r>
+      <w:r>
+        <w:rPr>
+          <w:b/>
+          <w:u w:val="single"/>
+        </w:rPr>
+        <w:t>Output</w:t>
+      </w:r>
+    </w:p>
+    <w:p>
+      <w:pPr>
+        <w:jc w:val="center"/>
+        <w:rPr>
+          <w:b/>
+          <w:u w:val="single"/>
+        </w:rPr>
+      </w:pPr>
+      <w:r>
+        <w:rPr>
+          <w:b/>
+          <w:u w:val="single"/>
+        </w:rPr>
+        <w:t>NES Controller</w:t>
+      </w:r>
+    </w:p>
+    <w:p>
+      <w:r>
+        <w:tab/>
+        <w:t>The Nintendo Entertainment System’s (NES) video game controller was selected as the input device in which the user will be able to control their respective player with. The controller uses a shift register to serially communicate which button on the controller was pressed if any. The controller requires 5 wires to operate, they are as follows:</w:t>
+      </w:r>
+    </w:p>
+    <w:p>
+      <w:r>
+        <w:t>Power: This is a 3.3 Volt wire that is used to power the controller.</w:t>
+      </w:r>
+    </w:p>
+    <w:p>
+      <w:r>
+        <w:t xml:space="preserve">Ground: This is wire is the common ground between the </w:t>
+      </w:r>
+      <w:proofErr w:type="spellStart"/>
+      <w:r>
+        <w:t>Nexys</w:t>
+      </w:r>
+      <w:proofErr w:type="spellEnd"/>
+      <w:r>
+        <w:t xml:space="preserve"> 3 and the controller</w:t>
+      </w:r>
+    </w:p>
+    <w:p>
+      <w:r>
+        <w:t>Data: A one wire line that is used to transmit the data from the controller.</w:t>
+      </w:r>
+    </w:p>
+    <w:p>
+      <w:r>
+        <w:t>Latch: A one wire line that sends out a 60 Hz pulse to initiate the data transfer from the controller.</w:t>
+      </w:r>
+    </w:p>
+    <w:p>
+      <w:r>
+        <w:t>Pulse: A one wire line that is used to capture the data from the controller.</w:t>
+      </w:r>
+    </w:p>
+    <w:p>
+      <w:pPr>
+        <w:ind w:firstLine="720"/>
+      </w:pPr>
+      <w:r>
+        <w:t xml:space="preserve">The controller runs off of a 60 Hz latch pulse that initiates the shifting of the 8 bits of information that correspond to the 8 buttons on the controller. The latch pulse lasts for 12 </w:t>
+      </w:r>
+      <w:proofErr w:type="spellStart"/>
+      <w:r>
+        <w:t>μs</w:t>
+      </w:r>
+      <w:proofErr w:type="spellEnd"/>
+      <w:r>
+        <w:t xml:space="preserve">, once completed the data for button A is captured on the negative edge of the latch. 6 </w:t>
+      </w:r>
+      <w:proofErr w:type="spellStart"/>
+      <w:r>
+        <w:t>μs</w:t>
+      </w:r>
+      <w:proofErr w:type="spellEnd"/>
+      <w:r>
+        <w:t xml:space="preserve"> later the pulse line gets pulled low, and begins to toggle ever 6 </w:t>
+      </w:r>
+      <w:proofErr w:type="spellStart"/>
+      <w:r>
+        <w:t>μs</w:t>
+      </w:r>
+      <w:proofErr w:type="spellEnd"/>
+      <w:r>
+        <w:t>. Each time the pulse line is pulled low, the data corresponding to each button is latched within an output register. Once the data transfer is complete, the pulse line is set high until the process repeats. The following figure displays the timing diagram used for the NES controller.</w:t>
+      </w:r>
+    </w:p>
+    <w:p>
+      <w:pPr>
+        <w:ind w:firstLine="720"/>
+        <w:jc w:val="center"/>
+      </w:pPr>
+      <w:r>
+        <w:rPr>
+          <w:noProof/>
+        </w:rPr>
+        <w:lastRenderedPageBreak/>
+        <w:drawing>
+          <wp:inline distT="0" distB="0" distL="0" distR="0" wp14:anchorId="13046743" wp14:editId="2AFA304F">
+            <wp:extent cx="3987800" cy="948055"/>
+            <wp:effectExtent l="0" t="0" r="0" b="4445"/>
+            <wp:docPr id="3" name="Picture 3"/>
+            <wp:cNvGraphicFramePr>
+              <a:graphicFrameLocks xmlns:a="http://schemas.openxmlformats.org/drawingml/2006/main" noChangeAspect="1"/>
+            </wp:cNvGraphicFramePr>
+            <a:graphic xmlns:a="http://schemas.openxmlformats.org/drawingml/2006/main">
+              <a:graphicData uri="http://schemas.openxmlformats.org/drawingml/2006/picture">
+                <pic:pic xmlns:pic="http://schemas.openxmlformats.org/drawingml/2006/picture">
+                  <pic:nvPicPr>
+                    <pic:cNvPr id="0" name="Picture 1"/>
+                    <pic:cNvPicPr>
+                      <a:picLocks noChangeAspect="1" noChangeArrowheads="1"/>
+                    </pic:cNvPicPr>
+                  </pic:nvPicPr>
+                  <pic:blipFill>
+                    <a:blip r:embed="rId8">
+                      <a:extLst>
+                        <a:ext uri="{28A0092B-C50C-407E-A947-70E740481C1C}">
+                          <a14:useLocalDpi xmlns:a14="http://schemas.microsoft.com/office/drawing/2010/main" val="0"/>
+                        </a:ext>
+                      </a:extLst>
+                    </a:blip>
+                    <a:srcRect/>
+                    <a:stretch>
+                      <a:fillRect/>
+                    </a:stretch>
+                  </pic:blipFill>
+                  <pic:spPr bwMode="auto">
+                    <a:xfrm>
+                      <a:off x="0" y="0"/>
+                      <a:ext cx="3987800" cy="948055"/>
+                    </a:xfrm>
+                    <a:prstGeom prst="rect">
+                      <a:avLst/>
+                    </a:prstGeom>
+                    <a:noFill/>
+                    <a:ln>
+                      <a:noFill/>
+                    </a:ln>
+                  </pic:spPr>
+                </pic:pic>
+              </a:graphicData>
+            </a:graphic>
+          </wp:inline>
+        </w:drawing>
+      </w:r>
+    </w:p>
+    <w:p>
+      <w:pPr>
+        <w:ind w:firstLine="720"/>
+      </w:pPr>
+      <w:r>
+        <w:t xml:space="preserve"> The buttons on the controller are active low, therefore if a button has been pressed its corresponding bit will be 0 when it is shifted out, else it will be a 1. In the code however when the information is latched from the controller it is inverted to make the code clearer to implement. </w:t>
+      </w:r>
+    </w:p>
+    <w:p>
+      <w:r>
+        <w:tab/>
+        <w:t xml:space="preserve">The controller logic was implemented using an implicit finite state machine based on the count that was used to control the output’s based upon a counter because the </w:t>
+      </w:r>
+      <w:proofErr w:type="spellStart"/>
+      <w:r>
+        <w:t>Nexys</w:t>
+      </w:r>
+      <w:proofErr w:type="spellEnd"/>
+      <w:r>
+        <w:t xml:space="preserve"> 3 runs off of a 100 MHz clock, the counter was necessary to be able to control the timing requirements needed for successful operation. If a reset is encountered, the count is reset to 0, and the latch and pulse lines are set to low and high respectively. The counter counts from 0 to 1666667 which gives the latch pulse the ability to occur at a 60 Hz rate. Important counts for the latch and pulse lines are in the following ranges:</w:t>
+      </w:r>
+    </w:p>
+    <w:p>
+      <w:r>
+        <w:t xml:space="preserve">0-1200: In this range the latch pulse will be high, this range gives the latch’s duration of 12 </w:t>
+      </w:r>
+      <w:proofErr w:type="spellStart"/>
+      <w:r>
+        <w:t>μs</w:t>
+      </w:r>
+      <w:proofErr w:type="spellEnd"/>
+      <w:r>
+        <w:t>. After the count reaches 1200 the latch line is pulled low, and is kept low until the counter resets.</w:t>
+      </w:r>
+    </w:p>
+    <w:p>
+      <w:r>
+        <w:t xml:space="preserve">1800: At this point the pulse line begins to toggle every 6 </w:t>
+      </w:r>
+      <w:proofErr w:type="spellStart"/>
+      <w:r>
+        <w:t>μs</w:t>
+      </w:r>
+      <w:proofErr w:type="spellEnd"/>
+      <w:r>
+        <w:t xml:space="preserve">, each time the pulse line is pulled low, </w:t>
+      </w:r>
+      <w:proofErr w:type="gramStart"/>
+      <w:r>
+        <w:t>data</w:t>
+      </w:r>
+      <w:proofErr w:type="gramEnd"/>
+      <w:r>
+        <w:t xml:space="preserve"> is captured.</w:t>
+      </w:r>
+    </w:p>
+    <w:p>
+      <w:r>
+        <w:t>10201-1666667: In this range the pulse line is pulled high, and the latch line is kept low as required once the data transfer is complete.</w:t>
+      </w:r>
+    </w:p>
+    <w:p>
+      <w:r>
+        <w:t>Important count ranges for the data capture are as follows:</w:t>
+      </w:r>
+    </w:p>
+    <w:p>
+      <w:r>
+        <w:t>1200-1800: The data for button A is captured and stored in the 7</w:t>
+      </w:r>
+      <w:r>
+        <w:rPr>
+          <w:vertAlign w:val="superscript"/>
+        </w:rPr>
+        <w:t>th</w:t>
+      </w:r>
+      <w:r>
+        <w:t xml:space="preserve"> position in the array containing the information about which button had been pressed</w:t>
+      </w:r>
+    </w:p>
+    <w:p>
+      <w:r>
+        <w:t>2400-3000: The data for button B is captured and stored in the 6</w:t>
+      </w:r>
+      <w:r>
+        <w:rPr>
+          <w:vertAlign w:val="superscript"/>
+        </w:rPr>
+        <w:t>th</w:t>
+      </w:r>
+      <w:r>
+        <w:t xml:space="preserve"> position in the array containing the information about which button had been pressed</w:t>
+      </w:r>
+    </w:p>
+    <w:p>
+      <w:r>
+        <w:t>3600-4200:</w:t>
+      </w:r>
+      <w:r>
+        <w:t xml:space="preserve"> </w:t>
+      </w:r>
+      <w:r>
+        <w:t>The data for button SELECT is captured and stored in the 5</w:t>
+      </w:r>
+      <w:r>
+        <w:rPr>
+          <w:vertAlign w:val="superscript"/>
+        </w:rPr>
+        <w:t>5</w:t>
+      </w:r>
+      <w:r>
+        <w:rPr>
+          <w:vertAlign w:val="superscript"/>
+        </w:rPr>
+        <w:t>h</w:t>
+      </w:r>
+      <w:r>
+        <w:t xml:space="preserve"> position in the array containing the information about which button had been pressed</w:t>
+      </w:r>
+    </w:p>
+    <w:p>
+      <w:r>
+        <w:t>4800-5400: The data for button START is captured and stored in the 4</w:t>
+      </w:r>
+      <w:r>
+        <w:rPr>
+          <w:vertAlign w:val="superscript"/>
+        </w:rPr>
+        <w:t>th</w:t>
+      </w:r>
+      <w:r>
+        <w:t xml:space="preserve"> position in the array containing the information about which button had been pressed</w:t>
+      </w:r>
+    </w:p>
+    <w:p>
+      <w:r>
+        <w:t>6000-6600: The data for button UP on the D-pad is captured and stored in the 3</w:t>
+      </w:r>
+      <w:r>
+        <w:rPr>
+          <w:vertAlign w:val="superscript"/>
+        </w:rPr>
+        <w:t>rd</w:t>
+      </w:r>
+      <w:r>
+        <w:t xml:space="preserve"> position in the array containing the information about which button had been pressed</w:t>
+      </w:r>
+    </w:p>
+    <w:p>
+      <w:r>
+        <w:t>7200-7800: The data for button DOWN on the D-pad is captured and stored in the 2</w:t>
+      </w:r>
+      <w:r>
+        <w:rPr>
+          <w:vertAlign w:val="superscript"/>
+        </w:rPr>
+        <w:t>nd</w:t>
+      </w:r>
+      <w:r>
+        <w:t xml:space="preserve"> position in the array containing the information about which button had been pressed</w:t>
+      </w:r>
+    </w:p>
+    <w:p>
+      <w:r>
+        <w:t>8400-9000:</w:t>
+      </w:r>
+      <w:r>
+        <w:t xml:space="preserve"> </w:t>
+      </w:r>
+      <w:r>
+        <w:t>The data for button LEFT on the D-pad is captured and stored in the 1</w:t>
+      </w:r>
+      <w:r>
+        <w:rPr>
+          <w:vertAlign w:val="superscript"/>
+        </w:rPr>
+        <w:t>st</w:t>
+      </w:r>
+      <w:r>
+        <w:t xml:space="preserve"> position in the array containing the information about which button had been pressed</w:t>
+      </w:r>
+    </w:p>
+    <w:p>
+      <w:r>
+        <w:t>9600-10200: The data for button RIGHT on the D-pad is captured and stored in the 0</w:t>
+      </w:r>
+      <w:r>
+        <w:rPr>
+          <w:vertAlign w:val="superscript"/>
+        </w:rPr>
+        <w:t>th</w:t>
+      </w:r>
+      <w:r>
+        <w:t xml:space="preserve"> position in the array containing the information about which button had been pressed</w:t>
+      </w:r>
+    </w:p>
+    <w:p>
+      <w:r>
+        <w:lastRenderedPageBreak/>
+        <w:t>Waveforms:</w:t>
+      </w:r>
+    </w:p>
+    <w:p>
+      <w:pPr>
+        <w:keepNext/>
+      </w:pPr>
+      <w:r>
+        <w:rPr>
+          <w:noProof/>
+        </w:rPr>
+        <w:drawing>
+          <wp:inline distT="0" distB="0" distL="0" distR="0" wp14:anchorId="5B1C1EAA" wp14:editId="60D14309">
+            <wp:extent cx="5943600" cy="1634856"/>
+            <wp:effectExtent l="0" t="0" r="0" b="3810"/>
+            <wp:docPr id="5" name="Picture 5" descr="C:\Users\Travis\Documents\School\Fall 2014\ECE 3710\NES\Controller data capture.png"/>
+            <wp:cNvGraphicFramePr>
+              <a:graphicFrameLocks xmlns:a="http://schemas.openxmlformats.org/drawingml/2006/main" noChangeAspect="1"/>
+            </wp:cNvGraphicFramePr>
+            <a:graphic xmlns:a="http://schemas.openxmlformats.org/drawingml/2006/main">
+              <a:graphicData uri="http://schemas.openxmlformats.org/drawingml/2006/picture">
+                <pic:pic xmlns:pic="http://schemas.openxmlformats.org/drawingml/2006/picture">
+                  <pic:nvPicPr>
+                    <pic:cNvPr id="0" name="Picture 2" descr="C:\Users\Travis\Documents\School\Fall 2014\ECE 3710\NES\Controller data capture.png"/>
+                    <pic:cNvPicPr>
+                      <a:picLocks noChangeAspect="1" noChangeArrowheads="1"/>
+                    </pic:cNvPicPr>
+                  </pic:nvPicPr>
+                  <pic:blipFill>
+                    <a:blip r:embed="rId9">
+                      <a:extLst>
+                        <a:ext uri="{28A0092B-C50C-407E-A947-70E740481C1C}">
+                          <a14:useLocalDpi xmlns:a14="http://schemas.microsoft.com/office/drawing/2010/main" val="0"/>
+                        </a:ext>
+                      </a:extLst>
+                    </a:blip>
+                    <a:srcRect/>
+                    <a:stretch>
+                      <a:fillRect/>
+                    </a:stretch>
+                  </pic:blipFill>
+                  <pic:spPr bwMode="auto">
+                    <a:xfrm>
+                      <a:off x="0" y="0"/>
+                      <a:ext cx="5943600" cy="1634856"/>
+                    </a:xfrm>
+                    <a:prstGeom prst="rect">
+                      <a:avLst/>
+                    </a:prstGeom>
+                    <a:noFill/>
+                    <a:ln>
+                      <a:noFill/>
+                    </a:ln>
+                  </pic:spPr>
+                </pic:pic>
+              </a:graphicData>
+            </a:graphic>
+          </wp:inline>
+        </w:drawing>
+      </w:r>
+    </w:p>
+    <w:p>
+      <w:pPr>
+        <w:pStyle w:val="Caption"/>
+        <w:rPr>
+          <w:i w:val="0"/>
+        </w:rPr>
+      </w:pPr>
+      <w:bookmarkStart w:id="1" w:name="_GoBack"/>
+      <w:bookmarkEnd w:id="1"/>
+    </w:p>
+    <w:p>
+      <w:pPr>
+        <w:spacing w:after="0"/>
+        <w:rPr>
+          <w:b/>
+          <w:u w:val="single"/>
+        </w:rPr>
+      </w:pPr>
+    </w:p>
+    <w:p>
+      <w:pPr>
+        <w:jc w:val="center"/>
+        <w:rPr>
+          <w:b/>
+          <w:u w:val="single"/>
+        </w:rPr>
+      </w:pPr>
+      <w:r>
+        <w:rPr>
+          <w:b/>
+          <w:u w:val="single"/>
+        </w:rPr>
+        <w:t>VGA</w:t>
+      </w:r>
+    </w:p>
+    <w:p>
+      <w:pPr>
+        <w:spacing w:after="0"/>
+        <w:rPr>
+          <w:b/>
+          <w:u w:val="single"/>
+        </w:rPr>
+      </w:pPr>
     </w:p>
     <w:sectPr>
       <w:pgSz w:w="12240" w:h="15840"/>
@@ -4042,6 +4519,8 @@
   <w:style w:type="paragraph" w:styleId="Caption">
     <w:name w:val="caption"/>
     <w:basedOn w:val="Normal"/>
+    <w:uiPriority w:val="35"/>
+    <w:qFormat/>
     <w:pPr>
       <w:suppressLineNumbers/>
       <w:spacing w:before="120" w:after="120"/>

</xml_diff>